<commit_message>
Adding initial draft of tutorial for mysql
</commit_message>
<xml_diff>
--- a/apache/mysql/Apache MySQL.docx
+++ b/apache/mysql/Apache MySQL.docx
@@ -124,8 +124,6 @@
         </w:rPr>
         <w:t>Database:SQL</w:t>
       </w:r>
-      <w:bookmarkStart w:id="0" w:name="_GoBack"/>
-      <w:bookmarkEnd w:id="0"/>
     </w:p>
     <w:p>
       <w:pPr>
@@ -159,8 +157,11 @@
     <w:p>
       <w:pPr>
         <w:rPr>
-          <w:rFonts w:ascii="Arial" w:hAnsi="Arial" w:cs="Arial"/>
-          <w:sz w:val="32"/>
+          <w:rFonts w:ascii="Helvetica" w:hAnsi="Helvetica" w:cs="Helvetica"/>
+          <w:i/>
+          <w:color w:val="000000"/>
+          <w:sz w:val="21"/>
+          <w:szCs w:val="21"/>
         </w:rPr>
       </w:pPr>
       <w:r>
@@ -172,6 +173,991 @@
         </w:rPr>
         <w:t>Overview:</w:t>
       </w:r>
+      <w:r>
+        <w:rPr>
+          <w:rFonts w:ascii="Arial" w:eastAsia="Times New Roman" w:hAnsi="Arial" w:cs="Arial"/>
+          <w:color w:val="333333"/>
+          <w:sz w:val="24"/>
+          <w:szCs w:val="18"/>
+        </w:rPr>
+        <w:t xml:space="preserve"> </w:t>
+      </w:r>
+      <w:r>
+        <w:rPr>
+          <w:rFonts w:ascii="Helvetica" w:hAnsi="Helvetica" w:cs="Helvetica"/>
+          <w:color w:val="000000"/>
+          <w:sz w:val="21"/>
+          <w:szCs w:val="21"/>
+        </w:rPr>
+        <w:t>MySQL is an open source relational database management system, meaning that the data is stored in separate tables rather than keeping all the data in one place. SQL (Structured Query Language) is the language that is used to access the databases. MySQL database server is scalable, flexible, robust, fast and easy to use. It works well in both client/server and embedded systems</w:t>
+      </w:r>
+      <w:r>
+        <w:rPr>
+          <w:rFonts w:ascii="Helvetica" w:hAnsi="Helvetica" w:cs="Helvetica"/>
+          <w:color w:val="000000"/>
+          <w:sz w:val="21"/>
+          <w:szCs w:val="21"/>
+        </w:rPr>
+        <w:br/>
+      </w:r>
+    </w:p>
+    <w:p>
+      <w:pPr>
+        <w:rPr>
+          <w:rFonts w:ascii="Helvetica" w:hAnsi="Helvetica" w:cs="Helvetica"/>
+          <w:i/>
+          <w:color w:val="2F5496" w:themeColor="accent5" w:themeShade="BF"/>
+          <w:sz w:val="20"/>
+          <w:szCs w:val="20"/>
+        </w:rPr>
+      </w:pPr>
+      <w:r>
+        <w:rPr>
+          <w:rFonts w:ascii="Helvetica" w:hAnsi="Helvetica" w:cs="Helvetica"/>
+          <w:i/>
+          <w:color w:val="000000"/>
+          <w:sz w:val="21"/>
+          <w:szCs w:val="21"/>
+        </w:rPr>
+        <w:t>Installation</w:t>
+      </w:r>
+      <w:r>
+        <w:rPr>
+          <w:rFonts w:ascii="Helvetica" w:hAnsi="Helvetica" w:cs="Helvetica"/>
+          <w:i/>
+          <w:color w:val="000000"/>
+          <w:sz w:val="21"/>
+          <w:szCs w:val="21"/>
+        </w:rPr>
+        <w:t xml:space="preserve"> on </w:t>
+      </w:r>
+      <w:proofErr w:type="spellStart"/>
+      <w:r>
+        <w:rPr>
+          <w:rFonts w:ascii="Helvetica" w:hAnsi="Helvetica" w:cs="Helvetica"/>
+          <w:i/>
+          <w:color w:val="000000"/>
+          <w:sz w:val="21"/>
+          <w:szCs w:val="21"/>
+        </w:rPr>
+        <w:t>ubuntu</w:t>
+      </w:r>
+      <w:proofErr w:type="spellEnd"/>
+      <w:proofErr w:type="gramStart"/>
+      <w:r>
+        <w:rPr>
+          <w:rFonts w:ascii="Helvetica" w:hAnsi="Helvetica" w:cs="Helvetica"/>
+          <w:color w:val="000000"/>
+          <w:sz w:val="21"/>
+          <w:szCs w:val="21"/>
+        </w:rPr>
+        <w:t>:</w:t>
+      </w:r>
+      <w:proofErr w:type="gramEnd"/>
+      <w:r>
+        <w:rPr>
+          <w:rFonts w:ascii="Helvetica" w:hAnsi="Helvetica" w:cs="Helvetica"/>
+          <w:color w:val="000000"/>
+          <w:sz w:val="21"/>
+          <w:szCs w:val="21"/>
+        </w:rPr>
+        <w:br/>
+        <w:t>1. To install MYSQL, run the following command from a terminal prompt:</w:t>
+      </w:r>
+      <w:r>
+        <w:rPr>
+          <w:rFonts w:ascii="Helvetica" w:hAnsi="Helvetica" w:cs="Helvetica"/>
+          <w:color w:val="000000"/>
+          <w:sz w:val="21"/>
+          <w:szCs w:val="21"/>
+        </w:rPr>
+        <w:br/>
+      </w:r>
+      <w:r>
+        <w:rPr>
+          <w:rFonts w:ascii="Helvetica" w:hAnsi="Helvetica" w:cs="Helvetica"/>
+          <w:i/>
+          <w:color w:val="2F5496" w:themeColor="accent5" w:themeShade="BF"/>
+          <w:sz w:val="20"/>
+          <w:szCs w:val="20"/>
+        </w:rPr>
+        <w:t xml:space="preserve">$ </w:t>
+      </w:r>
+      <w:proofErr w:type="spellStart"/>
+      <w:r>
+        <w:rPr>
+          <w:rFonts w:ascii="Helvetica" w:hAnsi="Helvetica" w:cs="Helvetica"/>
+          <w:i/>
+          <w:color w:val="2F5496" w:themeColor="accent5" w:themeShade="BF"/>
+          <w:sz w:val="20"/>
+          <w:szCs w:val="20"/>
+        </w:rPr>
+        <w:t>sudo</w:t>
+      </w:r>
+      <w:proofErr w:type="spellEnd"/>
+      <w:r>
+        <w:rPr>
+          <w:rFonts w:ascii="Helvetica" w:hAnsi="Helvetica" w:cs="Helvetica"/>
+          <w:i/>
+          <w:color w:val="2F5496" w:themeColor="accent5" w:themeShade="BF"/>
+          <w:sz w:val="20"/>
+          <w:szCs w:val="20"/>
+        </w:rPr>
+        <w:t xml:space="preserve"> apt-get install </w:t>
+      </w:r>
+      <w:proofErr w:type="spellStart"/>
+      <w:r>
+        <w:rPr>
+          <w:rFonts w:ascii="Helvetica" w:hAnsi="Helvetica" w:cs="Helvetica"/>
+          <w:i/>
+          <w:color w:val="2F5496" w:themeColor="accent5" w:themeShade="BF"/>
+          <w:sz w:val="20"/>
+          <w:szCs w:val="20"/>
+        </w:rPr>
+        <w:t>mysql</w:t>
+      </w:r>
+      <w:proofErr w:type="spellEnd"/>
+      <w:r>
+        <w:rPr>
+          <w:rFonts w:ascii="Helvetica" w:hAnsi="Helvetica" w:cs="Helvetica"/>
+          <w:i/>
+          <w:color w:val="2F5496" w:themeColor="accent5" w:themeShade="BF"/>
+          <w:sz w:val="20"/>
+          <w:szCs w:val="20"/>
+        </w:rPr>
+        <w:t>-server</w:t>
+      </w:r>
+      <w:r>
+        <w:rPr>
+          <w:rFonts w:ascii="Helvetica" w:hAnsi="Helvetica" w:cs="Helvetica"/>
+          <w:i/>
+          <w:color w:val="2F5496" w:themeColor="accent5" w:themeShade="BF"/>
+          <w:sz w:val="21"/>
+          <w:szCs w:val="21"/>
+        </w:rPr>
+        <w:br/>
+      </w:r>
+      <w:r>
+        <w:rPr>
+          <w:rFonts w:ascii="Helvetica" w:hAnsi="Helvetica" w:cs="Helvetica"/>
+          <w:color w:val="000000"/>
+          <w:sz w:val="21"/>
+          <w:szCs w:val="21"/>
+        </w:rPr>
+        <w:t>During the installation process you will be prompted to enter a password for the MySQL root user.</w:t>
+      </w:r>
+      <w:r>
+        <w:rPr>
+          <w:rFonts w:ascii="Helvetica" w:hAnsi="Helvetica" w:cs="Helvetica"/>
+          <w:color w:val="000000"/>
+          <w:sz w:val="21"/>
+          <w:szCs w:val="21"/>
+        </w:rPr>
+        <w:br/>
+        <w:t xml:space="preserve">Once the installation the server starts automatically. To check whether MySQL server is running:     </w:t>
+      </w:r>
+      <w:r>
+        <w:rPr>
+          <w:rFonts w:ascii="Helvetica" w:hAnsi="Helvetica" w:cs="Helvetica"/>
+          <w:color w:val="000000"/>
+          <w:sz w:val="21"/>
+          <w:szCs w:val="21"/>
+        </w:rPr>
+        <w:tab/>
+      </w:r>
+      <w:r>
+        <w:rPr>
+          <w:rFonts w:ascii="Helvetica" w:hAnsi="Helvetica" w:cs="Helvetica"/>
+          <w:i/>
+          <w:color w:val="2F5496" w:themeColor="accent5" w:themeShade="BF"/>
+          <w:sz w:val="20"/>
+          <w:szCs w:val="20"/>
+        </w:rPr>
+        <w:t xml:space="preserve">$ </w:t>
+      </w:r>
+      <w:proofErr w:type="spellStart"/>
+      <w:r>
+        <w:rPr>
+          <w:rFonts w:ascii="Helvetica" w:hAnsi="Helvetica" w:cs="Helvetica"/>
+          <w:i/>
+          <w:color w:val="2F5496" w:themeColor="accent5" w:themeShade="BF"/>
+          <w:sz w:val="20"/>
+          <w:szCs w:val="20"/>
+        </w:rPr>
+        <w:t>sudo</w:t>
+      </w:r>
+      <w:proofErr w:type="spellEnd"/>
+      <w:r>
+        <w:rPr>
+          <w:rFonts w:ascii="Helvetica" w:hAnsi="Helvetica" w:cs="Helvetica"/>
+          <w:i/>
+          <w:color w:val="2F5496" w:themeColor="accent5" w:themeShade="BF"/>
+          <w:sz w:val="20"/>
+          <w:szCs w:val="20"/>
+        </w:rPr>
+        <w:t xml:space="preserve"> </w:t>
+      </w:r>
+      <w:proofErr w:type="spellStart"/>
+      <w:r>
+        <w:rPr>
+          <w:rFonts w:ascii="Helvetica" w:hAnsi="Helvetica" w:cs="Helvetica"/>
+          <w:i/>
+          <w:color w:val="2F5496" w:themeColor="accent5" w:themeShade="BF"/>
+          <w:sz w:val="20"/>
+          <w:szCs w:val="20"/>
+        </w:rPr>
+        <w:t>netstat</w:t>
+      </w:r>
+      <w:proofErr w:type="spellEnd"/>
+      <w:r>
+        <w:rPr>
+          <w:rFonts w:ascii="Helvetica" w:hAnsi="Helvetica" w:cs="Helvetica"/>
+          <w:i/>
+          <w:color w:val="2F5496" w:themeColor="accent5" w:themeShade="BF"/>
+          <w:sz w:val="20"/>
+          <w:szCs w:val="20"/>
+        </w:rPr>
+        <w:t xml:space="preserve"> –tap | </w:t>
+      </w:r>
+      <w:proofErr w:type="spellStart"/>
+      <w:r>
+        <w:rPr>
+          <w:rFonts w:ascii="Helvetica" w:hAnsi="Helvetica" w:cs="Helvetica"/>
+          <w:i/>
+          <w:color w:val="2F5496" w:themeColor="accent5" w:themeShade="BF"/>
+          <w:sz w:val="20"/>
+          <w:szCs w:val="20"/>
+        </w:rPr>
+        <w:t>grep</w:t>
+      </w:r>
+      <w:proofErr w:type="spellEnd"/>
+      <w:r>
+        <w:rPr>
+          <w:rFonts w:ascii="Helvetica" w:hAnsi="Helvetica" w:cs="Helvetica"/>
+          <w:i/>
+          <w:color w:val="2F5496" w:themeColor="accent5" w:themeShade="BF"/>
+          <w:sz w:val="20"/>
+          <w:szCs w:val="20"/>
+        </w:rPr>
+        <w:t xml:space="preserve"> </w:t>
+      </w:r>
+      <w:proofErr w:type="spellStart"/>
+      <w:r>
+        <w:rPr>
+          <w:rFonts w:ascii="Helvetica" w:hAnsi="Helvetica" w:cs="Helvetica"/>
+          <w:i/>
+          <w:color w:val="2F5496" w:themeColor="accent5" w:themeShade="BF"/>
+          <w:sz w:val="20"/>
+          <w:szCs w:val="20"/>
+        </w:rPr>
+        <w:t>mysql</w:t>
+      </w:r>
+      <w:proofErr w:type="spellEnd"/>
+    </w:p>
+    <w:p>
+      <w:pPr>
+        <w:pStyle w:val="NormalWeb"/>
+        <w:shd w:val="clear" w:color="auto" w:fill="FFFFFF"/>
+        <w:tabs>
+          <w:tab w:val="left" w:pos="90"/>
+        </w:tabs>
+        <w:spacing w:before="0" w:beforeAutospacing="0" w:after="150" w:afterAutospacing="0" w:line="378" w:lineRule="atLeast"/>
+        <w:textAlignment w:val="baseline"/>
+        <w:rPr>
+          <w:rFonts w:ascii="Helvetica" w:hAnsi="Helvetica" w:cs="Helvetica"/>
+          <w:i/>
+          <w:color w:val="2F5496" w:themeColor="accent5" w:themeShade="BF"/>
+          <w:sz w:val="20"/>
+          <w:szCs w:val="20"/>
+        </w:rPr>
+      </w:pPr>
+      <w:r>
+        <w:rPr>
+          <w:rFonts w:ascii="Helvetica" w:hAnsi="Helvetica" w:cs="Helvetica"/>
+          <w:i/>
+          <w:color w:val="2F5496" w:themeColor="accent5" w:themeShade="BF"/>
+          <w:sz w:val="20"/>
+          <w:szCs w:val="20"/>
+        </w:rPr>
+        <w:br/>
+      </w:r>
+      <w:r>
+        <w:rPr>
+          <w:rFonts w:ascii="Helvetica" w:hAnsi="Helvetica" w:cs="Helvetica"/>
+          <w:i/>
+          <w:color w:val="000000"/>
+          <w:sz w:val="21"/>
+          <w:szCs w:val="21"/>
+        </w:rPr>
+        <w:t>Tutorial</w:t>
+      </w:r>
+      <w:proofErr w:type="gramStart"/>
+      <w:r>
+        <w:rPr>
+          <w:rFonts w:ascii="Helvetica" w:hAnsi="Helvetica" w:cs="Helvetica"/>
+          <w:i/>
+          <w:color w:val="000000"/>
+          <w:sz w:val="21"/>
+          <w:szCs w:val="21"/>
+        </w:rPr>
+        <w:t>:</w:t>
+      </w:r>
+      <w:proofErr w:type="gramEnd"/>
+      <w:r>
+        <w:rPr>
+          <w:rFonts w:ascii="Helvetica" w:hAnsi="Helvetica" w:cs="Helvetica"/>
+          <w:i/>
+          <w:color w:val="000000"/>
+          <w:sz w:val="21"/>
+          <w:szCs w:val="21"/>
+        </w:rPr>
+        <w:br/>
+      </w:r>
+      <w:r>
+        <w:rPr>
+          <w:rFonts w:ascii="Helvetica" w:hAnsi="Helvetica" w:cs="Helvetica"/>
+          <w:color w:val="000000"/>
+          <w:sz w:val="20"/>
+          <w:szCs w:val="20"/>
+        </w:rPr>
+        <w:t>1.</w:t>
+      </w:r>
+      <w:r>
+        <w:rPr>
+          <w:rFonts w:ascii="Helvetica" w:hAnsi="Helvetica" w:cs="Helvetica"/>
+          <w:color w:val="000000"/>
+          <w:sz w:val="20"/>
+          <w:szCs w:val="20"/>
+        </w:rPr>
+        <w:t xml:space="preserve">Login as root on your </w:t>
+      </w:r>
+      <w:proofErr w:type="spellStart"/>
+      <w:r>
+        <w:rPr>
+          <w:rFonts w:ascii="Helvetica" w:hAnsi="Helvetica" w:cs="Helvetica"/>
+          <w:color w:val="000000"/>
+          <w:sz w:val="20"/>
+          <w:szCs w:val="20"/>
+        </w:rPr>
+        <w:t>mysql</w:t>
+      </w:r>
+      <w:proofErr w:type="spellEnd"/>
+      <w:r>
+        <w:rPr>
+          <w:rFonts w:ascii="Helvetica" w:hAnsi="Helvetica" w:cs="Helvetica"/>
+          <w:color w:val="000000"/>
+          <w:sz w:val="20"/>
+          <w:szCs w:val="20"/>
+        </w:rPr>
+        <w:t xml:space="preserve"> server using the following command if password is needed:</w:t>
+      </w:r>
+      <w:r>
+        <w:rPr>
+          <w:rFonts w:ascii="Helvetica" w:hAnsi="Helvetica" w:cs="Helvetica"/>
+          <w:color w:val="000000"/>
+          <w:sz w:val="20"/>
+          <w:szCs w:val="20"/>
+        </w:rPr>
+        <w:br/>
+      </w:r>
+      <w:r>
+        <w:rPr>
+          <w:rFonts w:ascii="Helvetica" w:hAnsi="Helvetica" w:cs="Helvetica"/>
+          <w:i/>
+          <w:color w:val="2F5496" w:themeColor="accent5" w:themeShade="BF"/>
+          <w:sz w:val="20"/>
+          <w:szCs w:val="20"/>
+        </w:rPr>
+        <w:t xml:space="preserve">$ </w:t>
+      </w:r>
+      <w:proofErr w:type="spellStart"/>
+      <w:r>
+        <w:rPr>
+          <w:rFonts w:ascii="Helvetica" w:hAnsi="Helvetica" w:cs="Helvetica"/>
+          <w:i/>
+          <w:color w:val="2F5496" w:themeColor="accent5" w:themeShade="BF"/>
+          <w:sz w:val="20"/>
+          <w:szCs w:val="20"/>
+        </w:rPr>
+        <w:t>mysql</w:t>
+      </w:r>
+      <w:proofErr w:type="spellEnd"/>
+      <w:r>
+        <w:rPr>
+          <w:rFonts w:ascii="Helvetica" w:hAnsi="Helvetica" w:cs="Helvetica"/>
+          <w:i/>
+          <w:color w:val="2F5496" w:themeColor="accent5" w:themeShade="BF"/>
+          <w:sz w:val="20"/>
+          <w:szCs w:val="20"/>
+        </w:rPr>
+        <w:t xml:space="preserve"> –u root –p</w:t>
+      </w:r>
+      <w:r>
+        <w:rPr>
+          <w:rFonts w:ascii="Helvetica" w:hAnsi="Helvetica" w:cs="Helvetica"/>
+          <w:color w:val="000000"/>
+          <w:sz w:val="20"/>
+          <w:szCs w:val="20"/>
+        </w:rPr>
+        <w:t xml:space="preserve"> </w:t>
+      </w:r>
+      <w:r>
+        <w:rPr>
+          <w:rFonts w:ascii="Helvetica" w:hAnsi="Helvetica" w:cs="Helvetica"/>
+          <w:color w:val="000000"/>
+          <w:sz w:val="20"/>
+          <w:szCs w:val="20"/>
+        </w:rPr>
+        <w:tab/>
+      </w:r>
+      <w:r>
+        <w:rPr>
+          <w:rFonts w:ascii="Helvetica" w:hAnsi="Helvetica" w:cs="Helvetica"/>
+          <w:color w:val="000000"/>
+          <w:sz w:val="20"/>
+          <w:szCs w:val="20"/>
+        </w:rPr>
+        <w:tab/>
+      </w:r>
+      <w:r>
+        <w:rPr>
+          <w:rFonts w:ascii="Helvetica" w:hAnsi="Helvetica" w:cs="Helvetica"/>
+          <w:color w:val="000000"/>
+          <w:sz w:val="20"/>
+          <w:szCs w:val="20"/>
+        </w:rPr>
+        <w:tab/>
+      </w:r>
+      <w:r>
+        <w:rPr>
+          <w:rFonts w:ascii="Helvetica" w:hAnsi="Helvetica" w:cs="Helvetica"/>
+          <w:color w:val="000000"/>
+          <w:sz w:val="20"/>
+          <w:szCs w:val="20"/>
+        </w:rPr>
+        <w:tab/>
+      </w:r>
+      <w:r>
+        <w:rPr>
+          <w:rFonts w:ascii="Helvetica" w:hAnsi="Helvetica" w:cs="Helvetica"/>
+          <w:color w:val="000000"/>
+          <w:sz w:val="20"/>
+          <w:szCs w:val="20"/>
+        </w:rPr>
+        <w:tab/>
+      </w:r>
+      <w:r>
+        <w:rPr>
+          <w:rFonts w:ascii="Helvetica" w:hAnsi="Helvetica" w:cs="Helvetica"/>
+          <w:color w:val="000000"/>
+          <w:sz w:val="20"/>
+          <w:szCs w:val="20"/>
+        </w:rPr>
+        <w:tab/>
+      </w:r>
+      <w:r>
+        <w:rPr>
+          <w:rFonts w:ascii="Helvetica" w:hAnsi="Helvetica" w:cs="Helvetica"/>
+          <w:color w:val="000000"/>
+          <w:sz w:val="20"/>
+          <w:szCs w:val="20"/>
+        </w:rPr>
+        <w:tab/>
+      </w:r>
+      <w:r>
+        <w:rPr>
+          <w:rFonts w:ascii="Helvetica" w:hAnsi="Helvetica" w:cs="Helvetica"/>
+          <w:color w:val="000000"/>
+          <w:sz w:val="20"/>
+          <w:szCs w:val="20"/>
+        </w:rPr>
+        <w:tab/>
+      </w:r>
+      <w:r>
+        <w:rPr>
+          <w:rFonts w:ascii="Helvetica" w:hAnsi="Helvetica" w:cs="Helvetica"/>
+          <w:color w:val="000000"/>
+          <w:sz w:val="20"/>
+          <w:szCs w:val="20"/>
+        </w:rPr>
+        <w:tab/>
+      </w:r>
+      <w:r>
+        <w:rPr>
+          <w:rFonts w:ascii="Helvetica" w:hAnsi="Helvetica" w:cs="Helvetica"/>
+          <w:color w:val="000000"/>
+          <w:sz w:val="20"/>
+          <w:szCs w:val="20"/>
+        </w:rPr>
+        <w:tab/>
+      </w:r>
+      <w:r>
+        <w:rPr>
+          <w:rFonts w:ascii="Helvetica" w:hAnsi="Helvetica" w:cs="Helvetica"/>
+          <w:color w:val="000000"/>
+          <w:sz w:val="20"/>
+          <w:szCs w:val="20"/>
+        </w:rPr>
+        <w:tab/>
+      </w:r>
+      <w:r>
+        <w:rPr>
+          <w:rFonts w:ascii="Helvetica" w:hAnsi="Helvetica" w:cs="Helvetica"/>
+          <w:i/>
+          <w:color w:val="000000"/>
+          <w:sz w:val="21"/>
+          <w:szCs w:val="21"/>
+        </w:rPr>
+        <w:br/>
+      </w:r>
+      <w:r>
+        <w:rPr>
+          <w:rFonts w:ascii="Helvetica" w:hAnsi="Helvetica" w:cs="Helvetica"/>
+          <w:i/>
+          <w:color w:val="2F5496" w:themeColor="accent5" w:themeShade="BF"/>
+          <w:sz w:val="20"/>
+          <w:szCs w:val="20"/>
+        </w:rPr>
+        <w:t>Enter password:</w:t>
+      </w:r>
+      <w:r>
+        <w:rPr>
+          <w:rFonts w:ascii="Helvetica" w:hAnsi="Helvetica" w:cs="Helvetica"/>
+          <w:i/>
+          <w:color w:val="2F5496" w:themeColor="accent5" w:themeShade="BF"/>
+          <w:sz w:val="20"/>
+          <w:szCs w:val="20"/>
+        </w:rPr>
+        <w:br/>
+      </w:r>
+      <w:r>
+        <w:rPr>
+          <w:rFonts w:ascii="Helvetica" w:hAnsi="Helvetica" w:cs="Helvetica"/>
+          <w:color w:val="000000"/>
+          <w:sz w:val="20"/>
+          <w:szCs w:val="20"/>
+        </w:rPr>
+        <w:t>If password is not required just login using the following command:</w:t>
+      </w:r>
+      <w:r>
+        <w:rPr>
+          <w:rFonts w:ascii="Helvetica" w:hAnsi="Helvetica" w:cs="Helvetica"/>
+          <w:color w:val="000000"/>
+          <w:sz w:val="20"/>
+          <w:szCs w:val="20"/>
+        </w:rPr>
+        <w:br/>
+      </w:r>
+      <w:r>
+        <w:rPr>
+          <w:rFonts w:ascii="Helvetica" w:hAnsi="Helvetica" w:cs="Helvetica"/>
+          <w:i/>
+          <w:color w:val="2F5496" w:themeColor="accent5" w:themeShade="BF"/>
+          <w:sz w:val="20"/>
+          <w:szCs w:val="20"/>
+        </w:rPr>
+        <w:t>$</w:t>
+      </w:r>
+      <w:proofErr w:type="spellStart"/>
+      <w:r>
+        <w:rPr>
+          <w:rFonts w:ascii="Helvetica" w:hAnsi="Helvetica" w:cs="Helvetica"/>
+          <w:i/>
+          <w:color w:val="2F5496" w:themeColor="accent5" w:themeShade="BF"/>
+          <w:sz w:val="20"/>
+          <w:szCs w:val="20"/>
+        </w:rPr>
+        <w:t>mysql</w:t>
+      </w:r>
+      <w:proofErr w:type="spellEnd"/>
+      <w:r>
+        <w:rPr>
+          <w:rFonts w:ascii="Helvetica" w:hAnsi="Helvetica" w:cs="Helvetica"/>
+          <w:i/>
+          <w:color w:val="2F5496" w:themeColor="accent5" w:themeShade="BF"/>
+          <w:sz w:val="20"/>
+          <w:szCs w:val="20"/>
+        </w:rPr>
+        <w:t xml:space="preserve"> –u root</w:t>
+      </w:r>
+    </w:p>
+    <w:p>
+      <w:pPr>
+        <w:pStyle w:val="NormalWeb"/>
+        <w:shd w:val="clear" w:color="auto" w:fill="FFFFFF"/>
+        <w:spacing w:before="0" w:beforeAutospacing="0" w:after="150" w:afterAutospacing="0" w:line="378" w:lineRule="atLeast"/>
+        <w:textAlignment w:val="baseline"/>
+        <w:rPr>
+          <w:rFonts w:ascii="Helvetica" w:hAnsi="Helvetica" w:cs="Helvetica"/>
+          <w:color w:val="000000"/>
+          <w:sz w:val="20"/>
+          <w:szCs w:val="20"/>
+        </w:rPr>
+      </w:pPr>
+      <w:r>
+        <w:rPr>
+          <w:rFonts w:ascii="Helvetica" w:hAnsi="Helvetica" w:cs="Helvetica"/>
+          <w:color w:val="000000"/>
+          <w:sz w:val="20"/>
+          <w:szCs w:val="20"/>
+        </w:rPr>
+        <w:t>2</w:t>
+      </w:r>
+      <w:r>
+        <w:rPr>
+          <w:rFonts w:ascii="Helvetica" w:hAnsi="Helvetica" w:cs="Helvetica"/>
+          <w:color w:val="000000"/>
+          <w:sz w:val="20"/>
+          <w:szCs w:val="20"/>
+        </w:rPr>
+        <w:t>. Once you are logged in, we can create a database:</w:t>
+      </w:r>
+      <w:r>
+        <w:rPr>
+          <w:rFonts w:ascii="Helvetica" w:hAnsi="Helvetica" w:cs="Helvetica"/>
+          <w:color w:val="000000"/>
+          <w:sz w:val="20"/>
+          <w:szCs w:val="20"/>
+        </w:rPr>
+        <w:tab/>
+      </w:r>
+      <w:r>
+        <w:rPr>
+          <w:rFonts w:ascii="Helvetica" w:hAnsi="Helvetica" w:cs="Helvetica"/>
+          <w:color w:val="000000"/>
+          <w:sz w:val="20"/>
+          <w:szCs w:val="20"/>
+        </w:rPr>
+        <w:tab/>
+      </w:r>
+      <w:r>
+        <w:rPr>
+          <w:rFonts w:ascii="Helvetica" w:hAnsi="Helvetica" w:cs="Helvetica"/>
+          <w:color w:val="000000"/>
+          <w:sz w:val="20"/>
+          <w:szCs w:val="20"/>
+        </w:rPr>
+        <w:tab/>
+      </w:r>
+      <w:r>
+        <w:rPr>
+          <w:rFonts w:ascii="Helvetica" w:hAnsi="Helvetica" w:cs="Helvetica"/>
+          <w:color w:val="000000"/>
+          <w:sz w:val="20"/>
+          <w:szCs w:val="20"/>
+        </w:rPr>
+        <w:tab/>
+      </w:r>
+      <w:r>
+        <w:rPr>
+          <w:rFonts w:ascii="Helvetica" w:hAnsi="Helvetica" w:cs="Helvetica"/>
+          <w:color w:val="000000"/>
+          <w:sz w:val="20"/>
+          <w:szCs w:val="20"/>
+        </w:rPr>
+        <w:tab/>
+      </w:r>
+      <w:r>
+        <w:rPr>
+          <w:rFonts w:ascii="Helvetica" w:hAnsi="Helvetica" w:cs="Helvetica"/>
+          <w:color w:val="000000"/>
+          <w:sz w:val="20"/>
+          <w:szCs w:val="20"/>
+        </w:rPr>
+        <w:tab/>
+        <w:t xml:space="preserve">   </w:t>
+      </w:r>
+      <w:proofErr w:type="spellStart"/>
+      <w:r>
+        <w:rPr>
+          <w:rFonts w:ascii="Helvetica" w:hAnsi="Helvetica" w:cs="Helvetica"/>
+          <w:i/>
+          <w:color w:val="2F5496" w:themeColor="accent5" w:themeShade="BF"/>
+          <w:sz w:val="20"/>
+          <w:szCs w:val="20"/>
+        </w:rPr>
+        <w:t>mysql</w:t>
+      </w:r>
+      <w:proofErr w:type="spellEnd"/>
+      <w:r>
+        <w:rPr>
+          <w:rFonts w:ascii="Helvetica" w:hAnsi="Helvetica" w:cs="Helvetica"/>
+          <w:i/>
+          <w:color w:val="2F5496" w:themeColor="accent5" w:themeShade="BF"/>
+          <w:sz w:val="20"/>
+          <w:szCs w:val="20"/>
+        </w:rPr>
+        <w:t xml:space="preserve">&gt; create database </w:t>
+      </w:r>
+      <w:proofErr w:type="spellStart"/>
+      <w:r>
+        <w:rPr>
+          <w:rFonts w:ascii="Helvetica" w:hAnsi="Helvetica" w:cs="Helvetica"/>
+          <w:i/>
+          <w:color w:val="2F5496" w:themeColor="accent5" w:themeShade="BF"/>
+          <w:sz w:val="20"/>
+          <w:szCs w:val="20"/>
+        </w:rPr>
+        <w:t>NameOfDatabase</w:t>
+      </w:r>
+      <w:proofErr w:type="spellEnd"/>
+      <w:r>
+        <w:rPr>
+          <w:rFonts w:ascii="Helvetica" w:hAnsi="Helvetica" w:cs="Helvetica"/>
+          <w:i/>
+          <w:color w:val="2F5496" w:themeColor="accent5" w:themeShade="BF"/>
+          <w:sz w:val="20"/>
+          <w:szCs w:val="20"/>
+        </w:rPr>
+        <w:t>;</w:t>
+      </w:r>
+      <w:r>
+        <w:rPr>
+          <w:rFonts w:ascii="Helvetica" w:hAnsi="Helvetica" w:cs="Helvetica"/>
+          <w:color w:val="000000"/>
+          <w:sz w:val="20"/>
+          <w:szCs w:val="20"/>
+        </w:rPr>
+        <w:t xml:space="preserve"> </w:t>
+      </w:r>
+      <w:r>
+        <w:rPr>
+          <w:rFonts w:ascii="Helvetica" w:hAnsi="Helvetica" w:cs="Helvetica"/>
+          <w:color w:val="000000"/>
+          <w:sz w:val="20"/>
+          <w:szCs w:val="20"/>
+        </w:rPr>
+        <w:tab/>
+      </w:r>
+      <w:r>
+        <w:rPr>
+          <w:rFonts w:ascii="Helvetica" w:hAnsi="Helvetica" w:cs="Helvetica"/>
+          <w:color w:val="000000"/>
+          <w:sz w:val="20"/>
+          <w:szCs w:val="20"/>
+        </w:rPr>
+        <w:tab/>
+      </w:r>
+      <w:r>
+        <w:rPr>
+          <w:rFonts w:ascii="Helvetica" w:hAnsi="Helvetica" w:cs="Helvetica"/>
+          <w:color w:val="000000"/>
+          <w:sz w:val="20"/>
+          <w:szCs w:val="20"/>
+        </w:rPr>
+        <w:tab/>
+      </w:r>
+      <w:r>
+        <w:rPr>
+          <w:rFonts w:ascii="Helvetica" w:hAnsi="Helvetica" w:cs="Helvetica"/>
+          <w:color w:val="000000"/>
+          <w:sz w:val="20"/>
+          <w:szCs w:val="20"/>
+        </w:rPr>
+        <w:tab/>
+      </w:r>
+      <w:r>
+        <w:rPr>
+          <w:rFonts w:ascii="Helvetica" w:hAnsi="Helvetica" w:cs="Helvetica"/>
+          <w:color w:val="000000"/>
+          <w:sz w:val="20"/>
+          <w:szCs w:val="20"/>
+        </w:rPr>
+        <w:tab/>
+      </w:r>
+      <w:r>
+        <w:rPr>
+          <w:rFonts w:ascii="Helvetica" w:hAnsi="Helvetica" w:cs="Helvetica"/>
+          <w:color w:val="000000"/>
+          <w:sz w:val="20"/>
+          <w:szCs w:val="20"/>
+        </w:rPr>
+        <w:tab/>
+        <w:t xml:space="preserve">                               </w:t>
+      </w:r>
+    </w:p>
+    <w:p>
+      <w:pPr>
+        <w:pStyle w:val="NormalWeb"/>
+        <w:shd w:val="clear" w:color="auto" w:fill="FFFFFF"/>
+        <w:spacing w:before="0" w:beforeAutospacing="0" w:after="150" w:afterAutospacing="0" w:line="378" w:lineRule="atLeast"/>
+        <w:textAlignment w:val="baseline"/>
+        <w:rPr>
+          <w:rFonts w:ascii="Helvetica" w:hAnsi="Helvetica" w:cs="Helvetica"/>
+          <w:color w:val="000000"/>
+          <w:sz w:val="20"/>
+          <w:szCs w:val="20"/>
+        </w:rPr>
+      </w:pPr>
+      <w:r>
+        <w:rPr>
+          <w:rFonts w:ascii="Helvetica" w:hAnsi="Helvetica" w:cs="Helvetica"/>
+          <w:color w:val="000000"/>
+          <w:sz w:val="20"/>
+          <w:szCs w:val="20"/>
+        </w:rPr>
+        <w:t xml:space="preserve"> Output: Query OK, 1 row affected</w:t>
+      </w:r>
+    </w:p>
+    <w:p>
+      <w:pPr>
+        <w:pStyle w:val="NormalWeb"/>
+        <w:shd w:val="clear" w:color="auto" w:fill="FFFFFF"/>
+        <w:spacing w:before="0" w:beforeAutospacing="0" w:after="150" w:afterAutospacing="0" w:line="378" w:lineRule="atLeast"/>
+        <w:textAlignment w:val="baseline"/>
+        <w:rPr>
+          <w:rFonts w:ascii="Helvetica" w:hAnsi="Helvetica" w:cs="Helvetica"/>
+          <w:color w:val="000000"/>
+          <w:sz w:val="20"/>
+          <w:szCs w:val="20"/>
+        </w:rPr>
+      </w:pPr>
+      <w:r>
+        <w:rPr>
+          <w:rFonts w:ascii="Helvetica" w:hAnsi="Helvetica" w:cs="Helvetica"/>
+          <w:color w:val="000000"/>
+          <w:sz w:val="20"/>
+          <w:szCs w:val="20"/>
+        </w:rPr>
+        <w:t>3. To drop  a table execute the following command</w:t>
+      </w:r>
+      <w:bookmarkStart w:id="0" w:name="_GoBack"/>
+      <w:bookmarkEnd w:id="0"/>
+    </w:p>
+    <w:p>
+      <w:pPr>
+        <w:pStyle w:val="NormalWeb"/>
+        <w:shd w:val="clear" w:color="auto" w:fill="FFFFFF"/>
+        <w:spacing w:before="0" w:beforeAutospacing="0" w:after="150" w:afterAutospacing="0" w:line="378" w:lineRule="atLeast"/>
+        <w:textAlignment w:val="baseline"/>
+        <w:rPr>
+          <w:rFonts w:ascii="Helvetica" w:hAnsi="Helvetica" w:cs="Helvetica"/>
+          <w:i/>
+          <w:color w:val="2F5496" w:themeColor="accent5" w:themeShade="BF"/>
+          <w:sz w:val="20"/>
+          <w:szCs w:val="20"/>
+        </w:rPr>
+      </w:pPr>
+      <w:proofErr w:type="spellStart"/>
+      <w:proofErr w:type="gramStart"/>
+      <w:r>
+        <w:rPr>
+          <w:rFonts w:ascii="Helvetica" w:hAnsi="Helvetica" w:cs="Helvetica"/>
+          <w:i/>
+          <w:color w:val="2F5496" w:themeColor="accent5" w:themeShade="BF"/>
+          <w:sz w:val="20"/>
+          <w:szCs w:val="20"/>
+        </w:rPr>
+        <w:t>mysql</w:t>
+      </w:r>
+      <w:proofErr w:type="spellEnd"/>
+      <w:proofErr w:type="gramEnd"/>
+      <w:r>
+        <w:rPr>
+          <w:rFonts w:ascii="Helvetica" w:hAnsi="Helvetica" w:cs="Helvetica"/>
+          <w:i/>
+          <w:color w:val="2F5496" w:themeColor="accent5" w:themeShade="BF"/>
+          <w:sz w:val="20"/>
+          <w:szCs w:val="20"/>
+        </w:rPr>
+        <w:t xml:space="preserve">&gt; </w:t>
+      </w:r>
+      <w:r>
+        <w:rPr>
+          <w:rFonts w:ascii="Helvetica" w:hAnsi="Helvetica" w:cs="Helvetica"/>
+          <w:i/>
+          <w:color w:val="2F5496" w:themeColor="accent5" w:themeShade="BF"/>
+          <w:sz w:val="20"/>
+          <w:szCs w:val="20"/>
+        </w:rPr>
+        <w:t>drop</w:t>
+      </w:r>
+      <w:r>
+        <w:rPr>
+          <w:rFonts w:ascii="Helvetica" w:hAnsi="Helvetica" w:cs="Helvetica"/>
+          <w:i/>
+          <w:color w:val="2F5496" w:themeColor="accent5" w:themeShade="BF"/>
+          <w:sz w:val="20"/>
+          <w:szCs w:val="20"/>
+        </w:rPr>
+        <w:t xml:space="preserve"> database </w:t>
+      </w:r>
+      <w:proofErr w:type="spellStart"/>
+      <w:r>
+        <w:rPr>
+          <w:rFonts w:ascii="Helvetica" w:hAnsi="Helvetica" w:cs="Helvetica"/>
+          <w:i/>
+          <w:color w:val="2F5496" w:themeColor="accent5" w:themeShade="BF"/>
+          <w:sz w:val="20"/>
+          <w:szCs w:val="20"/>
+        </w:rPr>
+        <w:t>NameOfDatabase</w:t>
+      </w:r>
+      <w:proofErr w:type="spellEnd"/>
+      <w:r>
+        <w:rPr>
+          <w:rFonts w:ascii="Helvetica" w:hAnsi="Helvetica" w:cs="Helvetica"/>
+          <w:i/>
+          <w:color w:val="2F5496" w:themeColor="accent5" w:themeShade="BF"/>
+          <w:sz w:val="20"/>
+          <w:szCs w:val="20"/>
+        </w:rPr>
+        <w:t xml:space="preserve">; </w:t>
+      </w:r>
+    </w:p>
+    <w:p>
+      <w:pPr>
+        <w:pStyle w:val="NormalWeb"/>
+        <w:shd w:val="clear" w:color="auto" w:fill="FFFFFF"/>
+        <w:spacing w:before="0" w:beforeAutospacing="0" w:after="150" w:afterAutospacing="0" w:line="378" w:lineRule="atLeast"/>
+        <w:textAlignment w:val="baseline"/>
+        <w:rPr>
+          <w:rFonts w:ascii="Helvetica" w:hAnsi="Helvetica" w:cs="Helvetica"/>
+          <w:color w:val="000000"/>
+          <w:sz w:val="20"/>
+          <w:szCs w:val="20"/>
+        </w:rPr>
+      </w:pPr>
+      <w:r>
+        <w:rPr>
+          <w:rFonts w:ascii="Helvetica" w:hAnsi="Helvetica" w:cs="Helvetica"/>
+          <w:color w:val="000000"/>
+          <w:sz w:val="20"/>
+          <w:szCs w:val="20"/>
+        </w:rPr>
+        <w:t>Output: Query OK, 0 row affected</w:t>
+      </w:r>
+    </w:p>
+    <w:p>
+      <w:pPr>
+        <w:pStyle w:val="NormalWeb"/>
+        <w:shd w:val="clear" w:color="auto" w:fill="FFFFFF"/>
+        <w:spacing w:before="0" w:beforeAutospacing="0" w:after="150" w:afterAutospacing="0" w:line="378" w:lineRule="atLeast"/>
+        <w:textAlignment w:val="baseline"/>
+        <w:rPr>
+          <w:rFonts w:ascii="Helvetica" w:hAnsi="Helvetica" w:cs="Helvetica"/>
+          <w:color w:val="000000"/>
+          <w:sz w:val="21"/>
+          <w:szCs w:val="21"/>
+        </w:rPr>
+      </w:pPr>
+      <w:r>
+        <w:rPr>
+          <w:rFonts w:ascii="Helvetica" w:hAnsi="Helvetica" w:cs="Helvetica"/>
+          <w:color w:val="000000"/>
+          <w:sz w:val="21"/>
+          <w:szCs w:val="21"/>
+        </w:rPr>
+        <w:br/>
+      </w:r>
+    </w:p>
+    <w:p>
+      <w:pPr>
+        <w:rPr>
+          <w:rFonts w:ascii="Arial" w:hAnsi="Arial" w:cs="Arial"/>
+          <w:sz w:val="32"/>
+        </w:rPr>
+      </w:pPr>
     </w:p>
     <w:sectPr>
       <w:pgSz w:w="12240" w:h="15840"/>
@@ -604,6 +1590,22 @@
     <w:semiHidden/>
     <w:unhideWhenUsed/>
   </w:style>
+  <w:style w:type="paragraph" w:styleId="NormalWeb">
+    <w:name w:val="Normal (Web)"/>
+    <w:basedOn w:val="Normal"/>
+    <w:uiPriority w:val="99"/>
+    <w:semiHidden/>
+    <w:unhideWhenUsed/>
+    <w:rsid w:val="00EE4934"/>
+    <w:pPr>
+      <w:spacing w:before="100" w:beforeAutospacing="1" w:after="100" w:afterAutospacing="1" w:line="240" w:lineRule="auto"/>
+    </w:pPr>
+    <w:rPr>
+      <w:rFonts w:ascii="Times New Roman" w:eastAsia="Times New Roman" w:hAnsi="Times New Roman" w:cs="Times New Roman"/>
+      <w:sz w:val="24"/>
+      <w:szCs w:val="24"/>
+    </w:rPr>
+  </w:style>
 </w:styles>
 </file>
 

</xml_diff>

<commit_message>
Modifying the overview and tutorial for MySQL
</commit_message>
<xml_diff>
--- a/apache/mysql/Apache MySQL.docx
+++ b/apache/mysql/Apache MySQL.docx
@@ -23,28 +23,96 @@
           <w:tab w:val="left" w:pos="14656"/>
         </w:tabs>
         <w:spacing w:after="0" w:line="240" w:lineRule="auto"/>
-        <w:rPr>
-          <w:rFonts w:ascii="Arial" w:eastAsia="Times New Roman" w:hAnsi="Arial" w:cs="Arial"/>
-          <w:color w:val="333333"/>
+        <w:jc w:val="center"/>
+        <w:rPr>
+          <w:rFonts w:ascii="Helvetica" w:hAnsi="Helvetica" w:cs="Helvetica"/>
+          <w:color w:val="000000"/>
           <w:sz w:val="24"/>
-          <w:szCs w:val="18"/>
+          <w:szCs w:val="24"/>
         </w:rPr>
       </w:pPr>
       <w:r>
         <w:rPr>
-          <w:rFonts w:ascii="Arial" w:eastAsia="Times New Roman" w:hAnsi="Arial" w:cs="Arial"/>
-          <w:color w:val="333333"/>
+          <w:rFonts w:ascii="Helvetica" w:hAnsi="Helvetica" w:cs="Helvetica"/>
+          <w:noProof/>
+          <w:color w:val="000000"/>
           <w:sz w:val="24"/>
-          <w:szCs w:val="18"/>
+          <w:szCs w:val="24"/>
+        </w:rPr>
+        <mc:AlternateContent>
+          <mc:Choice Requires="wps">
+            <w:drawing>
+              <wp:anchor distT="0" distB="0" distL="114300" distR="114300" simplePos="0" relativeHeight="251659264" behindDoc="0" locked="0" layoutInCell="1" allowOverlap="1">
+                <wp:simplePos x="0" y="0"/>
+                <wp:positionH relativeFrom="column">
+                  <wp:posOffset>-38100</wp:posOffset>
+                </wp:positionH>
+                <wp:positionV relativeFrom="paragraph">
+                  <wp:posOffset>161925</wp:posOffset>
+                </wp:positionV>
+                <wp:extent cx="6419850" cy="38100"/>
+                <wp:effectExtent l="0" t="0" r="19050" b="19050"/>
+                <wp:wrapNone/>
+                <wp:docPr id="1" name="Straight Connector 1"/>
+                <wp:cNvGraphicFramePr/>
+                <a:graphic xmlns:a="http://schemas.openxmlformats.org/drawingml/2006/main">
+                  <a:graphicData uri="http://schemas.microsoft.com/office/word/2010/wordprocessingShape">
+                    <wps:wsp>
+                      <wps:cNvCnPr/>
+                      <wps:spPr>
+                        <a:xfrm flipV="1">
+                          <a:off x="0" y="0"/>
+                          <a:ext cx="6419850" cy="38100"/>
+                        </a:xfrm>
+                        <a:prstGeom prst="line">
+                          <a:avLst/>
+                        </a:prstGeom>
+                      </wps:spPr>
+                      <wps:style>
+                        <a:lnRef idx="1">
+                          <a:schemeClr val="dk1"/>
+                        </a:lnRef>
+                        <a:fillRef idx="0">
+                          <a:schemeClr val="dk1"/>
+                        </a:fillRef>
+                        <a:effectRef idx="0">
+                          <a:schemeClr val="dk1"/>
+                        </a:effectRef>
+                        <a:fontRef idx="minor">
+                          <a:schemeClr val="tx1"/>
+                        </a:fontRef>
+                      </wps:style>
+                      <wps:bodyPr/>
+                    </wps:wsp>
+                  </a:graphicData>
+                </a:graphic>
+              </wp:anchor>
+            </w:drawing>
+          </mc:Choice>
+          <mc:Fallback>
+            <w:pict>
+              <v:line w14:anchorId="62A85DBA" id="Straight Connector 1" o:spid="_x0000_s1026" style="position:absolute;flip:y;z-index:251659264;visibility:visible;mso-wrap-style:square;mso-wrap-distance-left:9pt;mso-wrap-distance-top:0;mso-wrap-distance-right:9pt;mso-wrap-distance-bottom:0;mso-position-horizontal:absolute;mso-position-horizontal-relative:text;mso-position-vertical:absolute;mso-position-vertical-relative:text" from="-3pt,12.75pt" to="502.5pt,15.75pt" o:gfxdata="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" strokecolor="black [3200]" strokeweight=".5pt">
+                <v:stroke joinstyle="miter"/>
+              </v:line>
+            </w:pict>
+          </mc:Fallback>
+        </mc:AlternateContent>
+      </w:r>
+      <w:r>
+        <w:rPr>
+          <w:rFonts w:ascii="Helvetica" w:hAnsi="Helvetica" w:cs="Helvetica"/>
+          <w:color w:val="000000"/>
+          <w:sz w:val="24"/>
+          <w:szCs w:val="24"/>
         </w:rPr>
         <w:t xml:space="preserve">Apache </w:t>
       </w:r>
       <w:r>
         <w:rPr>
-          <w:rFonts w:ascii="Arial" w:eastAsia="Times New Roman" w:hAnsi="Arial" w:cs="Arial"/>
-          <w:color w:val="333333"/>
+          <w:rFonts w:ascii="Helvetica" w:hAnsi="Helvetica" w:cs="Helvetica"/>
+          <w:color w:val="000000"/>
           <w:sz w:val="24"/>
-          <w:szCs w:val="18"/>
+          <w:szCs w:val="24"/>
         </w:rPr>
         <w:t>MySQL</w:t>
       </w:r>
@@ -100,30 +168,53 @@
         </w:tabs>
         <w:spacing w:after="0" w:line="240" w:lineRule="auto"/>
         <w:rPr>
-          <w:rFonts w:ascii="Arial" w:eastAsia="Times New Roman" w:hAnsi="Arial" w:cs="Arial"/>
-          <w:color w:val="333333"/>
+          <w:rFonts w:ascii="Helvetica" w:hAnsi="Helvetica" w:cs="Helvetica"/>
+          <w:color w:val="000000"/>
+          <w:sz w:val="21"/>
+          <w:szCs w:val="21"/>
+        </w:rPr>
+      </w:pPr>
+      <w:r>
+        <w:rPr>
+          <w:rFonts w:ascii="Helvetica" w:hAnsi="Helvetica" w:cs="Helvetica"/>
+          <w:i/>
+          <w:color w:val="000000"/>
           <w:sz w:val="24"/>
-          <w:szCs w:val="18"/>
-        </w:rPr>
-      </w:pPr>
-      <w:r>
-        <w:rPr>
-          <w:rFonts w:ascii="Arial" w:eastAsia="Times New Roman" w:hAnsi="Arial" w:cs="Arial"/>
-          <w:color w:val="333333"/>
+          <w:szCs w:val="24"/>
+          <w:u w:val="single"/>
+        </w:rPr>
+        <w:t>Functional Area:</w:t>
+      </w:r>
+      <w:r>
+        <w:rPr>
+          <w:rFonts w:ascii="Helvetica" w:hAnsi="Helvetica" w:cs="Helvetica"/>
+          <w:i/>
+          <w:color w:val="000000"/>
           <w:sz w:val="24"/>
-          <w:szCs w:val="18"/>
-        </w:rPr>
-        <w:t xml:space="preserve">Functional Area:  </w:t>
-      </w:r>
-      <w:r>
-        <w:rPr>
-          <w:rFonts w:ascii="Arial" w:eastAsia="Times New Roman" w:hAnsi="Arial" w:cs="Arial"/>
-          <w:color w:val="333333"/>
-          <w:sz w:val="24"/>
-          <w:szCs w:val="18"/>
-        </w:rPr>
-        <w:t>Database:SQL</w:t>
-      </w:r>
+          <w:szCs w:val="24"/>
+        </w:rPr>
+        <w:t xml:space="preserve">  </w:t>
+      </w:r>
+      <w:r>
+        <w:rPr>
+          <w:rFonts w:ascii="Helvetica" w:hAnsi="Helvetica" w:cs="Helvetica"/>
+          <w:color w:val="000000"/>
+          <w:sz w:val="21"/>
+          <w:szCs w:val="21"/>
+        </w:rPr>
+        <w:t>Database</w:t>
+      </w:r>
+      <w:proofErr w:type="gramStart"/>
+      <w:r>
+        <w:rPr>
+          <w:rFonts w:ascii="Helvetica" w:hAnsi="Helvetica" w:cs="Helvetica"/>
+          <w:color w:val="000000"/>
+          <w:sz w:val="21"/>
+          <w:szCs w:val="21"/>
+        </w:rPr>
+        <w:t>:SQL</w:t>
+      </w:r>
+      <w:proofErr w:type="gramEnd"/>
     </w:p>
     <w:p>
       <w:pPr>
@@ -158,12 +249,22 @@
       <w:pPr>
         <w:rPr>
           <w:rFonts w:ascii="Helvetica" w:hAnsi="Helvetica" w:cs="Helvetica"/>
-          <w:i/>
           <w:color w:val="000000"/>
           <w:sz w:val="21"/>
           <w:szCs w:val="21"/>
         </w:rPr>
       </w:pPr>
+      <w:r>
+        <w:rPr>
+          <w:rFonts w:ascii="Helvetica" w:hAnsi="Helvetica" w:cs="Helvetica"/>
+          <w:i/>
+          <w:color w:val="000000"/>
+          <w:sz w:val="24"/>
+          <w:szCs w:val="24"/>
+          <w:u w:val="single"/>
+        </w:rPr>
+        <w:t>Overview:</w:t>
+      </w:r>
       <w:r>
         <w:rPr>
           <w:rFonts w:ascii="Arial" w:eastAsia="Times New Roman" w:hAnsi="Arial" w:cs="Arial"/>
@@ -171,15 +272,6 @@
           <w:sz w:val="24"/>
           <w:szCs w:val="18"/>
         </w:rPr>
-        <w:t>Overview:</w:t>
-      </w:r>
-      <w:r>
-        <w:rPr>
-          <w:rFonts w:ascii="Arial" w:eastAsia="Times New Roman" w:hAnsi="Arial" w:cs="Arial"/>
-          <w:color w:val="333333"/>
-          <w:sz w:val="24"/>
-          <w:szCs w:val="18"/>
-        </w:rPr>
         <w:t xml:space="preserve"> </w:t>
       </w:r>
       <w:r>
@@ -189,7 +281,7 @@
           <w:sz w:val="21"/>
           <w:szCs w:val="21"/>
         </w:rPr>
-        <w:t>MySQL is an open source relational database management system, meaning that the data is stored in separate tables rather than keeping all the data in one place. SQL (Structured Query Language) is the language that is used to access the databases. MySQL database server is scalable, flexible, robust, fast and easy to use. It works well in both client/server and embedded systems</w:t>
+        <w:t>MySQL is an open source relational database management system, meaning that the data is stored in separate tables rather than keeping all the data in one place.</w:t>
       </w:r>
       <w:r>
         <w:rPr>
@@ -198,70 +290,2097 @@
           <w:sz w:val="21"/>
           <w:szCs w:val="21"/>
         </w:rPr>
-        <w:br/>
+        <w:t xml:space="preserve"> </w:t>
+      </w:r>
+      <w:r>
+        <w:rPr>
+          <w:rFonts w:ascii="Helvetica" w:hAnsi="Helvetica" w:cs="Helvetica"/>
+          <w:color w:val="000000"/>
+          <w:sz w:val="21"/>
+          <w:szCs w:val="21"/>
+        </w:rPr>
+        <w:t>The tables are linked by defined relations making it possible to combine data from several tables upon request.</w:t>
+      </w:r>
+      <w:r>
+        <w:rPr>
+          <w:rFonts w:ascii="Helvetica" w:hAnsi="Helvetica" w:cs="Helvetica"/>
+          <w:color w:val="000000"/>
+          <w:sz w:val="21"/>
+          <w:szCs w:val="21"/>
+        </w:rPr>
+        <w:t xml:space="preserve"> SQL (Structured Query Language) is the language that is used to access the databases.</w:t>
+      </w:r>
+      <w:r>
+        <w:rPr>
+          <w:rFonts w:ascii="Helvetica" w:hAnsi="Helvetica" w:cs="Helvetica"/>
+          <w:color w:val="000000"/>
+          <w:sz w:val="21"/>
+          <w:szCs w:val="21"/>
+        </w:rPr>
+        <w:t xml:space="preserve"> </w:t>
+      </w:r>
+      <w:r>
+        <w:rPr>
+          <w:rFonts w:ascii="Helvetica" w:hAnsi="Helvetica" w:cs="Helvetica"/>
+          <w:color w:val="000000"/>
+          <w:sz w:val="21"/>
+          <w:szCs w:val="21"/>
+        </w:rPr>
+        <w:t>SQL is the most popular language for adding, accessing and managing content in a database.</w:t>
+      </w:r>
+      <w:r>
+        <w:rPr>
+          <w:rFonts w:ascii="Helvetica" w:hAnsi="Helvetica" w:cs="Helvetica"/>
+          <w:color w:val="000000"/>
+          <w:sz w:val="21"/>
+          <w:szCs w:val="21"/>
+        </w:rPr>
+        <w:t xml:space="preserve"> MySQL database server is scalable, flexible, robust, fast and easy to use.</w:t>
+      </w:r>
+      <w:r>
+        <w:rPr>
+          <w:rFonts w:ascii="Helvetica" w:hAnsi="Helvetica" w:cs="Helvetica"/>
+          <w:color w:val="000000"/>
+          <w:sz w:val="21"/>
+          <w:szCs w:val="21"/>
+        </w:rPr>
+        <w:t xml:space="preserve"> It runs on many operating systems</w:t>
+      </w:r>
+      <w:r>
+        <w:rPr>
+          <w:rFonts w:ascii="Helvetica" w:hAnsi="Helvetica" w:cs="Helvetica"/>
+          <w:color w:val="000000"/>
+          <w:sz w:val="21"/>
+          <w:szCs w:val="21"/>
+        </w:rPr>
+        <w:t xml:space="preserve"> </w:t>
+      </w:r>
+      <w:proofErr w:type="gramStart"/>
+      <w:r>
+        <w:rPr>
+          <w:rFonts w:ascii="Helvetica" w:hAnsi="Helvetica" w:cs="Helvetica"/>
+          <w:color w:val="000000"/>
+          <w:sz w:val="21"/>
+          <w:szCs w:val="21"/>
+        </w:rPr>
+        <w:t>It</w:t>
+      </w:r>
+      <w:proofErr w:type="gramEnd"/>
+      <w:r>
+        <w:rPr>
+          <w:rFonts w:ascii="Helvetica" w:hAnsi="Helvetica" w:cs="Helvetica"/>
+          <w:color w:val="000000"/>
+          <w:sz w:val="21"/>
+          <w:szCs w:val="21"/>
+        </w:rPr>
+        <w:t xml:space="preserve"> works well in both client/server and embedded systems</w:t>
+      </w:r>
+      <w:r>
+        <w:rPr>
+          <w:rFonts w:ascii="Helvetica" w:hAnsi="Helvetica" w:cs="Helvetica"/>
+          <w:color w:val="000000"/>
+          <w:sz w:val="21"/>
+          <w:szCs w:val="21"/>
+        </w:rPr>
+        <w:t xml:space="preserve">. </w:t>
       </w:r>
     </w:p>
     <w:p>
       <w:pPr>
         <w:rPr>
           <w:rFonts w:ascii="Helvetica" w:hAnsi="Helvetica" w:cs="Helvetica"/>
-          <w:i/>
-          <w:color w:val="2F5496" w:themeColor="accent5" w:themeShade="BF"/>
-          <w:sz w:val="20"/>
-          <w:szCs w:val="20"/>
-        </w:rPr>
-      </w:pPr>
-      <w:r>
-        <w:rPr>
-          <w:rFonts w:ascii="Helvetica" w:hAnsi="Helvetica" w:cs="Helvetica"/>
-          <w:i/>
           <w:color w:val="000000"/>
           <w:sz w:val="21"/>
           <w:szCs w:val="21"/>
         </w:rPr>
-        <w:t>Installation</w:t>
-      </w:r>
-      <w:r>
-        <w:rPr>
-          <w:rFonts w:ascii="Helvetica" w:hAnsi="Helvetica" w:cs="Helvetica"/>
-          <w:i/>
+      </w:pPr>
+    </w:p>
+    <w:p>
+      <w:pPr>
+        <w:rPr>
+          <w:rFonts w:ascii="Helvetica" w:hAnsi="Helvetica" w:cs="Helvetica"/>
+          <w:i/>
+          <w:color w:val="000000"/>
+          <w:sz w:val="24"/>
+          <w:szCs w:val="24"/>
+          <w:u w:val="single"/>
+        </w:rPr>
+      </w:pPr>
+      <w:r>
+        <w:rPr>
+          <w:rFonts w:ascii="Helvetica" w:hAnsi="Helvetica" w:cs="Helvetica"/>
+          <w:i/>
+          <w:color w:val="000000"/>
+          <w:sz w:val="24"/>
+          <w:szCs w:val="24"/>
+          <w:u w:val="single"/>
+        </w:rPr>
+        <w:t>Basic Data Types:</w:t>
+      </w:r>
+      <w:r>
+        <w:rPr>
+          <w:rFonts w:ascii="Helvetica" w:hAnsi="Helvetica" w:cs="Helvetica"/>
+          <w:color w:val="000000"/>
+          <w:sz w:val="24"/>
+          <w:szCs w:val="24"/>
+        </w:rPr>
+        <w:t xml:space="preserve"> </w:t>
+      </w:r>
+      <w:r>
+        <w:rPr>
+          <w:rFonts w:ascii="Helvetica" w:hAnsi="Helvetica" w:cs="Helvetica"/>
+          <w:color w:val="000000"/>
+          <w:sz w:val="24"/>
+          <w:szCs w:val="24"/>
+        </w:rPr>
+        <w:t>Numerical, String, Date and Spatial data types</w:t>
+      </w:r>
+      <w:r>
+        <w:rPr>
+          <w:rFonts w:ascii="Helvetica" w:hAnsi="Helvetica" w:cs="Helvetica"/>
+          <w:color w:val="000000"/>
+          <w:sz w:val="24"/>
+          <w:szCs w:val="24"/>
+        </w:rPr>
+        <w:br/>
+      </w:r>
+    </w:p>
+    <w:tbl>
+      <w:tblPr>
+        <w:tblStyle w:val="TableGrid"/>
+        <w:tblW w:w="0" w:type="auto"/>
+        <w:tblLook w:val="04A0" w:firstRow="1" w:lastRow="0" w:firstColumn="1" w:lastColumn="0" w:noHBand="0" w:noVBand="1"/>
+      </w:tblPr>
+      <w:tblGrid>
+        <w:gridCol w:w="4282"/>
+        <w:gridCol w:w="5068"/>
+      </w:tblGrid>
+      <w:tr>
+        <w:tc>
+          <w:tcPr>
+            <w:tcW w:w="4675" w:type="dxa"/>
+            <w:shd w:val="clear" w:color="auto" w:fill="D9D9D9" w:themeFill="background1" w:themeFillShade="D9"/>
+          </w:tcPr>
+          <w:p>
+            <w:pPr>
+              <w:rPr>
+                <w:rFonts w:ascii="Helvetica" w:hAnsi="Helvetica" w:cs="Helvetica"/>
+                <w:b/>
+                <w:color w:val="1E1E1E"/>
+                <w:sz w:val="24"/>
+                <w:szCs w:val="24"/>
+              </w:rPr>
+            </w:pPr>
+            <w:r>
+              <w:rPr>
+                <w:rFonts w:ascii="Helvetica" w:hAnsi="Helvetica" w:cs="Helvetica"/>
+                <w:b/>
+                <w:color w:val="1E1E1E"/>
+                <w:sz w:val="24"/>
+                <w:szCs w:val="24"/>
+              </w:rPr>
+              <w:t>Data</w:t>
+            </w:r>
+            <w:r>
+              <w:rPr>
+                <w:rFonts w:ascii="Helvetica" w:hAnsi="Helvetica" w:cs="Helvetica"/>
+                <w:b/>
+                <w:color w:val="1E1E1E"/>
+                <w:sz w:val="24"/>
+                <w:szCs w:val="24"/>
+              </w:rPr>
+              <w:t xml:space="preserve"> Types</w:t>
+            </w:r>
+          </w:p>
+        </w:tc>
+        <w:tc>
+          <w:tcPr>
+            <w:tcW w:w="4675" w:type="dxa"/>
+            <w:shd w:val="clear" w:color="auto" w:fill="D9D9D9" w:themeFill="background1" w:themeFillShade="D9"/>
+          </w:tcPr>
+          <w:p>
+            <w:pPr>
+              <w:rPr>
+                <w:rFonts w:ascii="Helvetica" w:hAnsi="Helvetica" w:cs="Helvetica"/>
+                <w:b/>
+                <w:color w:val="1E1E1E"/>
+                <w:sz w:val="24"/>
+                <w:szCs w:val="24"/>
+              </w:rPr>
+            </w:pPr>
+            <w:r>
+              <w:rPr>
+                <w:rFonts w:ascii="Helvetica" w:hAnsi="Helvetica" w:cs="Helvetica"/>
+                <w:b/>
+                <w:color w:val="1E1E1E"/>
+                <w:sz w:val="24"/>
+                <w:szCs w:val="24"/>
+              </w:rPr>
+              <w:t>Description</w:t>
+            </w:r>
+          </w:p>
+        </w:tc>
+      </w:tr>
+      <w:tr>
+        <w:tc>
+          <w:tcPr>
+            <w:tcW w:w="4675" w:type="dxa"/>
+          </w:tcPr>
+          <w:p>
+            <w:pPr>
+              <w:rPr>
+                <w:rFonts w:ascii="Helvetica" w:hAnsi="Helvetica" w:cs="Helvetica"/>
+                <w:color w:val="1E1E1E"/>
+                <w:sz w:val="23"/>
+                <w:szCs w:val="23"/>
+              </w:rPr>
+            </w:pPr>
+            <w:r>
+              <w:rPr>
+                <w:rFonts w:ascii="Helvetica" w:hAnsi="Helvetica" w:cs="Helvetica"/>
+                <w:color w:val="1E1E1E"/>
+                <w:sz w:val="23"/>
+                <w:szCs w:val="23"/>
+              </w:rPr>
+              <w:t>SMALLINT</w:t>
+            </w:r>
+          </w:p>
+        </w:tc>
+        <w:tc>
+          <w:tcPr>
+            <w:tcW w:w="4675" w:type="dxa"/>
+          </w:tcPr>
+          <w:p>
+            <w:pPr>
+              <w:rPr>
+                <w:rFonts w:ascii="Helvetica" w:hAnsi="Helvetica" w:cs="Helvetica"/>
+                <w:color w:val="1E1E1E"/>
+                <w:sz w:val="23"/>
+                <w:szCs w:val="23"/>
+              </w:rPr>
+            </w:pPr>
+            <w:r>
+              <w:rPr>
+                <w:rFonts w:ascii="Helvetica" w:hAnsi="Helvetica" w:cs="Helvetica"/>
+                <w:color w:val="1E1E1E"/>
+                <w:sz w:val="23"/>
+                <w:szCs w:val="23"/>
+              </w:rPr>
+              <w:t>A small integer</w:t>
+            </w:r>
+          </w:p>
+        </w:tc>
+      </w:tr>
+      <w:tr>
+        <w:tc>
+          <w:tcPr>
+            <w:tcW w:w="4675" w:type="dxa"/>
+          </w:tcPr>
+          <w:p>
+            <w:pPr>
+              <w:rPr>
+                <w:rFonts w:ascii="Helvetica" w:hAnsi="Helvetica" w:cs="Helvetica"/>
+                <w:color w:val="1E1E1E"/>
+                <w:sz w:val="23"/>
+                <w:szCs w:val="23"/>
+              </w:rPr>
+            </w:pPr>
+            <w:r>
+              <w:rPr>
+                <w:rFonts w:ascii="Helvetica" w:hAnsi="Helvetica" w:cs="Helvetica"/>
+                <w:color w:val="1E1E1E"/>
+                <w:sz w:val="23"/>
+                <w:szCs w:val="23"/>
+              </w:rPr>
+              <w:t>INT</w:t>
+            </w:r>
+          </w:p>
+        </w:tc>
+        <w:tc>
+          <w:tcPr>
+            <w:tcW w:w="4675" w:type="dxa"/>
+          </w:tcPr>
+          <w:p>
+            <w:pPr>
+              <w:rPr>
+                <w:rFonts w:ascii="Helvetica" w:hAnsi="Helvetica" w:cs="Helvetica"/>
+                <w:color w:val="1E1E1E"/>
+                <w:sz w:val="23"/>
+                <w:szCs w:val="23"/>
+              </w:rPr>
+            </w:pPr>
+            <w:r>
+              <w:rPr>
+                <w:rFonts w:ascii="Helvetica" w:hAnsi="Helvetica" w:cs="Helvetica"/>
+                <w:color w:val="1E1E1E"/>
+                <w:sz w:val="23"/>
+                <w:szCs w:val="23"/>
+              </w:rPr>
+              <w:t>A standard integer</w:t>
+            </w:r>
+          </w:p>
+        </w:tc>
+      </w:tr>
+      <w:tr>
+        <w:tc>
+          <w:tcPr>
+            <w:tcW w:w="4675" w:type="dxa"/>
+          </w:tcPr>
+          <w:p>
+            <w:pPr>
+              <w:rPr>
+                <w:rFonts w:ascii="Helvetica" w:hAnsi="Helvetica" w:cs="Helvetica"/>
+                <w:color w:val="1E1E1E"/>
+                <w:sz w:val="23"/>
+                <w:szCs w:val="23"/>
+              </w:rPr>
+            </w:pPr>
+            <w:r>
+              <w:rPr>
+                <w:rFonts w:ascii="Helvetica" w:hAnsi="Helvetica" w:cs="Helvetica"/>
+                <w:color w:val="1E1E1E"/>
+                <w:sz w:val="23"/>
+                <w:szCs w:val="23"/>
+              </w:rPr>
+              <w:t>DECIMAL</w:t>
+            </w:r>
+          </w:p>
+        </w:tc>
+        <w:tc>
+          <w:tcPr>
+            <w:tcW w:w="4675" w:type="dxa"/>
+          </w:tcPr>
+          <w:p>
+            <w:pPr>
+              <w:rPr>
+                <w:rFonts w:ascii="Helvetica" w:hAnsi="Helvetica" w:cs="Helvetica"/>
+                <w:color w:val="1E1E1E"/>
+                <w:sz w:val="23"/>
+                <w:szCs w:val="23"/>
+              </w:rPr>
+            </w:pPr>
+            <w:r>
+              <w:rPr>
+                <w:rFonts w:ascii="Helvetica" w:hAnsi="Helvetica" w:cs="Helvetica"/>
+                <w:color w:val="1E1E1E"/>
+                <w:sz w:val="23"/>
+                <w:szCs w:val="23"/>
+              </w:rPr>
+              <w:t>A fixed-point number</w:t>
+            </w:r>
+          </w:p>
+        </w:tc>
+      </w:tr>
+      <w:tr>
+        <w:tc>
+          <w:tcPr>
+            <w:tcW w:w="4675" w:type="dxa"/>
+          </w:tcPr>
+          <w:p>
+            <w:pPr>
+              <w:rPr>
+                <w:rFonts w:ascii="Helvetica" w:hAnsi="Helvetica" w:cs="Helvetica"/>
+                <w:color w:val="1E1E1E"/>
+                <w:sz w:val="23"/>
+                <w:szCs w:val="23"/>
+              </w:rPr>
+            </w:pPr>
+            <w:r>
+              <w:rPr>
+                <w:rFonts w:ascii="Helvetica" w:hAnsi="Helvetica" w:cs="Helvetica"/>
+                <w:color w:val="1E1E1E"/>
+                <w:sz w:val="23"/>
+                <w:szCs w:val="23"/>
+              </w:rPr>
+              <w:t>FLOAT</w:t>
+            </w:r>
+          </w:p>
+        </w:tc>
+        <w:tc>
+          <w:tcPr>
+            <w:tcW w:w="4675" w:type="dxa"/>
+          </w:tcPr>
+          <w:p>
+            <w:pPr>
+              <w:rPr>
+                <w:rFonts w:ascii="Helvetica" w:hAnsi="Helvetica" w:cs="Helvetica"/>
+                <w:color w:val="1E1E1E"/>
+                <w:sz w:val="23"/>
+                <w:szCs w:val="23"/>
+              </w:rPr>
+            </w:pPr>
+            <w:r>
+              <w:rPr>
+                <w:rFonts w:ascii="Helvetica" w:hAnsi="Helvetica" w:cs="Helvetica"/>
+                <w:color w:val="1E1E1E"/>
+                <w:sz w:val="23"/>
+                <w:szCs w:val="23"/>
+              </w:rPr>
+              <w:t>A single-precision floating-point number</w:t>
+            </w:r>
+          </w:p>
+        </w:tc>
+      </w:tr>
+      <w:tr>
+        <w:tc>
+          <w:tcPr>
+            <w:tcW w:w="4675" w:type="dxa"/>
+          </w:tcPr>
+          <w:p>
+            <w:pPr>
+              <w:rPr>
+                <w:rFonts w:ascii="Helvetica" w:hAnsi="Helvetica" w:cs="Helvetica"/>
+                <w:color w:val="1E1E1E"/>
+                <w:sz w:val="23"/>
+                <w:szCs w:val="23"/>
+              </w:rPr>
+            </w:pPr>
+            <w:r>
+              <w:rPr>
+                <w:rFonts w:ascii="Helvetica" w:hAnsi="Helvetica" w:cs="Helvetica"/>
+                <w:color w:val="1E1E1E"/>
+                <w:sz w:val="23"/>
+                <w:szCs w:val="23"/>
+              </w:rPr>
+              <w:t>DOUBLE</w:t>
+            </w:r>
+          </w:p>
+        </w:tc>
+        <w:tc>
+          <w:tcPr>
+            <w:tcW w:w="4675" w:type="dxa"/>
+          </w:tcPr>
+          <w:p>
+            <w:pPr>
+              <w:rPr>
+                <w:rFonts w:ascii="Helvetica" w:hAnsi="Helvetica" w:cs="Helvetica"/>
+                <w:color w:val="1E1E1E"/>
+                <w:sz w:val="23"/>
+                <w:szCs w:val="23"/>
+              </w:rPr>
+            </w:pPr>
+            <w:r>
+              <w:rPr>
+                <w:rFonts w:ascii="Helvetica" w:hAnsi="Helvetica" w:cs="Helvetica"/>
+                <w:color w:val="1E1E1E"/>
+                <w:sz w:val="23"/>
+                <w:szCs w:val="23"/>
+              </w:rPr>
+              <w:t>A double-precision floating-point number</w:t>
+            </w:r>
+          </w:p>
+        </w:tc>
+      </w:tr>
+      <w:tr>
+        <w:tc>
+          <w:tcPr>
+            <w:tcW w:w="4675" w:type="dxa"/>
+          </w:tcPr>
+          <w:p>
+            <w:pPr>
+              <w:rPr>
+                <w:rFonts w:ascii="Helvetica" w:hAnsi="Helvetica" w:cs="Helvetica"/>
+                <w:color w:val="1E1E1E"/>
+                <w:sz w:val="23"/>
+                <w:szCs w:val="23"/>
+              </w:rPr>
+            </w:pPr>
+            <w:r>
+              <w:rPr>
+                <w:rFonts w:ascii="Helvetica" w:hAnsi="Helvetica" w:cs="Helvetica"/>
+                <w:color w:val="1E1E1E"/>
+                <w:sz w:val="23"/>
+                <w:szCs w:val="23"/>
+              </w:rPr>
+              <w:t>BIT</w:t>
+            </w:r>
+          </w:p>
+        </w:tc>
+        <w:tc>
+          <w:tcPr>
+            <w:tcW w:w="4675" w:type="dxa"/>
+          </w:tcPr>
+          <w:p>
+            <w:pPr>
+              <w:rPr>
+                <w:rFonts w:ascii="Helvetica" w:hAnsi="Helvetica" w:cs="Helvetica"/>
+                <w:color w:val="1E1E1E"/>
+                <w:sz w:val="23"/>
+                <w:szCs w:val="23"/>
+              </w:rPr>
+            </w:pPr>
+            <w:r>
+              <w:rPr>
+                <w:rFonts w:ascii="Helvetica" w:hAnsi="Helvetica" w:cs="Helvetica"/>
+                <w:color w:val="1E1E1E"/>
+                <w:sz w:val="23"/>
+                <w:szCs w:val="23"/>
+              </w:rPr>
+              <w:t>A bit field</w:t>
+            </w:r>
+          </w:p>
+        </w:tc>
+      </w:tr>
+      <w:tr>
+        <w:tc>
+          <w:tcPr>
+            <w:tcW w:w="4675" w:type="dxa"/>
+          </w:tcPr>
+          <w:p>
+            <w:pPr>
+              <w:rPr>
+                <w:rFonts w:ascii="Helvetica" w:hAnsi="Helvetica" w:cs="Helvetica"/>
+                <w:color w:val="1E1E1E"/>
+                <w:sz w:val="23"/>
+                <w:szCs w:val="23"/>
+              </w:rPr>
+            </w:pPr>
+            <w:r>
+              <w:rPr>
+                <w:rFonts w:ascii="Helvetica" w:eastAsia="Times New Roman" w:hAnsi="Helvetica" w:cs="Helvetica"/>
+                <w:color w:val="1E1E1E"/>
+                <w:sz w:val="23"/>
+                <w:szCs w:val="23"/>
+              </w:rPr>
+              <w:t>CHAR</w:t>
+            </w:r>
+          </w:p>
+        </w:tc>
+        <w:tc>
+          <w:tcPr>
+            <w:tcW w:w="4675" w:type="dxa"/>
+          </w:tcPr>
+          <w:p>
+            <w:pPr>
+              <w:rPr>
+                <w:rFonts w:ascii="Helvetica" w:hAnsi="Helvetica" w:cs="Helvetica"/>
+                <w:color w:val="1E1E1E"/>
+                <w:sz w:val="23"/>
+                <w:szCs w:val="23"/>
+              </w:rPr>
+            </w:pPr>
+            <w:r>
+              <w:rPr>
+                <w:rFonts w:ascii="Helvetica" w:eastAsia="Times New Roman" w:hAnsi="Helvetica" w:cs="Helvetica"/>
+                <w:color w:val="1E1E1E"/>
+                <w:sz w:val="23"/>
+                <w:szCs w:val="23"/>
+              </w:rPr>
+              <w:t>A fixed-length non-binary (character) string</w:t>
+            </w:r>
+          </w:p>
+        </w:tc>
+      </w:tr>
+      <w:tr>
+        <w:tc>
+          <w:tcPr>
+            <w:tcW w:w="4675" w:type="dxa"/>
+          </w:tcPr>
+          <w:p>
+            <w:pPr>
+              <w:rPr>
+                <w:rFonts w:ascii="Helvetica" w:hAnsi="Helvetica" w:cs="Helvetica"/>
+                <w:color w:val="1E1E1E"/>
+                <w:sz w:val="23"/>
+                <w:szCs w:val="23"/>
+              </w:rPr>
+            </w:pPr>
+            <w:r>
+              <w:rPr>
+                <w:rFonts w:ascii="Helvetica" w:eastAsia="Times New Roman" w:hAnsi="Helvetica" w:cs="Helvetica"/>
+                <w:color w:val="1E1E1E"/>
+                <w:sz w:val="23"/>
+                <w:szCs w:val="23"/>
+              </w:rPr>
+              <w:t>VARCHAR</w:t>
+            </w:r>
+          </w:p>
+        </w:tc>
+        <w:tc>
+          <w:tcPr>
+            <w:tcW w:w="4675" w:type="dxa"/>
+          </w:tcPr>
+          <w:p>
+            <w:pPr>
+              <w:rPr>
+                <w:rFonts w:ascii="Helvetica" w:hAnsi="Helvetica" w:cs="Helvetica"/>
+                <w:color w:val="1E1E1E"/>
+                <w:sz w:val="23"/>
+                <w:szCs w:val="23"/>
+              </w:rPr>
+            </w:pPr>
+            <w:r>
+              <w:rPr>
+                <w:rFonts w:ascii="Helvetica" w:eastAsia="Times New Roman" w:hAnsi="Helvetica" w:cs="Helvetica"/>
+                <w:color w:val="1E1E1E"/>
+                <w:sz w:val="23"/>
+                <w:szCs w:val="23"/>
+              </w:rPr>
+              <w:t>A variable-length non-binary string</w:t>
+            </w:r>
+          </w:p>
+        </w:tc>
+      </w:tr>
+      <w:tr>
+        <w:tc>
+          <w:tcPr>
+            <w:tcW w:w="4675" w:type="dxa"/>
+          </w:tcPr>
+          <w:p>
+            <w:pPr>
+              <w:rPr>
+                <w:rFonts w:ascii="Helvetica" w:hAnsi="Helvetica" w:cs="Helvetica"/>
+                <w:color w:val="1E1E1E"/>
+                <w:sz w:val="23"/>
+                <w:szCs w:val="23"/>
+              </w:rPr>
+            </w:pPr>
+            <w:r>
+              <w:rPr>
+                <w:rFonts w:ascii="Helvetica" w:eastAsia="Times New Roman" w:hAnsi="Helvetica" w:cs="Helvetica"/>
+                <w:color w:val="1E1E1E"/>
+                <w:sz w:val="23"/>
+                <w:szCs w:val="23"/>
+              </w:rPr>
+              <w:t>BINARY</w:t>
+            </w:r>
+          </w:p>
+        </w:tc>
+        <w:tc>
+          <w:tcPr>
+            <w:tcW w:w="4675" w:type="dxa"/>
+          </w:tcPr>
+          <w:p>
+            <w:pPr>
+              <w:rPr>
+                <w:rFonts w:ascii="Helvetica" w:hAnsi="Helvetica" w:cs="Helvetica"/>
+                <w:color w:val="1E1E1E"/>
+                <w:sz w:val="23"/>
+                <w:szCs w:val="23"/>
+              </w:rPr>
+            </w:pPr>
+            <w:r>
+              <w:rPr>
+                <w:rFonts w:ascii="Helvetica" w:eastAsia="Times New Roman" w:hAnsi="Helvetica" w:cs="Helvetica"/>
+                <w:color w:val="1E1E1E"/>
+                <w:sz w:val="23"/>
+                <w:szCs w:val="23"/>
+              </w:rPr>
+              <w:t>A fixed-length binary string</w:t>
+            </w:r>
+          </w:p>
+        </w:tc>
+      </w:tr>
+      <w:tr>
+        <w:tc>
+          <w:tcPr>
+            <w:tcW w:w="4675" w:type="dxa"/>
+          </w:tcPr>
+          <w:p>
+            <w:pPr>
+              <w:rPr>
+                <w:rFonts w:ascii="Helvetica" w:hAnsi="Helvetica" w:cs="Helvetica"/>
+                <w:color w:val="1E1E1E"/>
+                <w:sz w:val="23"/>
+                <w:szCs w:val="23"/>
+              </w:rPr>
+            </w:pPr>
+            <w:r>
+              <w:rPr>
+                <w:rFonts w:ascii="Helvetica" w:eastAsia="Times New Roman" w:hAnsi="Helvetica" w:cs="Helvetica"/>
+                <w:color w:val="1E1E1E"/>
+                <w:sz w:val="23"/>
+                <w:szCs w:val="23"/>
+              </w:rPr>
+              <w:t>VARBINARY</w:t>
+            </w:r>
+          </w:p>
+        </w:tc>
+        <w:tc>
+          <w:tcPr>
+            <w:tcW w:w="4675" w:type="dxa"/>
+          </w:tcPr>
+          <w:p>
+            <w:pPr>
+              <w:rPr>
+                <w:rFonts w:ascii="Helvetica" w:hAnsi="Helvetica" w:cs="Helvetica"/>
+                <w:color w:val="1E1E1E"/>
+                <w:sz w:val="23"/>
+                <w:szCs w:val="23"/>
+              </w:rPr>
+            </w:pPr>
+            <w:r>
+              <w:rPr>
+                <w:rFonts w:ascii="Helvetica" w:eastAsia="Times New Roman" w:hAnsi="Helvetica" w:cs="Helvetica"/>
+                <w:color w:val="1E1E1E"/>
+                <w:sz w:val="23"/>
+                <w:szCs w:val="23"/>
+              </w:rPr>
+              <w:t>A variable-length binary string</w:t>
+            </w:r>
+          </w:p>
+        </w:tc>
+      </w:tr>
+      <w:tr>
+        <w:tc>
+          <w:tcPr>
+            <w:tcW w:w="4675" w:type="dxa"/>
+          </w:tcPr>
+          <w:p>
+            <w:pPr>
+              <w:rPr>
+                <w:rFonts w:ascii="Helvetica" w:hAnsi="Helvetica" w:cs="Helvetica"/>
+                <w:color w:val="1E1E1E"/>
+                <w:sz w:val="23"/>
+                <w:szCs w:val="23"/>
+              </w:rPr>
+            </w:pPr>
+            <w:r>
+              <w:rPr>
+                <w:rFonts w:ascii="Helvetica" w:eastAsia="Times New Roman" w:hAnsi="Helvetica" w:cs="Helvetica"/>
+                <w:color w:val="1E1E1E"/>
+                <w:sz w:val="23"/>
+                <w:szCs w:val="23"/>
+              </w:rPr>
+              <w:t>TINYBLOB</w:t>
+            </w:r>
+          </w:p>
+        </w:tc>
+        <w:tc>
+          <w:tcPr>
+            <w:tcW w:w="4675" w:type="dxa"/>
+          </w:tcPr>
+          <w:p>
+            <w:pPr>
+              <w:rPr>
+                <w:rFonts w:ascii="Helvetica" w:hAnsi="Helvetica" w:cs="Helvetica"/>
+                <w:color w:val="1E1E1E"/>
+                <w:sz w:val="23"/>
+                <w:szCs w:val="23"/>
+              </w:rPr>
+            </w:pPr>
+            <w:r>
+              <w:rPr>
+                <w:rFonts w:ascii="Helvetica" w:eastAsia="Times New Roman" w:hAnsi="Helvetica" w:cs="Helvetica"/>
+                <w:color w:val="1E1E1E"/>
+                <w:sz w:val="23"/>
+                <w:szCs w:val="23"/>
+              </w:rPr>
+              <w:t>A very small BLOB (binary large object)</w:t>
+            </w:r>
+          </w:p>
+        </w:tc>
+      </w:tr>
+      <w:tr>
+        <w:tc>
+          <w:tcPr>
+            <w:tcW w:w="4675" w:type="dxa"/>
+          </w:tcPr>
+          <w:p>
+            <w:pPr>
+              <w:rPr>
+                <w:rFonts w:ascii="Helvetica" w:hAnsi="Helvetica" w:cs="Helvetica"/>
+                <w:color w:val="1E1E1E"/>
+                <w:sz w:val="23"/>
+                <w:szCs w:val="23"/>
+              </w:rPr>
+            </w:pPr>
+            <w:r>
+              <w:rPr>
+                <w:rFonts w:ascii="Helvetica" w:eastAsia="Times New Roman" w:hAnsi="Helvetica" w:cs="Helvetica"/>
+                <w:color w:val="1E1E1E"/>
+                <w:sz w:val="23"/>
+                <w:szCs w:val="23"/>
+              </w:rPr>
+              <w:t>BLOB</w:t>
+            </w:r>
+          </w:p>
+        </w:tc>
+        <w:tc>
+          <w:tcPr>
+            <w:tcW w:w="4675" w:type="dxa"/>
+          </w:tcPr>
+          <w:p>
+            <w:pPr>
+              <w:rPr>
+                <w:rFonts w:ascii="Helvetica" w:hAnsi="Helvetica" w:cs="Helvetica"/>
+                <w:color w:val="1E1E1E"/>
+                <w:sz w:val="23"/>
+                <w:szCs w:val="23"/>
+              </w:rPr>
+            </w:pPr>
+            <w:r>
+              <w:rPr>
+                <w:rFonts w:ascii="Helvetica" w:eastAsia="Times New Roman" w:hAnsi="Helvetica" w:cs="Helvetica"/>
+                <w:color w:val="1E1E1E"/>
+                <w:sz w:val="23"/>
+                <w:szCs w:val="23"/>
+              </w:rPr>
+              <w:t>A small BLOB</w:t>
+            </w:r>
+          </w:p>
+        </w:tc>
+      </w:tr>
+      <w:tr>
+        <w:tc>
+          <w:tcPr>
+            <w:tcW w:w="4675" w:type="dxa"/>
+          </w:tcPr>
+          <w:p>
+            <w:pPr>
+              <w:rPr>
+                <w:rFonts w:ascii="Helvetica" w:hAnsi="Helvetica" w:cs="Helvetica"/>
+                <w:color w:val="1E1E1E"/>
+                <w:sz w:val="23"/>
+                <w:szCs w:val="23"/>
+              </w:rPr>
+            </w:pPr>
+            <w:r>
+              <w:rPr>
+                <w:rFonts w:ascii="Helvetica" w:eastAsia="Times New Roman" w:hAnsi="Helvetica" w:cs="Helvetica"/>
+                <w:color w:val="1E1E1E"/>
+                <w:sz w:val="23"/>
+                <w:szCs w:val="23"/>
+              </w:rPr>
+              <w:t>MEDIUMBLOB</w:t>
+            </w:r>
+          </w:p>
+        </w:tc>
+        <w:tc>
+          <w:tcPr>
+            <w:tcW w:w="4675" w:type="dxa"/>
+          </w:tcPr>
+          <w:p>
+            <w:pPr>
+              <w:rPr>
+                <w:rFonts w:ascii="Helvetica" w:hAnsi="Helvetica" w:cs="Helvetica"/>
+                <w:color w:val="1E1E1E"/>
+                <w:sz w:val="23"/>
+                <w:szCs w:val="23"/>
+              </w:rPr>
+            </w:pPr>
+            <w:r>
+              <w:rPr>
+                <w:rFonts w:ascii="Helvetica" w:eastAsia="Times New Roman" w:hAnsi="Helvetica" w:cs="Helvetica"/>
+                <w:color w:val="1E1E1E"/>
+                <w:sz w:val="23"/>
+                <w:szCs w:val="23"/>
+              </w:rPr>
+              <w:t>A medium-sized BLOB</w:t>
+            </w:r>
+          </w:p>
+        </w:tc>
+      </w:tr>
+      <w:tr>
+        <w:tc>
+          <w:tcPr>
+            <w:tcW w:w="4675" w:type="dxa"/>
+            <w:vAlign w:val="bottom"/>
+          </w:tcPr>
+          <w:p>
+            <w:pPr>
+              <w:rPr>
+                <w:rFonts w:ascii="Helvetica" w:hAnsi="Helvetica" w:cs="Helvetica"/>
+                <w:color w:val="1E1E1E"/>
+                <w:sz w:val="23"/>
+                <w:szCs w:val="23"/>
+              </w:rPr>
+            </w:pPr>
+            <w:r>
+              <w:rPr>
+                <w:rFonts w:ascii="Helvetica" w:eastAsia="Times New Roman" w:hAnsi="Helvetica" w:cs="Helvetica"/>
+                <w:color w:val="1E1E1E"/>
+                <w:sz w:val="23"/>
+                <w:szCs w:val="23"/>
+              </w:rPr>
+              <w:t>LONGBLOB</w:t>
+            </w:r>
+          </w:p>
+        </w:tc>
+        <w:tc>
+          <w:tcPr>
+            <w:tcW w:w="4675" w:type="dxa"/>
+          </w:tcPr>
+          <w:p>
+            <w:pPr>
+              <w:rPr>
+                <w:rFonts w:ascii="Helvetica" w:hAnsi="Helvetica" w:cs="Helvetica"/>
+                <w:color w:val="1E1E1E"/>
+                <w:sz w:val="23"/>
+                <w:szCs w:val="23"/>
+              </w:rPr>
+            </w:pPr>
+            <w:r>
+              <w:rPr>
+                <w:rFonts w:ascii="Helvetica" w:eastAsia="Times New Roman" w:hAnsi="Helvetica" w:cs="Helvetica"/>
+                <w:color w:val="1E1E1E"/>
+                <w:sz w:val="23"/>
+                <w:szCs w:val="23"/>
+              </w:rPr>
+              <w:t>A large BLOB</w:t>
+            </w:r>
+          </w:p>
+        </w:tc>
+      </w:tr>
+      <w:tr>
+        <w:tc>
+          <w:tcPr>
+            <w:tcW w:w="4675" w:type="dxa"/>
+            <w:vAlign w:val="bottom"/>
+          </w:tcPr>
+          <w:p>
+            <w:pPr>
+              <w:rPr>
+                <w:rFonts w:ascii="Helvetica" w:hAnsi="Helvetica" w:cs="Helvetica"/>
+                <w:color w:val="1E1E1E"/>
+                <w:sz w:val="23"/>
+                <w:szCs w:val="23"/>
+              </w:rPr>
+            </w:pPr>
+            <w:r>
+              <w:rPr>
+                <w:rFonts w:ascii="Helvetica" w:eastAsia="Times New Roman" w:hAnsi="Helvetica" w:cs="Helvetica"/>
+                <w:color w:val="1E1E1E"/>
+                <w:sz w:val="23"/>
+                <w:szCs w:val="23"/>
+              </w:rPr>
+              <w:t>TINYTEXT</w:t>
+            </w:r>
+          </w:p>
+        </w:tc>
+        <w:tc>
+          <w:tcPr>
+            <w:tcW w:w="4675" w:type="dxa"/>
+            <w:vAlign w:val="bottom"/>
+          </w:tcPr>
+          <w:p>
+            <w:pPr>
+              <w:rPr>
+                <w:rFonts w:ascii="Helvetica" w:hAnsi="Helvetica" w:cs="Helvetica"/>
+                <w:color w:val="1E1E1E"/>
+                <w:sz w:val="23"/>
+                <w:szCs w:val="23"/>
+              </w:rPr>
+            </w:pPr>
+            <w:r>
+              <w:rPr>
+                <w:rFonts w:ascii="Helvetica" w:eastAsia="Times New Roman" w:hAnsi="Helvetica" w:cs="Helvetica"/>
+                <w:color w:val="1E1E1E"/>
+                <w:sz w:val="23"/>
+                <w:szCs w:val="23"/>
+              </w:rPr>
+              <w:t>A very small non-binary string</w:t>
+            </w:r>
+          </w:p>
+        </w:tc>
+      </w:tr>
+      <w:tr>
+        <w:tc>
+          <w:tcPr>
+            <w:tcW w:w="4675" w:type="dxa"/>
+            <w:vAlign w:val="bottom"/>
+          </w:tcPr>
+          <w:p>
+            <w:pPr>
+              <w:rPr>
+                <w:rFonts w:ascii="Helvetica" w:hAnsi="Helvetica" w:cs="Helvetica"/>
+                <w:color w:val="1E1E1E"/>
+                <w:sz w:val="23"/>
+                <w:szCs w:val="23"/>
+              </w:rPr>
+            </w:pPr>
+            <w:r>
+              <w:rPr>
+                <w:rFonts w:ascii="Helvetica" w:eastAsia="Times New Roman" w:hAnsi="Helvetica" w:cs="Helvetica"/>
+                <w:color w:val="1E1E1E"/>
+                <w:sz w:val="23"/>
+                <w:szCs w:val="23"/>
+              </w:rPr>
+              <w:t>TEXT</w:t>
+            </w:r>
+          </w:p>
+        </w:tc>
+        <w:tc>
+          <w:tcPr>
+            <w:tcW w:w="4675" w:type="dxa"/>
+            <w:vAlign w:val="bottom"/>
+          </w:tcPr>
+          <w:p>
+            <w:pPr>
+              <w:rPr>
+                <w:rFonts w:ascii="Helvetica" w:hAnsi="Helvetica" w:cs="Helvetica"/>
+                <w:color w:val="1E1E1E"/>
+                <w:sz w:val="23"/>
+                <w:szCs w:val="23"/>
+              </w:rPr>
+            </w:pPr>
+            <w:r>
+              <w:rPr>
+                <w:rFonts w:ascii="Helvetica" w:eastAsia="Times New Roman" w:hAnsi="Helvetica" w:cs="Helvetica"/>
+                <w:color w:val="1E1E1E"/>
+                <w:sz w:val="23"/>
+                <w:szCs w:val="23"/>
+              </w:rPr>
+              <w:t>A small non-binary string</w:t>
+            </w:r>
+          </w:p>
+        </w:tc>
+      </w:tr>
+      <w:tr>
+        <w:trPr>
+          <w:trHeight w:val="197"/>
+        </w:trPr>
+        <w:tc>
+          <w:tcPr>
+            <w:tcW w:w="4675" w:type="dxa"/>
+            <w:vAlign w:val="bottom"/>
+          </w:tcPr>
+          <w:p>
+            <w:pPr>
+              <w:spacing w:line="366" w:lineRule="atLeast"/>
+              <w:rPr>
+                <w:rFonts w:ascii="Helvetica" w:eastAsia="Times New Roman" w:hAnsi="Helvetica" w:cs="Helvetica"/>
+                <w:color w:val="1E1E1E"/>
+                <w:sz w:val="23"/>
+                <w:szCs w:val="23"/>
+              </w:rPr>
+            </w:pPr>
+            <w:r>
+              <w:rPr>
+                <w:rFonts w:ascii="Helvetica" w:eastAsia="Times New Roman" w:hAnsi="Helvetica" w:cs="Helvetica"/>
+                <w:color w:val="1E1E1E"/>
+                <w:sz w:val="23"/>
+                <w:szCs w:val="23"/>
+              </w:rPr>
+              <w:t>MEDIUMTEXT</w:t>
+            </w:r>
+          </w:p>
+        </w:tc>
+        <w:tc>
+          <w:tcPr>
+            <w:tcW w:w="4675" w:type="dxa"/>
+            <w:vAlign w:val="bottom"/>
+          </w:tcPr>
+          <w:p>
+            <w:pPr>
+              <w:rPr>
+                <w:rFonts w:ascii="Helvetica" w:hAnsi="Helvetica" w:cs="Helvetica"/>
+                <w:color w:val="1E1E1E"/>
+                <w:sz w:val="23"/>
+                <w:szCs w:val="23"/>
+              </w:rPr>
+            </w:pPr>
+            <w:r>
+              <w:rPr>
+                <w:rFonts w:ascii="Helvetica" w:eastAsia="Times New Roman" w:hAnsi="Helvetica" w:cs="Helvetica"/>
+                <w:color w:val="1E1E1E"/>
+                <w:sz w:val="23"/>
+                <w:szCs w:val="23"/>
+              </w:rPr>
+              <w:t>A medium-sized non-binary string</w:t>
+            </w:r>
+          </w:p>
+        </w:tc>
+      </w:tr>
+      <w:tr>
+        <w:tc>
+          <w:tcPr>
+            <w:tcW w:w="4675" w:type="dxa"/>
+            <w:vAlign w:val="bottom"/>
+          </w:tcPr>
+          <w:p>
+            <w:pPr>
+              <w:spacing w:line="366" w:lineRule="atLeast"/>
+              <w:rPr>
+                <w:rFonts w:ascii="Helvetica" w:eastAsia="Times New Roman" w:hAnsi="Helvetica" w:cs="Helvetica"/>
+                <w:color w:val="1E1E1E"/>
+                <w:sz w:val="23"/>
+                <w:szCs w:val="23"/>
+              </w:rPr>
+            </w:pPr>
+            <w:r>
+              <w:rPr>
+                <w:rFonts w:ascii="Helvetica" w:eastAsia="Times New Roman" w:hAnsi="Helvetica" w:cs="Helvetica"/>
+                <w:color w:val="1E1E1E"/>
+                <w:sz w:val="23"/>
+                <w:szCs w:val="23"/>
+              </w:rPr>
+              <w:t>LONGTEXT</w:t>
+            </w:r>
+          </w:p>
+        </w:tc>
+        <w:tc>
+          <w:tcPr>
+            <w:tcW w:w="4675" w:type="dxa"/>
+            <w:vAlign w:val="bottom"/>
+          </w:tcPr>
+          <w:p>
+            <w:pPr>
+              <w:spacing w:line="366" w:lineRule="atLeast"/>
+              <w:rPr>
+                <w:rFonts w:ascii="Helvetica" w:eastAsia="Times New Roman" w:hAnsi="Helvetica" w:cs="Helvetica"/>
+                <w:color w:val="1E1E1E"/>
+                <w:sz w:val="23"/>
+                <w:szCs w:val="23"/>
+              </w:rPr>
+            </w:pPr>
+            <w:r>
+              <w:rPr>
+                <w:rFonts w:ascii="Helvetica" w:eastAsia="Times New Roman" w:hAnsi="Helvetica" w:cs="Helvetica"/>
+                <w:color w:val="1E1E1E"/>
+                <w:sz w:val="23"/>
+                <w:szCs w:val="23"/>
+              </w:rPr>
+              <w:t>A large non-binary string</w:t>
+            </w:r>
+          </w:p>
+        </w:tc>
+      </w:tr>
+      <w:tr>
+        <w:tc>
+          <w:tcPr>
+            <w:tcW w:w="4675" w:type="dxa"/>
+            <w:vAlign w:val="bottom"/>
+          </w:tcPr>
+          <w:p>
+            <w:pPr>
+              <w:spacing w:line="366" w:lineRule="atLeast"/>
+              <w:rPr>
+                <w:rFonts w:ascii="Helvetica" w:eastAsia="Times New Roman" w:hAnsi="Helvetica" w:cs="Helvetica"/>
+                <w:color w:val="1E1E1E"/>
+                <w:sz w:val="23"/>
+                <w:szCs w:val="23"/>
+              </w:rPr>
+            </w:pPr>
+            <w:r>
+              <w:rPr>
+                <w:rFonts w:ascii="Helvetica" w:eastAsia="Times New Roman" w:hAnsi="Helvetica" w:cs="Helvetica"/>
+                <w:color w:val="1E1E1E"/>
+                <w:sz w:val="23"/>
+                <w:szCs w:val="23"/>
+              </w:rPr>
+              <w:t>ENUM</w:t>
+            </w:r>
+          </w:p>
+        </w:tc>
+        <w:tc>
+          <w:tcPr>
+            <w:tcW w:w="4675" w:type="dxa"/>
+            <w:vAlign w:val="bottom"/>
+          </w:tcPr>
+          <w:p>
+            <w:pPr>
+              <w:spacing w:line="366" w:lineRule="atLeast"/>
+              <w:rPr>
+                <w:rFonts w:ascii="Helvetica" w:eastAsia="Times New Roman" w:hAnsi="Helvetica" w:cs="Helvetica"/>
+                <w:color w:val="1E1E1E"/>
+                <w:sz w:val="23"/>
+                <w:szCs w:val="23"/>
+              </w:rPr>
+            </w:pPr>
+            <w:r>
+              <w:rPr>
+                <w:rFonts w:ascii="Helvetica" w:eastAsia="Times New Roman" w:hAnsi="Helvetica" w:cs="Helvetica"/>
+                <w:color w:val="1E1E1E"/>
+                <w:sz w:val="23"/>
+                <w:szCs w:val="23"/>
+              </w:rPr>
+              <w:t>An enumeration; each column value may be assigned one enumeration member</w:t>
+            </w:r>
+          </w:p>
+        </w:tc>
+      </w:tr>
+      <w:tr>
+        <w:tc>
+          <w:tcPr>
+            <w:tcW w:w="4675" w:type="dxa"/>
+            <w:vAlign w:val="bottom"/>
+          </w:tcPr>
+          <w:p>
+            <w:pPr>
+              <w:spacing w:line="366" w:lineRule="atLeast"/>
+              <w:rPr>
+                <w:rFonts w:ascii="Helvetica" w:eastAsia="Times New Roman" w:hAnsi="Helvetica" w:cs="Helvetica"/>
+                <w:color w:val="1E1E1E"/>
+                <w:sz w:val="23"/>
+                <w:szCs w:val="23"/>
+              </w:rPr>
+            </w:pPr>
+            <w:r>
+              <w:rPr>
+                <w:rFonts w:ascii="Helvetica" w:eastAsia="Times New Roman" w:hAnsi="Helvetica" w:cs="Helvetica"/>
+                <w:color w:val="1E1E1E"/>
+                <w:sz w:val="23"/>
+                <w:szCs w:val="23"/>
+              </w:rPr>
+              <w:t>SET</w:t>
+            </w:r>
+          </w:p>
+        </w:tc>
+        <w:tc>
+          <w:tcPr>
+            <w:tcW w:w="4675" w:type="dxa"/>
+            <w:vAlign w:val="bottom"/>
+          </w:tcPr>
+          <w:p>
+            <w:pPr>
+              <w:spacing w:line="366" w:lineRule="atLeast"/>
+              <w:rPr>
+                <w:rFonts w:ascii="Helvetica" w:eastAsia="Times New Roman" w:hAnsi="Helvetica" w:cs="Helvetica"/>
+                <w:color w:val="1E1E1E"/>
+                <w:sz w:val="23"/>
+                <w:szCs w:val="23"/>
+              </w:rPr>
+            </w:pPr>
+            <w:r>
+              <w:rPr>
+                <w:rFonts w:ascii="Helvetica" w:eastAsia="Times New Roman" w:hAnsi="Helvetica" w:cs="Helvetica"/>
+                <w:color w:val="1E1E1E"/>
+                <w:sz w:val="23"/>
+                <w:szCs w:val="23"/>
+              </w:rPr>
+              <w:t>A set; each column value may be assigned zero or more set members</w:t>
+            </w:r>
+          </w:p>
+        </w:tc>
+      </w:tr>
+      <w:tr>
+        <w:tc>
+          <w:tcPr>
+            <w:tcW w:w="4675" w:type="dxa"/>
+          </w:tcPr>
+          <w:p>
+            <w:pPr>
+              <w:spacing w:line="366" w:lineRule="atLeast"/>
+              <w:rPr>
+                <w:rFonts w:ascii="Helvetica" w:eastAsia="Times New Roman" w:hAnsi="Helvetica" w:cs="Helvetica"/>
+                <w:color w:val="1E1E1E"/>
+                <w:sz w:val="23"/>
+                <w:szCs w:val="23"/>
+              </w:rPr>
+            </w:pPr>
+            <w:r>
+              <w:rPr>
+                <w:rFonts w:ascii="Helvetica" w:eastAsia="Times New Roman" w:hAnsi="Helvetica" w:cs="Helvetica"/>
+                <w:color w:val="1E1E1E"/>
+                <w:sz w:val="23"/>
+                <w:szCs w:val="23"/>
+              </w:rPr>
+              <w:t>GEOMETRY</w:t>
+            </w:r>
+          </w:p>
+        </w:tc>
+        <w:tc>
+          <w:tcPr>
+            <w:tcW w:w="4675" w:type="dxa"/>
+          </w:tcPr>
+          <w:p>
+            <w:pPr>
+              <w:spacing w:line="366" w:lineRule="atLeast"/>
+              <w:rPr>
+                <w:rFonts w:ascii="Helvetica" w:eastAsia="Times New Roman" w:hAnsi="Helvetica" w:cs="Helvetica"/>
+                <w:color w:val="1E1E1E"/>
+                <w:sz w:val="23"/>
+                <w:szCs w:val="23"/>
+              </w:rPr>
+            </w:pPr>
+            <w:r>
+              <w:rPr>
+                <w:rFonts w:ascii="Helvetica" w:eastAsia="Times New Roman" w:hAnsi="Helvetica" w:cs="Helvetica"/>
+                <w:color w:val="1E1E1E"/>
+                <w:sz w:val="23"/>
+                <w:szCs w:val="23"/>
+              </w:rPr>
+              <w:t>A spatial value of any type</w:t>
+            </w:r>
+          </w:p>
+        </w:tc>
+      </w:tr>
+      <w:tr>
+        <w:tc>
+          <w:tcPr>
+            <w:tcW w:w="4675" w:type="dxa"/>
+          </w:tcPr>
+          <w:p>
+            <w:pPr>
+              <w:spacing w:line="366" w:lineRule="atLeast"/>
+              <w:rPr>
+                <w:rFonts w:ascii="Helvetica" w:eastAsia="Times New Roman" w:hAnsi="Helvetica" w:cs="Helvetica"/>
+                <w:color w:val="1E1E1E"/>
+                <w:sz w:val="23"/>
+                <w:szCs w:val="23"/>
+              </w:rPr>
+            </w:pPr>
+            <w:r>
+              <w:rPr>
+                <w:rFonts w:ascii="Helvetica" w:eastAsia="Times New Roman" w:hAnsi="Helvetica" w:cs="Helvetica"/>
+                <w:color w:val="1E1E1E"/>
+                <w:sz w:val="23"/>
+                <w:szCs w:val="23"/>
+              </w:rPr>
+              <w:t>POINT</w:t>
+            </w:r>
+          </w:p>
+        </w:tc>
+        <w:tc>
+          <w:tcPr>
+            <w:tcW w:w="4675" w:type="dxa"/>
+          </w:tcPr>
+          <w:p>
+            <w:pPr>
+              <w:spacing w:line="366" w:lineRule="atLeast"/>
+              <w:rPr>
+                <w:rFonts w:ascii="Helvetica" w:eastAsia="Times New Roman" w:hAnsi="Helvetica" w:cs="Helvetica"/>
+                <w:color w:val="1E1E1E"/>
+                <w:sz w:val="23"/>
+                <w:szCs w:val="23"/>
+              </w:rPr>
+            </w:pPr>
+            <w:r>
+              <w:rPr>
+                <w:rFonts w:ascii="Helvetica" w:eastAsia="Times New Roman" w:hAnsi="Helvetica" w:cs="Helvetica"/>
+                <w:color w:val="1E1E1E"/>
+                <w:sz w:val="23"/>
+                <w:szCs w:val="23"/>
+              </w:rPr>
+              <w:t>A point (a pair of X Y coordinates)</w:t>
+            </w:r>
+          </w:p>
+        </w:tc>
+      </w:tr>
+      <w:tr>
+        <w:tc>
+          <w:tcPr>
+            <w:tcW w:w="4675" w:type="dxa"/>
+          </w:tcPr>
+          <w:p>
+            <w:pPr>
+              <w:spacing w:line="366" w:lineRule="atLeast"/>
+              <w:rPr>
+                <w:rFonts w:ascii="Helvetica" w:eastAsia="Times New Roman" w:hAnsi="Helvetica" w:cs="Helvetica"/>
+                <w:color w:val="1E1E1E"/>
+                <w:sz w:val="23"/>
+                <w:szCs w:val="23"/>
+              </w:rPr>
+            </w:pPr>
+            <w:r>
+              <w:rPr>
+                <w:rFonts w:ascii="Helvetica" w:eastAsia="Times New Roman" w:hAnsi="Helvetica" w:cs="Helvetica"/>
+                <w:color w:val="1E1E1E"/>
+                <w:sz w:val="23"/>
+                <w:szCs w:val="23"/>
+              </w:rPr>
+              <w:t>LINESTRING</w:t>
+            </w:r>
+          </w:p>
+        </w:tc>
+        <w:tc>
+          <w:tcPr>
+            <w:tcW w:w="4675" w:type="dxa"/>
+          </w:tcPr>
+          <w:p>
+            <w:pPr>
+              <w:spacing w:line="366" w:lineRule="atLeast"/>
+              <w:rPr>
+                <w:rFonts w:ascii="Helvetica" w:eastAsia="Times New Roman" w:hAnsi="Helvetica" w:cs="Helvetica"/>
+                <w:color w:val="1E1E1E"/>
+                <w:sz w:val="23"/>
+                <w:szCs w:val="23"/>
+              </w:rPr>
+            </w:pPr>
+            <w:r>
+              <w:rPr>
+                <w:rFonts w:ascii="Helvetica" w:eastAsia="Times New Roman" w:hAnsi="Helvetica" w:cs="Helvetica"/>
+                <w:color w:val="1E1E1E"/>
+                <w:sz w:val="23"/>
+                <w:szCs w:val="23"/>
+              </w:rPr>
+              <w:t>A curve (one or more POINT values)</w:t>
+            </w:r>
+          </w:p>
+        </w:tc>
+      </w:tr>
+      <w:tr>
+        <w:tc>
+          <w:tcPr>
+            <w:tcW w:w="4675" w:type="dxa"/>
+          </w:tcPr>
+          <w:p>
+            <w:pPr>
+              <w:spacing w:line="366" w:lineRule="atLeast"/>
+              <w:rPr>
+                <w:rFonts w:ascii="Helvetica" w:eastAsia="Times New Roman" w:hAnsi="Helvetica" w:cs="Helvetica"/>
+                <w:color w:val="1E1E1E"/>
+                <w:sz w:val="23"/>
+                <w:szCs w:val="23"/>
+              </w:rPr>
+            </w:pPr>
+            <w:r>
+              <w:rPr>
+                <w:rFonts w:ascii="Helvetica" w:eastAsia="Times New Roman" w:hAnsi="Helvetica" w:cs="Helvetica"/>
+                <w:color w:val="1E1E1E"/>
+                <w:sz w:val="23"/>
+                <w:szCs w:val="23"/>
+              </w:rPr>
+              <w:t>POLYGON</w:t>
+            </w:r>
+          </w:p>
+        </w:tc>
+        <w:tc>
+          <w:tcPr>
+            <w:tcW w:w="4675" w:type="dxa"/>
+          </w:tcPr>
+          <w:p>
+            <w:pPr>
+              <w:spacing w:line="366" w:lineRule="atLeast"/>
+              <w:rPr>
+                <w:rFonts w:ascii="Helvetica" w:eastAsia="Times New Roman" w:hAnsi="Helvetica" w:cs="Helvetica"/>
+                <w:color w:val="1E1E1E"/>
+                <w:sz w:val="23"/>
+                <w:szCs w:val="23"/>
+              </w:rPr>
+            </w:pPr>
+            <w:r>
+              <w:rPr>
+                <w:rFonts w:ascii="Helvetica" w:eastAsia="Times New Roman" w:hAnsi="Helvetica" w:cs="Helvetica"/>
+                <w:color w:val="1E1E1E"/>
+                <w:sz w:val="23"/>
+                <w:szCs w:val="23"/>
+              </w:rPr>
+              <w:t>A polygon</w:t>
+            </w:r>
+          </w:p>
+        </w:tc>
+      </w:tr>
+      <w:tr>
+        <w:tc>
+          <w:tcPr>
+            <w:tcW w:w="4675" w:type="dxa"/>
+          </w:tcPr>
+          <w:p>
+            <w:pPr>
+              <w:spacing w:line="366" w:lineRule="atLeast"/>
+              <w:rPr>
+                <w:rFonts w:ascii="Helvetica" w:eastAsia="Times New Roman" w:hAnsi="Helvetica" w:cs="Helvetica"/>
+                <w:color w:val="1E1E1E"/>
+                <w:sz w:val="23"/>
+                <w:szCs w:val="23"/>
+              </w:rPr>
+            </w:pPr>
+            <w:r>
+              <w:rPr>
+                <w:rFonts w:ascii="Helvetica" w:eastAsia="Times New Roman" w:hAnsi="Helvetica" w:cs="Helvetica"/>
+                <w:color w:val="1E1E1E"/>
+                <w:sz w:val="23"/>
+                <w:szCs w:val="23"/>
+              </w:rPr>
+              <w:lastRenderedPageBreak/>
+              <w:t>GEOMETRYCOLLECTION</w:t>
+            </w:r>
+          </w:p>
+        </w:tc>
+        <w:tc>
+          <w:tcPr>
+            <w:tcW w:w="4675" w:type="dxa"/>
+          </w:tcPr>
+          <w:p>
+            <w:pPr>
+              <w:spacing w:line="366" w:lineRule="atLeast"/>
+              <w:rPr>
+                <w:rFonts w:ascii="Helvetica" w:eastAsia="Times New Roman" w:hAnsi="Helvetica" w:cs="Helvetica"/>
+                <w:color w:val="1E1E1E"/>
+                <w:sz w:val="23"/>
+                <w:szCs w:val="23"/>
+              </w:rPr>
+            </w:pPr>
+            <w:r>
+              <w:rPr>
+                <w:rFonts w:ascii="Helvetica" w:eastAsia="Times New Roman" w:hAnsi="Helvetica" w:cs="Helvetica"/>
+                <w:color w:val="1E1E1E"/>
+                <w:sz w:val="23"/>
+                <w:szCs w:val="23"/>
+              </w:rPr>
+              <w:t>A collection of GEOMETRY values</w:t>
+            </w:r>
+          </w:p>
+        </w:tc>
+      </w:tr>
+      <w:tr>
+        <w:tc>
+          <w:tcPr>
+            <w:tcW w:w="0" w:type="auto"/>
+          </w:tcPr>
+          <w:p>
+            <w:pPr>
+              <w:spacing w:line="366" w:lineRule="atLeast"/>
+              <w:rPr>
+                <w:rFonts w:ascii="Helvetica" w:eastAsia="Times New Roman" w:hAnsi="Helvetica" w:cs="Helvetica"/>
+                <w:color w:val="1E1E1E"/>
+                <w:sz w:val="23"/>
+                <w:szCs w:val="23"/>
+              </w:rPr>
+            </w:pPr>
+            <w:r>
+              <w:rPr>
+                <w:rFonts w:ascii="Helvetica" w:eastAsia="Times New Roman" w:hAnsi="Helvetica" w:cs="Helvetica"/>
+                <w:color w:val="1E1E1E"/>
+                <w:sz w:val="23"/>
+                <w:szCs w:val="23"/>
+              </w:rPr>
+              <w:t>MULTILINESTRING</w:t>
+            </w:r>
+          </w:p>
+        </w:tc>
+        <w:tc>
+          <w:tcPr>
+            <w:tcW w:w="0" w:type="auto"/>
+          </w:tcPr>
+          <w:p>
+            <w:pPr>
+              <w:spacing w:line="366" w:lineRule="atLeast"/>
+              <w:rPr>
+                <w:rFonts w:ascii="Helvetica" w:eastAsia="Times New Roman" w:hAnsi="Helvetica" w:cs="Helvetica"/>
+                <w:color w:val="1E1E1E"/>
+                <w:sz w:val="23"/>
+                <w:szCs w:val="23"/>
+              </w:rPr>
+            </w:pPr>
+            <w:r>
+              <w:rPr>
+                <w:rFonts w:ascii="Helvetica" w:eastAsia="Times New Roman" w:hAnsi="Helvetica" w:cs="Helvetica"/>
+                <w:color w:val="1E1E1E"/>
+                <w:sz w:val="23"/>
+                <w:szCs w:val="23"/>
+              </w:rPr>
+              <w:t>A collection of LINESTRING values</w:t>
+            </w:r>
+          </w:p>
+        </w:tc>
+      </w:tr>
+      <w:tr>
+        <w:tc>
+          <w:tcPr>
+            <w:tcW w:w="0" w:type="auto"/>
+          </w:tcPr>
+          <w:p>
+            <w:pPr>
+              <w:spacing w:line="366" w:lineRule="atLeast"/>
+              <w:rPr>
+                <w:rFonts w:ascii="Helvetica" w:eastAsia="Times New Roman" w:hAnsi="Helvetica" w:cs="Helvetica"/>
+                <w:color w:val="1E1E1E"/>
+                <w:sz w:val="23"/>
+                <w:szCs w:val="23"/>
+              </w:rPr>
+            </w:pPr>
+            <w:r>
+              <w:rPr>
+                <w:rFonts w:ascii="Helvetica" w:eastAsia="Times New Roman" w:hAnsi="Helvetica" w:cs="Helvetica"/>
+                <w:color w:val="1E1E1E"/>
+                <w:sz w:val="23"/>
+                <w:szCs w:val="23"/>
+              </w:rPr>
+              <w:t>MULTIPOINT</w:t>
+            </w:r>
+          </w:p>
+        </w:tc>
+        <w:tc>
+          <w:tcPr>
+            <w:tcW w:w="0" w:type="auto"/>
+          </w:tcPr>
+          <w:p>
+            <w:pPr>
+              <w:spacing w:line="366" w:lineRule="atLeast"/>
+              <w:rPr>
+                <w:rFonts w:ascii="Helvetica" w:eastAsia="Times New Roman" w:hAnsi="Helvetica" w:cs="Helvetica"/>
+                <w:color w:val="1E1E1E"/>
+                <w:sz w:val="23"/>
+                <w:szCs w:val="23"/>
+              </w:rPr>
+            </w:pPr>
+            <w:r>
+              <w:rPr>
+                <w:rFonts w:ascii="Helvetica" w:eastAsia="Times New Roman" w:hAnsi="Helvetica" w:cs="Helvetica"/>
+                <w:color w:val="1E1E1E"/>
+                <w:sz w:val="23"/>
+                <w:szCs w:val="23"/>
+              </w:rPr>
+              <w:t>A collection of POINT values</w:t>
+            </w:r>
+          </w:p>
+        </w:tc>
+      </w:tr>
+      <w:tr>
+        <w:tc>
+          <w:tcPr>
+            <w:tcW w:w="0" w:type="auto"/>
+          </w:tcPr>
+          <w:p>
+            <w:pPr>
+              <w:spacing w:line="366" w:lineRule="atLeast"/>
+              <w:rPr>
+                <w:rFonts w:ascii="Helvetica" w:eastAsia="Times New Roman" w:hAnsi="Helvetica" w:cs="Helvetica"/>
+                <w:color w:val="1E1E1E"/>
+                <w:sz w:val="23"/>
+                <w:szCs w:val="23"/>
+              </w:rPr>
+            </w:pPr>
+            <w:r>
+              <w:rPr>
+                <w:rFonts w:ascii="Helvetica" w:eastAsia="Times New Roman" w:hAnsi="Helvetica" w:cs="Helvetica"/>
+                <w:color w:val="1E1E1E"/>
+                <w:sz w:val="23"/>
+                <w:szCs w:val="23"/>
+              </w:rPr>
+              <w:t>MULTIPOLYGON</w:t>
+            </w:r>
+          </w:p>
+        </w:tc>
+        <w:tc>
+          <w:tcPr>
+            <w:tcW w:w="0" w:type="auto"/>
+          </w:tcPr>
+          <w:p>
+            <w:pPr>
+              <w:spacing w:line="366" w:lineRule="atLeast"/>
+              <w:rPr>
+                <w:rFonts w:ascii="Helvetica" w:eastAsia="Times New Roman" w:hAnsi="Helvetica" w:cs="Helvetica"/>
+                <w:color w:val="1E1E1E"/>
+                <w:sz w:val="23"/>
+                <w:szCs w:val="23"/>
+              </w:rPr>
+            </w:pPr>
+            <w:r>
+              <w:rPr>
+                <w:rFonts w:ascii="Helvetica" w:eastAsia="Times New Roman" w:hAnsi="Helvetica" w:cs="Helvetica"/>
+                <w:color w:val="1E1E1E"/>
+                <w:sz w:val="23"/>
+                <w:szCs w:val="23"/>
+              </w:rPr>
+              <w:t>A collection of POLYGON values</w:t>
+            </w:r>
+          </w:p>
+        </w:tc>
+      </w:tr>
+      <w:tr>
+        <w:tc>
+          <w:tcPr>
+            <w:tcW w:w="0" w:type="auto"/>
+            <w:vAlign w:val="bottom"/>
+          </w:tcPr>
+          <w:p>
+            <w:pPr>
+              <w:spacing w:line="366" w:lineRule="atLeast"/>
+              <w:rPr>
+                <w:rFonts w:ascii="Helvetica" w:eastAsia="Times New Roman" w:hAnsi="Helvetica" w:cs="Helvetica"/>
+                <w:color w:val="1E1E1E"/>
+                <w:sz w:val="23"/>
+                <w:szCs w:val="23"/>
+              </w:rPr>
+            </w:pPr>
+            <w:r>
+              <w:rPr>
+                <w:rFonts w:ascii="Helvetica" w:eastAsia="Times New Roman" w:hAnsi="Helvetica" w:cs="Helvetica"/>
+                <w:color w:val="1E1E1E"/>
+                <w:sz w:val="23"/>
+                <w:szCs w:val="23"/>
+              </w:rPr>
+              <w:t>DATE</w:t>
+            </w:r>
+          </w:p>
+        </w:tc>
+        <w:tc>
+          <w:tcPr>
+            <w:tcW w:w="0" w:type="auto"/>
+            <w:vAlign w:val="bottom"/>
+          </w:tcPr>
+          <w:p>
+            <w:pPr>
+              <w:spacing w:line="366" w:lineRule="atLeast"/>
+              <w:rPr>
+                <w:rFonts w:ascii="Helvetica" w:eastAsia="Times New Roman" w:hAnsi="Helvetica" w:cs="Helvetica"/>
+                <w:color w:val="1E1E1E"/>
+                <w:sz w:val="23"/>
+                <w:szCs w:val="23"/>
+              </w:rPr>
+            </w:pPr>
+            <w:r>
+              <w:rPr>
+                <w:rFonts w:ascii="Helvetica" w:eastAsia="Times New Roman" w:hAnsi="Helvetica" w:cs="Helvetica"/>
+                <w:color w:val="1E1E1E"/>
+                <w:sz w:val="23"/>
+                <w:szCs w:val="23"/>
+              </w:rPr>
+              <w:t>A date value in ‘CCYY-MM-DD’ format</w:t>
+            </w:r>
+          </w:p>
+        </w:tc>
+      </w:tr>
+      <w:tr>
+        <w:tc>
+          <w:tcPr>
+            <w:tcW w:w="0" w:type="auto"/>
+            <w:vAlign w:val="bottom"/>
+          </w:tcPr>
+          <w:p>
+            <w:pPr>
+              <w:spacing w:line="366" w:lineRule="atLeast"/>
+              <w:rPr>
+                <w:rFonts w:ascii="Helvetica" w:eastAsia="Times New Roman" w:hAnsi="Helvetica" w:cs="Helvetica"/>
+                <w:color w:val="1E1E1E"/>
+                <w:sz w:val="23"/>
+                <w:szCs w:val="23"/>
+              </w:rPr>
+            </w:pPr>
+            <w:r>
+              <w:rPr>
+                <w:rFonts w:ascii="Helvetica" w:eastAsia="Times New Roman" w:hAnsi="Helvetica" w:cs="Helvetica"/>
+                <w:color w:val="1E1E1E"/>
+                <w:sz w:val="23"/>
+                <w:szCs w:val="23"/>
+              </w:rPr>
+              <w:t>TIME</w:t>
+            </w:r>
+          </w:p>
+        </w:tc>
+        <w:tc>
+          <w:tcPr>
+            <w:tcW w:w="0" w:type="auto"/>
+            <w:vAlign w:val="bottom"/>
+          </w:tcPr>
+          <w:p>
+            <w:pPr>
+              <w:spacing w:line="366" w:lineRule="atLeast"/>
+              <w:rPr>
+                <w:rFonts w:ascii="Helvetica" w:eastAsia="Times New Roman" w:hAnsi="Helvetica" w:cs="Helvetica"/>
+                <w:color w:val="1E1E1E"/>
+                <w:sz w:val="23"/>
+                <w:szCs w:val="23"/>
+              </w:rPr>
+            </w:pPr>
+            <w:r>
+              <w:rPr>
+                <w:rFonts w:ascii="Helvetica" w:eastAsia="Times New Roman" w:hAnsi="Helvetica" w:cs="Helvetica"/>
+                <w:color w:val="1E1E1E"/>
+                <w:sz w:val="23"/>
+                <w:szCs w:val="23"/>
+              </w:rPr>
+              <w:t>A time value in ‘</w:t>
+            </w:r>
+            <w:proofErr w:type="spellStart"/>
+            <w:r>
+              <w:rPr>
+                <w:rFonts w:ascii="Helvetica" w:eastAsia="Times New Roman" w:hAnsi="Helvetica" w:cs="Helvetica"/>
+                <w:color w:val="1E1E1E"/>
+                <w:sz w:val="23"/>
+                <w:szCs w:val="23"/>
+              </w:rPr>
+              <w:t>hh:mm:ss</w:t>
+            </w:r>
+            <w:proofErr w:type="spellEnd"/>
+            <w:r>
+              <w:rPr>
+                <w:rFonts w:ascii="Helvetica" w:eastAsia="Times New Roman" w:hAnsi="Helvetica" w:cs="Helvetica"/>
+                <w:color w:val="1E1E1E"/>
+                <w:sz w:val="23"/>
+                <w:szCs w:val="23"/>
+              </w:rPr>
+              <w:t>’ format</w:t>
+            </w:r>
+          </w:p>
+        </w:tc>
+      </w:tr>
+      <w:tr>
+        <w:tc>
+          <w:tcPr>
+            <w:tcW w:w="0" w:type="auto"/>
+            <w:vAlign w:val="bottom"/>
+          </w:tcPr>
+          <w:p>
+            <w:pPr>
+              <w:spacing w:line="366" w:lineRule="atLeast"/>
+              <w:rPr>
+                <w:rFonts w:ascii="Helvetica" w:eastAsia="Times New Roman" w:hAnsi="Helvetica" w:cs="Helvetica"/>
+                <w:color w:val="1E1E1E"/>
+                <w:sz w:val="23"/>
+                <w:szCs w:val="23"/>
+              </w:rPr>
+            </w:pPr>
+            <w:r>
+              <w:rPr>
+                <w:rFonts w:ascii="Helvetica" w:eastAsia="Times New Roman" w:hAnsi="Helvetica" w:cs="Helvetica"/>
+                <w:color w:val="1E1E1E"/>
+                <w:sz w:val="23"/>
+                <w:szCs w:val="23"/>
+              </w:rPr>
+              <w:t>DATETIME</w:t>
+            </w:r>
+          </w:p>
+        </w:tc>
+        <w:tc>
+          <w:tcPr>
+            <w:tcW w:w="0" w:type="auto"/>
+            <w:vAlign w:val="bottom"/>
+          </w:tcPr>
+          <w:p>
+            <w:pPr>
+              <w:spacing w:line="366" w:lineRule="atLeast"/>
+              <w:rPr>
+                <w:rFonts w:ascii="Helvetica" w:eastAsia="Times New Roman" w:hAnsi="Helvetica" w:cs="Helvetica"/>
+                <w:color w:val="1E1E1E"/>
+                <w:sz w:val="23"/>
+                <w:szCs w:val="23"/>
+              </w:rPr>
+            </w:pPr>
+            <w:r>
+              <w:rPr>
+                <w:rFonts w:ascii="Helvetica" w:eastAsia="Times New Roman" w:hAnsi="Helvetica" w:cs="Helvetica"/>
+                <w:color w:val="1E1E1E"/>
+                <w:sz w:val="23"/>
+                <w:szCs w:val="23"/>
+              </w:rPr>
+              <w:t xml:space="preserve">A date and time value in ‘CCYY-MM-DD </w:t>
+            </w:r>
+            <w:proofErr w:type="spellStart"/>
+            <w:r>
+              <w:rPr>
+                <w:rFonts w:ascii="Helvetica" w:eastAsia="Times New Roman" w:hAnsi="Helvetica" w:cs="Helvetica"/>
+                <w:color w:val="1E1E1E"/>
+                <w:sz w:val="23"/>
+                <w:szCs w:val="23"/>
+              </w:rPr>
+              <w:t>hh:mm:ss</w:t>
+            </w:r>
+            <w:proofErr w:type="spellEnd"/>
+            <w:r>
+              <w:rPr>
+                <w:rFonts w:ascii="Helvetica" w:eastAsia="Times New Roman" w:hAnsi="Helvetica" w:cs="Helvetica"/>
+                <w:color w:val="1E1E1E"/>
+                <w:sz w:val="23"/>
+                <w:szCs w:val="23"/>
+              </w:rPr>
+              <w:t>’ format</w:t>
+            </w:r>
+          </w:p>
+        </w:tc>
+      </w:tr>
+      <w:tr>
+        <w:trPr>
+          <w:trHeight w:val="332"/>
+        </w:trPr>
+        <w:tc>
+          <w:tcPr>
+            <w:tcW w:w="0" w:type="auto"/>
+            <w:vAlign w:val="bottom"/>
+          </w:tcPr>
+          <w:p>
+            <w:pPr>
+              <w:spacing w:line="366" w:lineRule="atLeast"/>
+              <w:rPr>
+                <w:rFonts w:ascii="Helvetica" w:eastAsia="Times New Roman" w:hAnsi="Helvetica" w:cs="Helvetica"/>
+                <w:color w:val="1E1E1E"/>
+                <w:sz w:val="23"/>
+                <w:szCs w:val="23"/>
+              </w:rPr>
+            </w:pPr>
+            <w:r>
+              <w:rPr>
+                <w:rFonts w:ascii="Helvetica" w:eastAsia="Times New Roman" w:hAnsi="Helvetica" w:cs="Helvetica"/>
+                <w:color w:val="1E1E1E"/>
+                <w:sz w:val="23"/>
+                <w:szCs w:val="23"/>
+              </w:rPr>
+              <w:t>TIMESTAMP</w:t>
+            </w:r>
+          </w:p>
+        </w:tc>
+        <w:tc>
+          <w:tcPr>
+            <w:tcW w:w="0" w:type="auto"/>
+            <w:vAlign w:val="bottom"/>
+          </w:tcPr>
+          <w:p>
+            <w:pPr>
+              <w:spacing w:line="366" w:lineRule="atLeast"/>
+              <w:rPr>
+                <w:rFonts w:ascii="Helvetica" w:eastAsia="Times New Roman" w:hAnsi="Helvetica" w:cs="Helvetica"/>
+                <w:color w:val="1E1E1E"/>
+                <w:sz w:val="23"/>
+                <w:szCs w:val="23"/>
+              </w:rPr>
+            </w:pPr>
+            <w:r>
+              <w:rPr>
+                <w:rFonts w:ascii="Helvetica" w:eastAsia="Times New Roman" w:hAnsi="Helvetica" w:cs="Helvetica"/>
+                <w:color w:val="1E1E1E"/>
+                <w:sz w:val="23"/>
+                <w:szCs w:val="23"/>
+              </w:rPr>
+              <w:t xml:space="preserve">A timestamp value in ‘CCYY-MM-DD </w:t>
+            </w:r>
+            <w:proofErr w:type="spellStart"/>
+            <w:r>
+              <w:rPr>
+                <w:rFonts w:ascii="Helvetica" w:eastAsia="Times New Roman" w:hAnsi="Helvetica" w:cs="Helvetica"/>
+                <w:color w:val="1E1E1E"/>
+                <w:sz w:val="23"/>
+                <w:szCs w:val="23"/>
+              </w:rPr>
+              <w:t>hh:mm:ss</w:t>
+            </w:r>
+            <w:proofErr w:type="spellEnd"/>
+            <w:r>
+              <w:rPr>
+                <w:rFonts w:ascii="Helvetica" w:eastAsia="Times New Roman" w:hAnsi="Helvetica" w:cs="Helvetica"/>
+                <w:color w:val="1E1E1E"/>
+                <w:sz w:val="23"/>
+                <w:szCs w:val="23"/>
+              </w:rPr>
+              <w:t>’ format</w:t>
+            </w:r>
+          </w:p>
+        </w:tc>
+      </w:tr>
+      <w:tr>
+        <w:tc>
+          <w:tcPr>
+            <w:tcW w:w="0" w:type="auto"/>
+            <w:vAlign w:val="bottom"/>
+          </w:tcPr>
+          <w:p>
+            <w:pPr>
+              <w:spacing w:line="366" w:lineRule="atLeast"/>
+              <w:rPr>
+                <w:rFonts w:ascii="Helvetica" w:eastAsia="Times New Roman" w:hAnsi="Helvetica" w:cs="Helvetica"/>
+                <w:color w:val="1E1E1E"/>
+                <w:sz w:val="23"/>
+                <w:szCs w:val="23"/>
+              </w:rPr>
+            </w:pPr>
+            <w:r>
+              <w:rPr>
+                <w:rFonts w:ascii="Helvetica" w:eastAsia="Times New Roman" w:hAnsi="Helvetica" w:cs="Helvetica"/>
+                <w:color w:val="1E1E1E"/>
+                <w:sz w:val="23"/>
+                <w:szCs w:val="23"/>
+              </w:rPr>
+              <w:t>YEAR</w:t>
+            </w:r>
+          </w:p>
+        </w:tc>
+        <w:tc>
+          <w:tcPr>
+            <w:tcW w:w="0" w:type="auto"/>
+            <w:vAlign w:val="bottom"/>
+          </w:tcPr>
+          <w:p>
+            <w:pPr>
+              <w:spacing w:line="366" w:lineRule="atLeast"/>
+              <w:rPr>
+                <w:rFonts w:ascii="Helvetica" w:eastAsia="Times New Roman" w:hAnsi="Helvetica" w:cs="Helvetica"/>
+                <w:color w:val="1E1E1E"/>
+                <w:sz w:val="23"/>
+                <w:szCs w:val="23"/>
+              </w:rPr>
+            </w:pPr>
+            <w:r>
+              <w:rPr>
+                <w:rFonts w:ascii="Helvetica" w:eastAsia="Times New Roman" w:hAnsi="Helvetica" w:cs="Helvetica"/>
+                <w:color w:val="1E1E1E"/>
+                <w:sz w:val="23"/>
+                <w:szCs w:val="23"/>
+              </w:rPr>
+              <w:t>A year value in CCYY or YY format</w:t>
+            </w:r>
+          </w:p>
+        </w:tc>
+      </w:tr>
+    </w:tbl>
+    <w:p>
+      <w:pPr>
+        <w:rPr>
+          <w:rFonts w:ascii="Helvetica" w:hAnsi="Helvetica" w:cs="Helvetica"/>
+          <w:i/>
+          <w:color w:val="000000"/>
+          <w:sz w:val="24"/>
+          <w:szCs w:val="24"/>
+        </w:rPr>
+      </w:pPr>
+    </w:p>
+    <w:p>
+      <w:pPr>
+        <w:rPr>
+          <w:rFonts w:ascii="Helvetica" w:hAnsi="Helvetica" w:cs="Helvetica"/>
+          <w:i/>
+          <w:color w:val="000000"/>
+          <w:sz w:val="24"/>
+          <w:szCs w:val="24"/>
+        </w:rPr>
+      </w:pPr>
+    </w:p>
+    <w:p>
+      <w:pPr>
+        <w:rPr>
+          <w:rFonts w:ascii="Helvetica" w:hAnsi="Helvetica" w:cs="Helvetica"/>
+          <w:i/>
+          <w:color w:val="2F5496" w:themeColor="accent5" w:themeShade="BF"/>
+          <w:sz w:val="20"/>
+          <w:szCs w:val="20"/>
+        </w:rPr>
+      </w:pPr>
+      <w:r>
+        <w:rPr>
+          <w:rFonts w:ascii="Helvetica" w:hAnsi="Helvetica" w:cs="Helvetica"/>
+          <w:i/>
+          <w:color w:val="000000"/>
+          <w:sz w:val="24"/>
+          <w:szCs w:val="24"/>
+          <w:u w:val="single"/>
+        </w:rPr>
+        <w:t xml:space="preserve">Installation on </w:t>
+      </w:r>
+      <w:proofErr w:type="spellStart"/>
+      <w:r>
+        <w:rPr>
+          <w:rFonts w:ascii="Helvetica" w:hAnsi="Helvetica" w:cs="Helvetica"/>
+          <w:i/>
+          <w:color w:val="000000"/>
+          <w:sz w:val="24"/>
+          <w:szCs w:val="24"/>
+          <w:u w:val="single"/>
+        </w:rPr>
+        <w:t>ubuntu</w:t>
+      </w:r>
+      <w:proofErr w:type="spellEnd"/>
+      <w:proofErr w:type="gramStart"/>
+      <w:r>
+        <w:rPr>
+          <w:rFonts w:ascii="Helvetica" w:hAnsi="Helvetica" w:cs="Helvetica"/>
+          <w:i/>
+          <w:color w:val="000000"/>
+          <w:sz w:val="24"/>
+          <w:szCs w:val="24"/>
+          <w:u w:val="single"/>
+        </w:rPr>
+        <w:t>:</w:t>
+      </w:r>
+      <w:proofErr w:type="gramEnd"/>
+      <w:r>
+        <w:rPr>
+          <w:rFonts w:ascii="Helvetica" w:hAnsi="Helvetica" w:cs="Helvetica"/>
+          <w:i/>
+          <w:color w:val="000000"/>
+          <w:sz w:val="24"/>
+          <w:szCs w:val="24"/>
+        </w:rPr>
+        <w:br/>
+      </w:r>
+      <w:r>
+        <w:rPr>
+          <w:rFonts w:ascii="Helvetica" w:hAnsi="Helvetica" w:cs="Helvetica"/>
           <w:color w:val="000000"/>
           <w:sz w:val="21"/>
           <w:szCs w:val="21"/>
         </w:rPr>
-        <w:t xml:space="preserve"> on </w:t>
-      </w:r>
-      <w:proofErr w:type="spellStart"/>
-      <w:r>
-        <w:rPr>
-          <w:rFonts w:ascii="Helvetica" w:hAnsi="Helvetica" w:cs="Helvetica"/>
-          <w:i/>
-          <w:color w:val="000000"/>
-          <w:sz w:val="21"/>
-          <w:szCs w:val="21"/>
-        </w:rPr>
-        <w:t>ubuntu</w:t>
-      </w:r>
-      <w:proofErr w:type="spellEnd"/>
-      <w:proofErr w:type="gramStart"/>
-      <w:r>
-        <w:rPr>
-          <w:rFonts w:ascii="Helvetica" w:hAnsi="Helvetica" w:cs="Helvetica"/>
-          <w:color w:val="000000"/>
-          <w:sz w:val="21"/>
-          <w:szCs w:val="21"/>
-        </w:rPr>
-        <w:t>:</w:t>
-      </w:r>
-      <w:proofErr w:type="gramEnd"/>
-      <w:r>
-        <w:rPr>
-          <w:rFonts w:ascii="Helvetica" w:hAnsi="Helvetica" w:cs="Helvetica"/>
-          <w:color w:val="000000"/>
-          <w:sz w:val="21"/>
-          <w:szCs w:val="21"/>
-        </w:rPr>
-        <w:br/>
         <w:t>1. To install MYSQL, run the following command from a terminal prompt:</w:t>
       </w:r>
       <w:r>
@@ -464,72 +2583,65 @@
         <w:spacing w:before="0" w:beforeAutospacing="0" w:after="150" w:afterAutospacing="0" w:line="378" w:lineRule="atLeast"/>
         <w:textAlignment w:val="baseline"/>
         <w:rPr>
-          <w:rFonts w:ascii="Helvetica" w:hAnsi="Helvetica" w:cs="Helvetica"/>
-          <w:i/>
-          <w:color w:val="2F5496" w:themeColor="accent5" w:themeShade="BF"/>
-          <w:sz w:val="20"/>
-          <w:szCs w:val="20"/>
+          <w:rFonts w:ascii="Helvetica" w:eastAsiaTheme="minorHAnsi" w:hAnsi="Helvetica" w:cs="Helvetica"/>
+          <w:i/>
+          <w:color w:val="000000"/>
         </w:rPr>
       </w:pPr>
-      <w:r>
-        <w:rPr>
-          <w:rFonts w:ascii="Helvetica" w:hAnsi="Helvetica" w:cs="Helvetica"/>
-          <w:i/>
-          <w:color w:val="2F5496" w:themeColor="accent5" w:themeShade="BF"/>
-          <w:sz w:val="20"/>
-          <w:szCs w:val="20"/>
+    </w:p>
+    <w:p>
+      <w:pPr>
+        <w:pStyle w:val="NormalWeb"/>
+        <w:shd w:val="clear" w:color="auto" w:fill="FFFFFF"/>
+        <w:tabs>
+          <w:tab w:val="left" w:pos="90"/>
+        </w:tabs>
+        <w:spacing w:before="0" w:beforeAutospacing="0" w:after="150" w:afterAutospacing="0" w:line="378" w:lineRule="atLeast"/>
+        <w:textAlignment w:val="baseline"/>
+        <w:rPr>
+          <w:rFonts w:ascii="Helvetica" w:hAnsi="Helvetica" w:cs="Helvetica"/>
+          <w:i/>
+          <w:color w:val="2F5496" w:themeColor="accent5" w:themeShade="BF"/>
+          <w:sz w:val="20"/>
+          <w:szCs w:val="20"/>
+        </w:rPr>
+      </w:pPr>
+      <w:r>
+        <w:rPr>
+          <w:rFonts w:ascii="Helvetica" w:eastAsiaTheme="minorHAnsi" w:hAnsi="Helvetica" w:cs="Helvetica"/>
+          <w:i/>
+          <w:color w:val="000000"/>
+          <w:u w:val="single"/>
+        </w:rPr>
+        <w:t>Tutorial</w:t>
+      </w:r>
+      <w:proofErr w:type="gramStart"/>
+      <w:r>
+        <w:rPr>
+          <w:rFonts w:ascii="Helvetica" w:eastAsiaTheme="minorHAnsi" w:hAnsi="Helvetica" w:cs="Helvetica"/>
+          <w:i/>
+          <w:color w:val="000000"/>
+          <w:u w:val="single"/>
+        </w:rPr>
+        <w:t>:</w:t>
+      </w:r>
+      <w:proofErr w:type="gramEnd"/>
+      <w:r>
+        <w:rPr>
+          <w:rFonts w:ascii="Helvetica" w:eastAsiaTheme="minorHAnsi" w:hAnsi="Helvetica" w:cs="Helvetica"/>
+          <w:i/>
+          <w:color w:val="000000"/>
         </w:rPr>
         <w:br/>
       </w:r>
       <w:r>
         <w:rPr>
           <w:rFonts w:ascii="Helvetica" w:hAnsi="Helvetica" w:cs="Helvetica"/>
-          <w:i/>
-          <w:color w:val="000000"/>
-          <w:sz w:val="21"/>
-          <w:szCs w:val="21"/>
-        </w:rPr>
-        <w:t>Tutorial</w:t>
-      </w:r>
-      <w:proofErr w:type="gramStart"/>
-      <w:r>
-        <w:rPr>
-          <w:rFonts w:ascii="Helvetica" w:hAnsi="Helvetica" w:cs="Helvetica"/>
-          <w:i/>
-          <w:color w:val="000000"/>
-          <w:sz w:val="21"/>
-          <w:szCs w:val="21"/>
-        </w:rPr>
-        <w:t>:</w:t>
-      </w:r>
-      <w:proofErr w:type="gramEnd"/>
-      <w:r>
-        <w:rPr>
-          <w:rFonts w:ascii="Helvetica" w:hAnsi="Helvetica" w:cs="Helvetica"/>
-          <w:i/>
-          <w:color w:val="000000"/>
-          <w:sz w:val="21"/>
-          <w:szCs w:val="21"/>
-        </w:rPr>
-        <w:br/>
-      </w:r>
-      <w:r>
-        <w:rPr>
-          <w:rFonts w:ascii="Helvetica" w:hAnsi="Helvetica" w:cs="Helvetica"/>
-          <w:color w:val="000000"/>
-          <w:sz w:val="20"/>
-          <w:szCs w:val="20"/>
-        </w:rPr>
-        <w:t>1.</w:t>
-      </w:r>
-      <w:r>
-        <w:rPr>
-          <w:rFonts w:ascii="Helvetica" w:hAnsi="Helvetica" w:cs="Helvetica"/>
-          <w:color w:val="000000"/>
-          <w:sz w:val="20"/>
-          <w:szCs w:val="20"/>
-        </w:rPr>
-        <w:t xml:space="preserve">Login as root on your </w:t>
+          <w:color w:val="000000"/>
+          <w:sz w:val="20"/>
+          <w:szCs w:val="20"/>
+        </w:rPr>
+        <w:t xml:space="preserve">1.Login as root on your </w:t>
       </w:r>
       <w:proofErr w:type="spellStart"/>
       <w:r>
@@ -801,16 +2913,7 @@
           <w:sz w:val="20"/>
           <w:szCs w:val="20"/>
         </w:rPr>
-        <w:t>2</w:t>
-      </w:r>
-      <w:r>
-        <w:rPr>
-          <w:rFonts w:ascii="Helvetica" w:hAnsi="Helvetica" w:cs="Helvetica"/>
-          <w:color w:val="000000"/>
-          <w:sz w:val="20"/>
-          <w:szCs w:val="20"/>
-        </w:rPr>
-        <w:t>. Once you are logged in, we can create a database:</w:t>
+        <w:t>2. Once you are logged in, we can create a database:</w:t>
       </w:r>
       <w:r>
         <w:rPr>
@@ -984,7 +3087,8 @@
         <w:textAlignment w:val="baseline"/>
         <w:rPr>
           <w:rFonts w:ascii="Helvetica" w:hAnsi="Helvetica" w:cs="Helvetica"/>
-          <w:color w:val="000000"/>
+          <w:i/>
+          <w:color w:val="2F5496" w:themeColor="accent5" w:themeShade="BF"/>
           <w:sz w:val="20"/>
           <w:szCs w:val="20"/>
         </w:rPr>
@@ -997,6 +3101,80 @@
           <w:szCs w:val="20"/>
         </w:rPr>
         <w:t xml:space="preserve"> Output: Query OK, 1 row affected</w:t>
+      </w:r>
+      <w:r>
+        <w:rPr>
+          <w:rFonts w:ascii="Helvetica" w:hAnsi="Helvetica" w:cs="Helvetica"/>
+          <w:color w:val="000000"/>
+          <w:sz w:val="20"/>
+          <w:szCs w:val="20"/>
+        </w:rPr>
+        <w:br/>
+        <w:t>3. To access the database</w:t>
+      </w:r>
+      <w:proofErr w:type="gramStart"/>
+      <w:r>
+        <w:rPr>
+          <w:rFonts w:ascii="Helvetica" w:hAnsi="Helvetica" w:cs="Helvetica"/>
+          <w:color w:val="000000"/>
+          <w:sz w:val="20"/>
+          <w:szCs w:val="20"/>
+        </w:rPr>
+        <w:t>:</w:t>
+      </w:r>
+      <w:proofErr w:type="gramEnd"/>
+      <w:r>
+        <w:rPr>
+          <w:rFonts w:ascii="Helvetica" w:hAnsi="Helvetica" w:cs="Helvetica"/>
+          <w:color w:val="000000"/>
+          <w:sz w:val="20"/>
+          <w:szCs w:val="20"/>
+        </w:rPr>
+        <w:br/>
+      </w:r>
+      <w:proofErr w:type="spellStart"/>
+      <w:r>
+        <w:rPr>
+          <w:rFonts w:ascii="Helvetica" w:hAnsi="Helvetica" w:cs="Helvetica"/>
+          <w:i/>
+          <w:color w:val="2F5496" w:themeColor="accent5" w:themeShade="BF"/>
+          <w:sz w:val="20"/>
+          <w:szCs w:val="20"/>
+        </w:rPr>
+        <w:t>mysql</w:t>
+      </w:r>
+      <w:proofErr w:type="spellEnd"/>
+      <w:r>
+        <w:rPr>
+          <w:rFonts w:ascii="Helvetica" w:hAnsi="Helvetica" w:cs="Helvetica"/>
+          <w:i/>
+          <w:color w:val="2F5496" w:themeColor="accent5" w:themeShade="BF"/>
+          <w:sz w:val="20"/>
+          <w:szCs w:val="20"/>
+        </w:rPr>
+        <w:t xml:space="preserve">&gt; use </w:t>
+      </w:r>
+      <w:proofErr w:type="spellStart"/>
+      <w:r>
+        <w:rPr>
+          <w:rFonts w:ascii="Helvetica" w:hAnsi="Helvetica" w:cs="Helvetica"/>
+          <w:i/>
+          <w:color w:val="2F5496" w:themeColor="accent5" w:themeShade="BF"/>
+          <w:sz w:val="20"/>
+          <w:szCs w:val="20"/>
+        </w:rPr>
+        <w:t>NameOfDatabase</w:t>
+      </w:r>
+      <w:proofErr w:type="spellEnd"/>
+      <w:r>
+        <w:rPr>
+          <w:rFonts w:ascii="Helvetica" w:hAnsi="Helvetica" w:cs="Helvetica"/>
+          <w:i/>
+          <w:color w:val="2F5496" w:themeColor="accent5" w:themeShade="BF"/>
+          <w:sz w:val="20"/>
+          <w:szCs w:val="20"/>
+        </w:rPr>
+        <w:t>;</w:t>
       </w:r>
     </w:p>
     <w:p>
@@ -1019,10 +3197,184 @@
           <w:sz w:val="20"/>
           <w:szCs w:val="20"/>
         </w:rPr>
-        <w:t>3. To drop  a table execute the following command</w:t>
-      </w:r>
-      <w:bookmarkStart w:id="0" w:name="_GoBack"/>
-      <w:bookmarkEnd w:id="0"/>
+        <w:t xml:space="preserve">4. </w:t>
+      </w:r>
+      <w:r>
+        <w:rPr>
+          <w:rFonts w:ascii="Helvetica" w:hAnsi="Helvetica" w:cs="Helvetica"/>
+          <w:color w:val="000000"/>
+          <w:sz w:val="20"/>
+          <w:szCs w:val="20"/>
+        </w:rPr>
+        <w:t xml:space="preserve">To </w:t>
+      </w:r>
+      <w:r>
+        <w:rPr>
+          <w:rFonts w:ascii="Helvetica" w:hAnsi="Helvetica" w:cs="Helvetica"/>
+          <w:color w:val="000000"/>
+          <w:sz w:val="20"/>
+          <w:szCs w:val="20"/>
+        </w:rPr>
+        <w:t xml:space="preserve">see </w:t>
+      </w:r>
+      <w:r>
+        <w:rPr>
+          <w:rFonts w:ascii="Helvetica" w:hAnsi="Helvetica" w:cs="Helvetica"/>
+          <w:color w:val="000000"/>
+          <w:sz w:val="20"/>
+          <w:szCs w:val="20"/>
+        </w:rPr>
+        <w:t>the</w:t>
+      </w:r>
+      <w:r>
+        <w:rPr>
+          <w:rFonts w:ascii="Helvetica" w:hAnsi="Helvetica" w:cs="Helvetica"/>
+          <w:color w:val="000000"/>
+          <w:sz w:val="20"/>
+          <w:szCs w:val="20"/>
+        </w:rPr>
+        <w:t xml:space="preserve"> overview of</w:t>
+      </w:r>
+      <w:r>
+        <w:rPr>
+          <w:rFonts w:ascii="Helvetica" w:hAnsi="Helvetica" w:cs="Helvetica"/>
+          <w:color w:val="000000"/>
+          <w:sz w:val="20"/>
+          <w:szCs w:val="20"/>
+        </w:rPr>
+        <w:t xml:space="preserve"> the </w:t>
+      </w:r>
+      <w:r>
+        <w:rPr>
+          <w:rFonts w:ascii="Helvetica" w:hAnsi="Helvetica" w:cs="Helvetica"/>
+          <w:color w:val="000000"/>
+          <w:sz w:val="20"/>
+          <w:szCs w:val="20"/>
+        </w:rPr>
+        <w:t>tables that the database contains</w:t>
+      </w:r>
+      <w:r>
+        <w:rPr>
+          <w:rFonts w:ascii="Helvetica" w:hAnsi="Helvetica" w:cs="Helvetica"/>
+          <w:color w:val="000000"/>
+          <w:sz w:val="20"/>
+          <w:szCs w:val="20"/>
+        </w:rPr>
+        <w:t>:</w:t>
+      </w:r>
+      <w:r>
+        <w:rPr>
+          <w:rFonts w:ascii="Helvetica" w:hAnsi="Helvetica" w:cs="Helvetica"/>
+          <w:color w:val="000000"/>
+          <w:sz w:val="20"/>
+          <w:szCs w:val="20"/>
+        </w:rPr>
+        <w:tab/>
+      </w:r>
+      <w:r>
+        <w:rPr>
+          <w:rFonts w:ascii="Helvetica" w:hAnsi="Helvetica" w:cs="Helvetica"/>
+          <w:color w:val="000000"/>
+          <w:sz w:val="20"/>
+          <w:szCs w:val="20"/>
+        </w:rPr>
+        <w:tab/>
+      </w:r>
+      <w:r>
+        <w:rPr>
+          <w:rFonts w:ascii="Helvetica" w:hAnsi="Helvetica" w:cs="Helvetica"/>
+          <w:color w:val="000000"/>
+          <w:sz w:val="20"/>
+          <w:szCs w:val="20"/>
+        </w:rPr>
+        <w:tab/>
+      </w:r>
+      <w:r>
+        <w:rPr>
+          <w:rFonts w:ascii="Helvetica" w:hAnsi="Helvetica" w:cs="Helvetica"/>
+          <w:color w:val="000000"/>
+          <w:sz w:val="20"/>
+          <w:szCs w:val="20"/>
+        </w:rPr>
+        <w:tab/>
+      </w:r>
+      <w:r>
+        <w:rPr>
+          <w:rFonts w:ascii="Helvetica" w:hAnsi="Helvetica" w:cs="Helvetica"/>
+          <w:color w:val="000000"/>
+          <w:sz w:val="20"/>
+          <w:szCs w:val="20"/>
+        </w:rPr>
+        <w:tab/>
+        <w:t xml:space="preserve">   </w:t>
+      </w:r>
+      <w:proofErr w:type="spellStart"/>
+      <w:r>
+        <w:rPr>
+          <w:rFonts w:ascii="Helvetica" w:hAnsi="Helvetica" w:cs="Helvetica"/>
+          <w:i/>
+          <w:color w:val="2F5496" w:themeColor="accent5" w:themeShade="BF"/>
+          <w:sz w:val="20"/>
+          <w:szCs w:val="20"/>
+        </w:rPr>
+        <w:t>mysql</w:t>
+      </w:r>
+      <w:proofErr w:type="spellEnd"/>
+      <w:r>
+        <w:rPr>
+          <w:rFonts w:ascii="Helvetica" w:hAnsi="Helvetica" w:cs="Helvetica"/>
+          <w:i/>
+          <w:color w:val="2F5496" w:themeColor="accent5" w:themeShade="BF"/>
+          <w:sz w:val="20"/>
+          <w:szCs w:val="20"/>
+        </w:rPr>
+        <w:t xml:space="preserve">&gt;SHOW tables; </w:t>
+      </w:r>
+      <w:r>
+        <w:rPr>
+          <w:rFonts w:ascii="Helvetica" w:hAnsi="Helvetica" w:cs="Helvetica"/>
+          <w:color w:val="000000"/>
+          <w:sz w:val="20"/>
+          <w:szCs w:val="20"/>
+        </w:rPr>
+        <w:tab/>
+      </w:r>
+      <w:r>
+        <w:rPr>
+          <w:rFonts w:ascii="Helvetica" w:hAnsi="Helvetica" w:cs="Helvetica"/>
+          <w:color w:val="000000"/>
+          <w:sz w:val="20"/>
+          <w:szCs w:val="20"/>
+        </w:rPr>
+        <w:tab/>
+      </w:r>
+      <w:r>
+        <w:rPr>
+          <w:rFonts w:ascii="Helvetica" w:hAnsi="Helvetica" w:cs="Helvetica"/>
+          <w:color w:val="000000"/>
+          <w:sz w:val="20"/>
+          <w:szCs w:val="20"/>
+        </w:rPr>
+        <w:tab/>
+      </w:r>
+      <w:r>
+        <w:rPr>
+          <w:rFonts w:ascii="Helvetica" w:hAnsi="Helvetica" w:cs="Helvetica"/>
+          <w:color w:val="000000"/>
+          <w:sz w:val="20"/>
+          <w:szCs w:val="20"/>
+        </w:rPr>
+        <w:tab/>
+      </w:r>
+      <w:r>
+        <w:rPr>
+          <w:rFonts w:ascii="Helvetica" w:hAnsi="Helvetica" w:cs="Helvetica"/>
+          <w:color w:val="000000"/>
+          <w:sz w:val="20"/>
+          <w:szCs w:val="20"/>
+        </w:rPr>
+        <w:tab/>
+      </w:r>
     </w:p>
     <w:p>
       <w:pPr>
@@ -1032,77 +3384,147 @@
         <w:textAlignment w:val="baseline"/>
         <w:rPr>
           <w:rFonts w:ascii="Helvetica" w:hAnsi="Helvetica" w:cs="Helvetica"/>
-          <w:i/>
-          <w:color w:val="2F5496" w:themeColor="accent5" w:themeShade="BF"/>
+          <w:color w:val="000000"/>
           <w:sz w:val="20"/>
           <w:szCs w:val="20"/>
         </w:rPr>
       </w:pPr>
-      <w:proofErr w:type="spellStart"/>
-      <w:proofErr w:type="gramStart"/>
-      <w:r>
-        <w:rPr>
-          <w:rFonts w:ascii="Helvetica" w:hAnsi="Helvetica" w:cs="Helvetica"/>
-          <w:i/>
-          <w:color w:val="2F5496" w:themeColor="accent5" w:themeShade="BF"/>
-          <w:sz w:val="20"/>
-          <w:szCs w:val="20"/>
-        </w:rPr>
-        <w:t>mysql</w:t>
-      </w:r>
-      <w:proofErr w:type="spellEnd"/>
-      <w:proofErr w:type="gramEnd"/>
-      <w:r>
-        <w:rPr>
-          <w:rFonts w:ascii="Helvetica" w:hAnsi="Helvetica" w:cs="Helvetica"/>
-          <w:i/>
-          <w:color w:val="2F5496" w:themeColor="accent5" w:themeShade="BF"/>
-          <w:sz w:val="20"/>
-          <w:szCs w:val="20"/>
-        </w:rPr>
-        <w:t xml:space="preserve">&gt; </w:t>
-      </w:r>
-      <w:r>
-        <w:rPr>
-          <w:rFonts w:ascii="Helvetica" w:hAnsi="Helvetica" w:cs="Helvetica"/>
-          <w:i/>
-          <w:color w:val="2F5496" w:themeColor="accent5" w:themeShade="BF"/>
-          <w:sz w:val="20"/>
-          <w:szCs w:val="20"/>
-        </w:rPr>
-        <w:t>drop</w:t>
-      </w:r>
-      <w:r>
-        <w:rPr>
-          <w:rFonts w:ascii="Helvetica" w:hAnsi="Helvetica" w:cs="Helvetica"/>
-          <w:i/>
-          <w:color w:val="2F5496" w:themeColor="accent5" w:themeShade="BF"/>
-          <w:sz w:val="20"/>
-          <w:szCs w:val="20"/>
-        </w:rPr>
-        <w:t xml:space="preserve"> database </w:t>
-      </w:r>
-      <w:proofErr w:type="spellStart"/>
-      <w:r>
-        <w:rPr>
-          <w:rFonts w:ascii="Helvetica" w:hAnsi="Helvetica" w:cs="Helvetica"/>
-          <w:i/>
-          <w:color w:val="2F5496" w:themeColor="accent5" w:themeShade="BF"/>
-          <w:sz w:val="20"/>
-          <w:szCs w:val="20"/>
-        </w:rPr>
-        <w:t>NameOfDatabase</w:t>
-      </w:r>
-      <w:proofErr w:type="spellEnd"/>
-      <w:r>
-        <w:rPr>
-          <w:rFonts w:ascii="Helvetica" w:hAnsi="Helvetica" w:cs="Helvetica"/>
-          <w:i/>
-          <w:color w:val="2F5496" w:themeColor="accent5" w:themeShade="BF"/>
-          <w:sz w:val="20"/>
-          <w:szCs w:val="20"/>
-        </w:rPr>
-        <w:t xml:space="preserve">; </w:t>
+      <w:r>
+        <w:rPr>
+          <w:rFonts w:ascii="Helvetica" w:hAnsi="Helvetica" w:cs="Helvetica"/>
+          <w:color w:val="000000"/>
+          <w:sz w:val="20"/>
+          <w:szCs w:val="20"/>
+        </w:rPr>
+        <w:lastRenderedPageBreak/>
+        <w:t>5</w:t>
+      </w:r>
+      <w:r>
+        <w:rPr>
+          <w:rFonts w:ascii="Helvetica" w:hAnsi="Helvetica" w:cs="Helvetica"/>
+          <w:color w:val="000000"/>
+          <w:sz w:val="20"/>
+          <w:szCs w:val="20"/>
+        </w:rPr>
+        <w:t>.</w:t>
+      </w:r>
+      <w:r>
+        <w:rPr>
+          <w:rFonts w:ascii="Helvetica" w:hAnsi="Helvetica" w:cs="Helvetica"/>
+          <w:color w:val="000000"/>
+          <w:sz w:val="20"/>
+          <w:szCs w:val="20"/>
+        </w:rPr>
+        <w:t xml:space="preserve"> </w:t>
+      </w:r>
+      <w:r>
+        <w:rPr>
+          <w:rFonts w:ascii="Helvetica" w:hAnsi="Helvetica" w:cs="Helvetica"/>
+          <w:color w:val="000000"/>
+          <w:sz w:val="20"/>
+          <w:szCs w:val="20"/>
+        </w:rPr>
+        <w:t xml:space="preserve">Create </w:t>
+      </w:r>
+      <w:r>
+        <w:rPr>
+          <w:rFonts w:ascii="Helvetica" w:hAnsi="Helvetica" w:cs="Helvetica"/>
+          <w:color w:val="000000"/>
+          <w:sz w:val="20"/>
+          <w:szCs w:val="20"/>
+        </w:rPr>
+        <w:t xml:space="preserve">a MySQL </w:t>
+      </w:r>
+      <w:r>
+        <w:rPr>
+          <w:rFonts w:ascii="Helvetica" w:hAnsi="Helvetica" w:cs="Helvetica"/>
+          <w:color w:val="000000"/>
+          <w:sz w:val="20"/>
+          <w:szCs w:val="20"/>
+        </w:rPr>
+        <w:t>table in database:</w:t>
+      </w:r>
+      <w:r>
+        <w:rPr>
+          <w:rFonts w:ascii="Helvetica" w:hAnsi="Helvetica" w:cs="Helvetica"/>
+          <w:color w:val="000000"/>
+          <w:sz w:val="20"/>
+          <w:szCs w:val="20"/>
+        </w:rPr>
+        <w:tab/>
+      </w:r>
+      <w:r>
+        <w:rPr>
+          <w:rFonts w:ascii="Helvetica" w:hAnsi="Helvetica" w:cs="Helvetica"/>
+          <w:color w:val="000000"/>
+          <w:sz w:val="20"/>
+          <w:szCs w:val="20"/>
+        </w:rPr>
+        <w:tab/>
+      </w:r>
+      <w:r>
+        <w:rPr>
+          <w:rFonts w:ascii="Helvetica" w:hAnsi="Helvetica" w:cs="Helvetica"/>
+          <w:color w:val="000000"/>
+          <w:sz w:val="20"/>
+          <w:szCs w:val="20"/>
+        </w:rPr>
+        <w:tab/>
+      </w:r>
+      <w:r>
+        <w:rPr>
+          <w:rFonts w:ascii="Helvetica" w:hAnsi="Helvetica" w:cs="Helvetica"/>
+          <w:color w:val="000000"/>
+          <w:sz w:val="20"/>
+          <w:szCs w:val="20"/>
+        </w:rPr>
+        <w:tab/>
+      </w:r>
+      <w:r>
+        <w:rPr>
+          <w:rFonts w:ascii="Helvetica" w:hAnsi="Helvetica" w:cs="Helvetica"/>
+          <w:color w:val="000000"/>
+          <w:sz w:val="20"/>
+          <w:szCs w:val="20"/>
+        </w:rPr>
+        <w:tab/>
+      </w:r>
+      <w:r>
+        <w:rPr>
+          <w:rFonts w:ascii="Helvetica" w:hAnsi="Helvetica" w:cs="Helvetica"/>
+          <w:color w:val="000000"/>
+          <w:sz w:val="20"/>
+          <w:szCs w:val="20"/>
+        </w:rPr>
+        <w:tab/>
+      </w:r>
+      <w:r>
+        <w:rPr>
+          <w:rFonts w:ascii="Helvetica" w:hAnsi="Helvetica" w:cs="Helvetica"/>
+          <w:color w:val="000000"/>
+          <w:sz w:val="20"/>
+          <w:szCs w:val="20"/>
+        </w:rPr>
+        <w:tab/>
+      </w:r>
+      <w:r>
+        <w:rPr>
+          <w:rFonts w:ascii="Helvetica" w:hAnsi="Helvetica" w:cs="Helvetica"/>
+          <w:color w:val="000000"/>
+          <w:sz w:val="20"/>
+          <w:szCs w:val="20"/>
+        </w:rPr>
+        <w:tab/>
+      </w:r>
+      <w:r>
+        <w:rPr>
+          <w:rFonts w:ascii="Helvetica" w:hAnsi="Helvetica" w:cs="Helvetica"/>
+          <w:color w:val="000000"/>
+          <w:sz w:val="20"/>
+          <w:szCs w:val="20"/>
+        </w:rPr>
+        <w:tab/>
+        <w:t xml:space="preserve">                         </w:t>
       </w:r>
     </w:p>
     <w:p>
@@ -1113,19 +3535,97 @@
         <w:textAlignment w:val="baseline"/>
         <w:rPr>
           <w:rFonts w:ascii="Helvetica" w:hAnsi="Helvetica" w:cs="Helvetica"/>
-          <w:color w:val="000000"/>
+          <w:i/>
+          <w:color w:val="2F5496" w:themeColor="accent5" w:themeShade="BF"/>
           <w:sz w:val="20"/>
           <w:szCs w:val="20"/>
         </w:rPr>
       </w:pPr>
-      <w:r>
-        <w:rPr>
-          <w:rFonts w:ascii="Helvetica" w:hAnsi="Helvetica" w:cs="Helvetica"/>
-          <w:color w:val="000000"/>
-          <w:sz w:val="20"/>
-          <w:szCs w:val="20"/>
-        </w:rPr>
-        <w:t>Output: Query OK, 0 row affected</w:t>
+      <w:proofErr w:type="spellStart"/>
+      <w:proofErr w:type="gramStart"/>
+      <w:r>
+        <w:rPr>
+          <w:rFonts w:ascii="Helvetica" w:hAnsi="Helvetica" w:cs="Helvetica"/>
+          <w:i/>
+          <w:color w:val="2F5496" w:themeColor="accent5" w:themeShade="BF"/>
+          <w:sz w:val="20"/>
+          <w:szCs w:val="20"/>
+        </w:rPr>
+        <w:t>mysql</w:t>
+      </w:r>
+      <w:proofErr w:type="spellEnd"/>
+      <w:proofErr w:type="gramEnd"/>
+      <w:r>
+        <w:rPr>
+          <w:rFonts w:ascii="Helvetica" w:hAnsi="Helvetica" w:cs="Helvetica"/>
+          <w:i/>
+          <w:color w:val="2F5496" w:themeColor="accent5" w:themeShade="BF"/>
+          <w:sz w:val="20"/>
+          <w:szCs w:val="20"/>
+        </w:rPr>
+        <w:t xml:space="preserve">&gt; create </w:t>
+      </w:r>
+      <w:r>
+        <w:rPr>
+          <w:rFonts w:ascii="Helvetica" w:hAnsi="Helvetica" w:cs="Helvetica"/>
+          <w:i/>
+          <w:color w:val="2F5496" w:themeColor="accent5" w:themeShade="BF"/>
+          <w:sz w:val="20"/>
+          <w:szCs w:val="20"/>
+        </w:rPr>
+        <w:t>table</w:t>
+      </w:r>
+      <w:r>
+        <w:rPr>
+          <w:rFonts w:ascii="Helvetica" w:hAnsi="Helvetica" w:cs="Helvetica"/>
+          <w:i/>
+          <w:color w:val="2F5496" w:themeColor="accent5" w:themeShade="BF"/>
+          <w:sz w:val="20"/>
+          <w:szCs w:val="20"/>
+        </w:rPr>
+        <w:t xml:space="preserve"> </w:t>
+      </w:r>
+      <w:proofErr w:type="spellStart"/>
+      <w:r>
+        <w:rPr>
+          <w:rFonts w:ascii="Helvetica" w:hAnsi="Helvetica" w:cs="Helvetica"/>
+          <w:i/>
+          <w:color w:val="2F5496" w:themeColor="accent5" w:themeShade="BF"/>
+          <w:sz w:val="20"/>
+          <w:szCs w:val="20"/>
+        </w:rPr>
+        <w:t>NameOf</w:t>
+      </w:r>
+      <w:r>
+        <w:rPr>
+          <w:rFonts w:ascii="Helvetica" w:hAnsi="Helvetica" w:cs="Helvetica"/>
+          <w:i/>
+          <w:color w:val="2F5496" w:themeColor="accent5" w:themeShade="BF"/>
+          <w:sz w:val="20"/>
+          <w:szCs w:val="20"/>
+        </w:rPr>
+        <w:t>Table</w:t>
+      </w:r>
+      <w:proofErr w:type="spellEnd"/>
+      <w:r>
+        <w:rPr>
+          <w:rFonts w:ascii="Helvetica" w:hAnsi="Helvetica" w:cs="Helvetica"/>
+          <w:i/>
+          <w:color w:val="2F5496" w:themeColor="accent5" w:themeShade="BF"/>
+          <w:sz w:val="20"/>
+          <w:szCs w:val="20"/>
+        </w:rPr>
+        <w:t xml:space="preserve">(varname1 datatype1, varname2 datatype2(size)) </w:t>
+      </w:r>
+      <w:r>
+        <w:rPr>
+          <w:rFonts w:ascii="Helvetica" w:hAnsi="Helvetica" w:cs="Helvetica"/>
+          <w:i/>
+          <w:color w:val="2F5496" w:themeColor="accent5" w:themeShade="BF"/>
+          <w:sz w:val="20"/>
+          <w:szCs w:val="20"/>
+        </w:rPr>
+        <w:t>;</w:t>
       </w:r>
     </w:p>
     <w:p>
@@ -1136,28 +3636,1018 @@
         <w:textAlignment w:val="baseline"/>
         <w:rPr>
           <w:rFonts w:ascii="Helvetica" w:hAnsi="Helvetica" w:cs="Helvetica"/>
-          <w:color w:val="000000"/>
-          <w:sz w:val="21"/>
-          <w:szCs w:val="21"/>
+          <w:i/>
+          <w:color w:val="2F5496" w:themeColor="accent5" w:themeShade="BF"/>
+          <w:sz w:val="20"/>
+          <w:szCs w:val="20"/>
         </w:rPr>
       </w:pPr>
       <w:r>
         <w:rPr>
           <w:rFonts w:ascii="Helvetica" w:hAnsi="Helvetica" w:cs="Helvetica"/>
-          <w:color w:val="000000"/>
-          <w:sz w:val="21"/>
-          <w:szCs w:val="21"/>
-        </w:rPr>
-        <w:br/>
+          <w:color w:val="000000" w:themeColor="text1"/>
+          <w:sz w:val="20"/>
+          <w:szCs w:val="20"/>
+        </w:rPr>
+        <w:t>Example:</w:t>
+      </w:r>
+      <w:r>
+        <w:rPr>
+          <w:rFonts w:ascii="Helvetica" w:hAnsi="Helvetica" w:cs="Helvetica"/>
+          <w:i/>
+          <w:color w:val="2F5496" w:themeColor="accent5" w:themeShade="BF"/>
+          <w:sz w:val="20"/>
+          <w:szCs w:val="20"/>
+        </w:rPr>
+        <w:t xml:space="preserve"> </w:t>
+      </w:r>
+      <w:proofErr w:type="spellStart"/>
+      <w:r>
+        <w:rPr>
+          <w:rFonts w:ascii="Helvetica" w:hAnsi="Helvetica" w:cs="Helvetica"/>
+          <w:i/>
+          <w:color w:val="2F5496" w:themeColor="accent5" w:themeShade="BF"/>
+          <w:sz w:val="20"/>
+          <w:szCs w:val="20"/>
+        </w:rPr>
+        <w:t>mysql</w:t>
+      </w:r>
+      <w:proofErr w:type="spellEnd"/>
+      <w:r>
+        <w:rPr>
+          <w:rFonts w:ascii="Helvetica" w:hAnsi="Helvetica" w:cs="Helvetica"/>
+          <w:i/>
+          <w:color w:val="2F5496" w:themeColor="accent5" w:themeShade="BF"/>
+          <w:sz w:val="20"/>
+          <w:szCs w:val="20"/>
+        </w:rPr>
+        <w:t>&gt;</w:t>
+      </w:r>
+      <w:r>
+        <w:rPr>
+          <w:rFonts w:ascii="Helvetica" w:hAnsi="Helvetica" w:cs="Helvetica"/>
+          <w:i/>
+          <w:color w:val="2F5496" w:themeColor="accent5" w:themeShade="BF"/>
+          <w:sz w:val="20"/>
+          <w:szCs w:val="20"/>
+        </w:rPr>
+        <w:t xml:space="preserve"> </w:t>
+      </w:r>
+      <w:r>
+        <w:rPr>
+          <w:rFonts w:ascii="Helvetica" w:hAnsi="Helvetica" w:cs="Helvetica"/>
+          <w:i/>
+          <w:color w:val="2F5496" w:themeColor="accent5" w:themeShade="BF"/>
+          <w:sz w:val="20"/>
+          <w:szCs w:val="20"/>
+        </w:rPr>
+        <w:t xml:space="preserve">create </w:t>
+      </w:r>
+      <w:r>
+        <w:rPr>
+          <w:rFonts w:ascii="Helvetica" w:hAnsi="Helvetica" w:cs="Helvetica"/>
+          <w:i/>
+          <w:color w:val="2F5496" w:themeColor="accent5" w:themeShade="BF"/>
+          <w:sz w:val="20"/>
+          <w:szCs w:val="20"/>
+        </w:rPr>
+        <w:t>table</w:t>
+      </w:r>
+      <w:r>
+        <w:rPr>
+          <w:rFonts w:ascii="Helvetica" w:hAnsi="Helvetica" w:cs="Helvetica"/>
+          <w:i/>
+          <w:color w:val="2F5496" w:themeColor="accent5" w:themeShade="BF"/>
+          <w:sz w:val="20"/>
+          <w:szCs w:val="20"/>
+        </w:rPr>
+        <w:t xml:space="preserve"> </w:t>
+      </w:r>
+      <w:proofErr w:type="spellStart"/>
+      <w:proofErr w:type="gramStart"/>
+      <w:r>
+        <w:rPr>
+          <w:rFonts w:ascii="Helvetica" w:hAnsi="Helvetica" w:cs="Helvetica"/>
+          <w:i/>
+          <w:color w:val="2F5496" w:themeColor="accent5" w:themeShade="BF"/>
+          <w:sz w:val="20"/>
+          <w:szCs w:val="20"/>
+        </w:rPr>
+        <w:t>newTable</w:t>
+      </w:r>
+      <w:proofErr w:type="spellEnd"/>
+      <w:r>
+        <w:rPr>
+          <w:rFonts w:ascii="Helvetica" w:hAnsi="Helvetica" w:cs="Helvetica"/>
+          <w:i/>
+          <w:color w:val="2F5496" w:themeColor="accent5" w:themeShade="BF"/>
+          <w:sz w:val="20"/>
+          <w:szCs w:val="20"/>
+        </w:rPr>
+        <w:t>(</w:t>
+      </w:r>
+      <w:proofErr w:type="gramEnd"/>
+      <w:r>
+        <w:rPr>
+          <w:rFonts w:ascii="Helvetica" w:hAnsi="Helvetica" w:cs="Helvetica"/>
+          <w:i/>
+          <w:color w:val="2F5496" w:themeColor="accent5" w:themeShade="BF"/>
+          <w:sz w:val="20"/>
+          <w:szCs w:val="20"/>
+        </w:rPr>
+        <w:t>id INT PRIMARY KEY</w:t>
+      </w:r>
+      <w:r>
+        <w:rPr>
+          <w:rFonts w:ascii="Helvetica" w:hAnsi="Helvetica" w:cs="Helvetica"/>
+          <w:i/>
+          <w:color w:val="2F5496" w:themeColor="accent5" w:themeShade="BF"/>
+          <w:sz w:val="20"/>
+          <w:szCs w:val="20"/>
+        </w:rPr>
+        <w:t xml:space="preserve">, </w:t>
+      </w:r>
+      <w:r>
+        <w:rPr>
+          <w:rFonts w:ascii="Helvetica" w:hAnsi="Helvetica" w:cs="Helvetica"/>
+          <w:i/>
+          <w:color w:val="2F5496" w:themeColor="accent5" w:themeShade="BF"/>
+          <w:sz w:val="20"/>
+          <w:szCs w:val="20"/>
+        </w:rPr>
+        <w:t>user</w:t>
+      </w:r>
+      <w:r>
+        <w:rPr>
+          <w:rFonts w:ascii="Helvetica" w:hAnsi="Helvetica" w:cs="Helvetica"/>
+          <w:i/>
+          <w:color w:val="2F5496" w:themeColor="accent5" w:themeShade="BF"/>
+          <w:sz w:val="20"/>
+          <w:szCs w:val="20"/>
+        </w:rPr>
+        <w:t>name</w:t>
+      </w:r>
+      <w:r>
+        <w:rPr>
+          <w:rFonts w:ascii="Helvetica" w:hAnsi="Helvetica" w:cs="Helvetica"/>
+          <w:i/>
+          <w:color w:val="2F5496" w:themeColor="accent5" w:themeShade="BF"/>
+          <w:sz w:val="20"/>
+          <w:szCs w:val="20"/>
+        </w:rPr>
+        <w:t xml:space="preserve"> </w:t>
+      </w:r>
+      <w:proofErr w:type="spellStart"/>
+      <w:r>
+        <w:rPr>
+          <w:rFonts w:ascii="Helvetica" w:hAnsi="Helvetica" w:cs="Helvetica"/>
+          <w:i/>
+          <w:color w:val="2F5496" w:themeColor="accent5" w:themeShade="BF"/>
+          <w:sz w:val="20"/>
+          <w:szCs w:val="20"/>
+        </w:rPr>
+        <w:t>varchar</w:t>
+      </w:r>
+      <w:proofErr w:type="spellEnd"/>
+      <w:r>
+        <w:rPr>
+          <w:rFonts w:ascii="Helvetica" w:hAnsi="Helvetica" w:cs="Helvetica"/>
+          <w:i/>
+          <w:color w:val="2F5496" w:themeColor="accent5" w:themeShade="BF"/>
+          <w:sz w:val="20"/>
+          <w:szCs w:val="20"/>
+        </w:rPr>
+        <w:t>(20)</w:t>
+      </w:r>
+      <w:r>
+        <w:rPr>
+          <w:rFonts w:ascii="Helvetica" w:hAnsi="Helvetica" w:cs="Helvetica"/>
+          <w:i/>
+          <w:color w:val="2F5496" w:themeColor="accent5" w:themeShade="BF"/>
+          <w:sz w:val="20"/>
+          <w:szCs w:val="20"/>
+        </w:rPr>
+        <w:t xml:space="preserve">) </w:t>
+      </w:r>
+      <w:r>
+        <w:rPr>
+          <w:rFonts w:ascii="Helvetica" w:hAnsi="Helvetica" w:cs="Helvetica"/>
+          <w:i/>
+          <w:color w:val="2F5496" w:themeColor="accent5" w:themeShade="BF"/>
+          <w:sz w:val="20"/>
+          <w:szCs w:val="20"/>
+        </w:rPr>
+        <w:t>;</w:t>
       </w:r>
     </w:p>
     <w:p>
       <w:pPr>
+        <w:pStyle w:val="NormalWeb"/>
+        <w:shd w:val="clear" w:color="auto" w:fill="FFFFFF"/>
+        <w:spacing w:before="0" w:beforeAutospacing="0" w:after="150" w:afterAutospacing="0" w:line="378" w:lineRule="atLeast"/>
+        <w:textAlignment w:val="baseline"/>
+        <w:rPr>
+          <w:rFonts w:ascii="Helvetica" w:hAnsi="Helvetica" w:cs="Helvetica"/>
+          <w:i/>
+          <w:color w:val="2F5496" w:themeColor="accent5" w:themeShade="BF"/>
+          <w:sz w:val="20"/>
+          <w:szCs w:val="20"/>
+        </w:rPr>
+      </w:pPr>
+      <w:r>
+        <w:rPr>
+          <w:rFonts w:ascii="Helvetica" w:hAnsi="Helvetica" w:cs="Helvetica"/>
+          <w:color w:val="000000"/>
+          <w:sz w:val="20"/>
+          <w:szCs w:val="20"/>
+        </w:rPr>
+        <w:t>6. Inserting values into the database</w:t>
+      </w:r>
+      <w:proofErr w:type="gramStart"/>
+      <w:r>
+        <w:rPr>
+          <w:rFonts w:ascii="Helvetica" w:hAnsi="Helvetica" w:cs="Helvetica"/>
+          <w:color w:val="000000"/>
+          <w:sz w:val="20"/>
+          <w:szCs w:val="20"/>
+        </w:rPr>
+        <w:t>:</w:t>
+      </w:r>
+      <w:proofErr w:type="gramEnd"/>
+      <w:r>
+        <w:rPr>
+          <w:rFonts w:ascii="Helvetica" w:hAnsi="Helvetica" w:cs="Helvetica"/>
+          <w:color w:val="000000"/>
+          <w:sz w:val="20"/>
+          <w:szCs w:val="20"/>
+        </w:rPr>
+        <w:br/>
+      </w:r>
+      <w:proofErr w:type="spellStart"/>
+      <w:r>
+        <w:rPr>
+          <w:rFonts w:ascii="Helvetica" w:hAnsi="Helvetica" w:cs="Helvetica"/>
+          <w:i/>
+          <w:color w:val="2F5496" w:themeColor="accent5" w:themeShade="BF"/>
+          <w:sz w:val="20"/>
+          <w:szCs w:val="20"/>
+        </w:rPr>
+        <w:t>mysql</w:t>
+      </w:r>
+      <w:proofErr w:type="spellEnd"/>
+      <w:r>
+        <w:rPr>
+          <w:rFonts w:ascii="Helvetica" w:hAnsi="Helvetica" w:cs="Helvetica"/>
+          <w:i/>
+          <w:color w:val="2F5496" w:themeColor="accent5" w:themeShade="BF"/>
+          <w:sz w:val="20"/>
+          <w:szCs w:val="20"/>
+        </w:rPr>
+        <w:t xml:space="preserve">&gt; </w:t>
+      </w:r>
+      <w:r>
+        <w:rPr>
+          <w:rFonts w:ascii="Helvetica" w:hAnsi="Helvetica" w:cs="Helvetica"/>
+          <w:i/>
+          <w:color w:val="2F5496" w:themeColor="accent5" w:themeShade="BF"/>
+          <w:sz w:val="20"/>
+          <w:szCs w:val="20"/>
+        </w:rPr>
+        <w:t xml:space="preserve">INSERT INTO </w:t>
+      </w:r>
+      <w:proofErr w:type="spellStart"/>
+      <w:r>
+        <w:rPr>
+          <w:rFonts w:ascii="Helvetica" w:hAnsi="Helvetica" w:cs="Helvetica"/>
+          <w:i/>
+          <w:color w:val="2F5496" w:themeColor="accent5" w:themeShade="BF"/>
+          <w:sz w:val="20"/>
+          <w:szCs w:val="20"/>
+        </w:rPr>
+        <w:t>NewOfTable</w:t>
+      </w:r>
+      <w:proofErr w:type="spellEnd"/>
+      <w:r>
+        <w:rPr>
+          <w:rFonts w:ascii="Helvetica" w:hAnsi="Helvetica" w:cs="Helvetica"/>
+          <w:i/>
+          <w:color w:val="2F5496" w:themeColor="accent5" w:themeShade="BF"/>
+          <w:sz w:val="20"/>
+          <w:szCs w:val="20"/>
+        </w:rPr>
+        <w:t xml:space="preserve"> (</w:t>
+      </w:r>
+      <w:proofErr w:type="spellStart"/>
+      <w:r>
+        <w:rPr>
+          <w:rFonts w:ascii="Helvetica" w:hAnsi="Helvetica" w:cs="Helvetica"/>
+          <w:i/>
+          <w:color w:val="2F5496" w:themeColor="accent5" w:themeShade="BF"/>
+          <w:sz w:val="20"/>
+          <w:szCs w:val="20"/>
+        </w:rPr>
+        <w:t>id</w:t>
+      </w:r>
+      <w:r>
+        <w:rPr>
+          <w:rFonts w:ascii="Helvetica" w:hAnsi="Helvetica" w:cs="Helvetica"/>
+          <w:i/>
+          <w:color w:val="2F5496" w:themeColor="accent5" w:themeShade="BF"/>
+          <w:sz w:val="20"/>
+          <w:szCs w:val="20"/>
+        </w:rPr>
+        <w:t>,</w:t>
+      </w:r>
+      <w:r>
+        <w:rPr>
+          <w:rFonts w:ascii="Helvetica" w:hAnsi="Helvetica" w:cs="Helvetica"/>
+          <w:i/>
+          <w:color w:val="2F5496" w:themeColor="accent5" w:themeShade="BF"/>
+          <w:sz w:val="20"/>
+          <w:szCs w:val="20"/>
+        </w:rPr>
+        <w:t>username</w:t>
+      </w:r>
+      <w:proofErr w:type="spellEnd"/>
+      <w:r>
+        <w:rPr>
+          <w:rFonts w:ascii="Helvetica" w:hAnsi="Helvetica" w:cs="Helvetica"/>
+          <w:i/>
+          <w:color w:val="2F5496" w:themeColor="accent5" w:themeShade="BF"/>
+          <w:sz w:val="20"/>
+          <w:szCs w:val="20"/>
+        </w:rPr>
+        <w:t>) VALUES ('</w:t>
+      </w:r>
+      <w:r>
+        <w:rPr>
+          <w:rFonts w:ascii="Helvetica" w:hAnsi="Helvetica" w:cs="Helvetica"/>
+          <w:i/>
+          <w:color w:val="2F5496" w:themeColor="accent5" w:themeShade="BF"/>
+          <w:sz w:val="20"/>
+          <w:szCs w:val="20"/>
+        </w:rPr>
+        <w:t>1’,’f</w:t>
+      </w:r>
+      <w:r>
+        <w:rPr>
+          <w:rFonts w:ascii="Helvetica" w:hAnsi="Helvetica" w:cs="Helvetica"/>
+          <w:i/>
+          <w:color w:val="2F5496" w:themeColor="accent5" w:themeShade="BF"/>
+          <w:sz w:val="20"/>
+          <w:szCs w:val="20"/>
+        </w:rPr>
+        <w:t>red);</w:t>
+      </w:r>
+    </w:p>
+    <w:p>
+      <w:pPr>
+        <w:pStyle w:val="NormalWeb"/>
+        <w:shd w:val="clear" w:color="auto" w:fill="FFFFFF"/>
+        <w:spacing w:before="0" w:beforeAutospacing="0" w:after="150" w:afterAutospacing="0" w:line="378" w:lineRule="atLeast"/>
+        <w:textAlignment w:val="baseline"/>
+        <w:rPr>
+          <w:rFonts w:ascii="Helvetica" w:hAnsi="Helvetica" w:cs="Helvetica"/>
+          <w:color w:val="000000"/>
+          <w:sz w:val="20"/>
+          <w:szCs w:val="20"/>
+        </w:rPr>
+      </w:pPr>
+      <w:r>
+        <w:rPr>
+          <w:rFonts w:ascii="Helvetica" w:hAnsi="Helvetica" w:cs="Helvetica"/>
+          <w:color w:val="000000"/>
+          <w:sz w:val="20"/>
+          <w:szCs w:val="20"/>
+        </w:rPr>
+        <w:t>7. To see the information in the table:</w:t>
+      </w:r>
+    </w:p>
+    <w:p>
+      <w:pPr>
+        <w:pStyle w:val="NormalWeb"/>
+        <w:shd w:val="clear" w:color="auto" w:fill="FFFFFF"/>
+        <w:spacing w:before="0" w:beforeAutospacing="0" w:after="150" w:afterAutospacing="0" w:line="378" w:lineRule="atLeast"/>
+        <w:textAlignment w:val="baseline"/>
+        <w:rPr>
+          <w:rFonts w:ascii="Helvetica" w:hAnsi="Helvetica" w:cs="Helvetica"/>
+          <w:i/>
+          <w:color w:val="2F5496" w:themeColor="accent5" w:themeShade="BF"/>
+          <w:sz w:val="20"/>
+          <w:szCs w:val="20"/>
+        </w:rPr>
+      </w:pPr>
+      <w:proofErr w:type="spellStart"/>
+      <w:proofErr w:type="gramStart"/>
+      <w:r>
+        <w:rPr>
+          <w:rFonts w:ascii="Helvetica" w:hAnsi="Helvetica" w:cs="Helvetica"/>
+          <w:i/>
+          <w:color w:val="2F5496" w:themeColor="accent5" w:themeShade="BF"/>
+          <w:sz w:val="20"/>
+          <w:szCs w:val="20"/>
+        </w:rPr>
+        <w:t>mysql</w:t>
+      </w:r>
+      <w:proofErr w:type="spellEnd"/>
+      <w:proofErr w:type="gramEnd"/>
+      <w:r>
+        <w:rPr>
+          <w:rFonts w:ascii="Helvetica" w:hAnsi="Helvetica" w:cs="Helvetica"/>
+          <w:i/>
+          <w:color w:val="2F5496" w:themeColor="accent5" w:themeShade="BF"/>
+          <w:sz w:val="20"/>
+          <w:szCs w:val="20"/>
+        </w:rPr>
+        <w:t xml:space="preserve">&gt; </w:t>
+      </w:r>
+      <w:r>
+        <w:rPr>
+          <w:rFonts w:ascii="Helvetica" w:hAnsi="Helvetica" w:cs="Helvetica"/>
+          <w:i/>
+          <w:color w:val="2F5496" w:themeColor="accent5" w:themeShade="BF"/>
+          <w:sz w:val="20"/>
+          <w:szCs w:val="20"/>
+        </w:rPr>
+        <w:t xml:space="preserve">Select ColumnName1, Columnname2 from </w:t>
+      </w:r>
+      <w:proofErr w:type="spellStart"/>
+      <w:r>
+        <w:rPr>
+          <w:rFonts w:ascii="Helvetica" w:hAnsi="Helvetica" w:cs="Helvetica"/>
+          <w:i/>
+          <w:color w:val="2F5496" w:themeColor="accent5" w:themeShade="BF"/>
+          <w:sz w:val="20"/>
+          <w:szCs w:val="20"/>
+        </w:rPr>
+        <w:t>NameOfTable</w:t>
+      </w:r>
+      <w:proofErr w:type="spellEnd"/>
+      <w:r>
+        <w:rPr>
+          <w:rFonts w:ascii="Helvetica" w:hAnsi="Helvetica" w:cs="Helvetica"/>
+          <w:i/>
+          <w:color w:val="2F5496" w:themeColor="accent5" w:themeShade="BF"/>
+          <w:sz w:val="20"/>
+          <w:szCs w:val="20"/>
+        </w:rPr>
+        <w:t>;</w:t>
+      </w:r>
+    </w:p>
+    <w:p>
+      <w:pPr>
+        <w:pStyle w:val="NormalWeb"/>
+        <w:shd w:val="clear" w:color="auto" w:fill="FFFFFF"/>
+        <w:spacing w:before="0" w:beforeAutospacing="0" w:after="150" w:afterAutospacing="0" w:line="378" w:lineRule="atLeast"/>
+        <w:textAlignment w:val="baseline"/>
+        <w:rPr>
+          <w:rFonts w:ascii="Helvetica" w:hAnsi="Helvetica" w:cs="Helvetica"/>
+          <w:sz w:val="20"/>
+          <w:szCs w:val="20"/>
+        </w:rPr>
+      </w:pPr>
+      <w:r>
+        <w:rPr>
+          <w:rFonts w:ascii="Helvetica" w:hAnsi="Helvetica" w:cs="Helvetica"/>
+          <w:color w:val="000000"/>
+          <w:sz w:val="20"/>
+          <w:szCs w:val="20"/>
+        </w:rPr>
+        <w:t xml:space="preserve">Or, </w:t>
+      </w:r>
+      <w:proofErr w:type="spellStart"/>
+      <w:r>
+        <w:rPr>
+          <w:rFonts w:ascii="Helvetica" w:hAnsi="Helvetica" w:cs="Helvetica"/>
+          <w:i/>
+          <w:color w:val="2F5496" w:themeColor="accent5" w:themeShade="BF"/>
+          <w:sz w:val="20"/>
+          <w:szCs w:val="20"/>
+        </w:rPr>
+        <w:t>mysql</w:t>
+      </w:r>
+      <w:proofErr w:type="spellEnd"/>
+      <w:r>
+        <w:rPr>
+          <w:rFonts w:ascii="Helvetica" w:hAnsi="Helvetica" w:cs="Helvetica"/>
+          <w:i/>
+          <w:color w:val="2F5496" w:themeColor="accent5" w:themeShade="BF"/>
+          <w:sz w:val="20"/>
+          <w:szCs w:val="20"/>
+        </w:rPr>
+        <w:t xml:space="preserve">&gt; </w:t>
+      </w:r>
+      <w:r>
+        <w:rPr>
+          <w:rFonts w:ascii="Helvetica" w:hAnsi="Helvetica" w:cs="Helvetica"/>
+          <w:i/>
+          <w:color w:val="2F5496" w:themeColor="accent5" w:themeShade="BF"/>
+          <w:sz w:val="20"/>
+          <w:szCs w:val="20"/>
+        </w:rPr>
+        <w:t xml:space="preserve">Select </w:t>
+      </w:r>
+      <w:r>
+        <w:rPr>
+          <w:rFonts w:ascii="Helvetica" w:hAnsi="Helvetica" w:cs="Helvetica"/>
+          <w:i/>
+          <w:color w:val="2F5496" w:themeColor="accent5" w:themeShade="BF"/>
+          <w:sz w:val="20"/>
+          <w:szCs w:val="20"/>
+        </w:rPr>
+        <w:t>*</w:t>
+      </w:r>
+      <w:r>
+        <w:rPr>
+          <w:rFonts w:ascii="Helvetica" w:hAnsi="Helvetica" w:cs="Helvetica"/>
+          <w:i/>
+          <w:color w:val="2F5496" w:themeColor="accent5" w:themeShade="BF"/>
+          <w:sz w:val="20"/>
+          <w:szCs w:val="20"/>
+        </w:rPr>
+        <w:t xml:space="preserve"> from </w:t>
+      </w:r>
+      <w:proofErr w:type="spellStart"/>
+      <w:r>
+        <w:rPr>
+          <w:rFonts w:ascii="Helvetica" w:hAnsi="Helvetica" w:cs="Helvetica"/>
+          <w:i/>
+          <w:color w:val="2F5496" w:themeColor="accent5" w:themeShade="BF"/>
+          <w:sz w:val="20"/>
+          <w:szCs w:val="20"/>
+        </w:rPr>
+        <w:t>NameOfTable</w:t>
+      </w:r>
+      <w:proofErr w:type="spellEnd"/>
+      <w:proofErr w:type="gramStart"/>
+      <w:r>
+        <w:rPr>
+          <w:rFonts w:ascii="Helvetica" w:hAnsi="Helvetica" w:cs="Helvetica"/>
+          <w:i/>
+          <w:color w:val="2F5496" w:themeColor="accent5" w:themeShade="BF"/>
+          <w:sz w:val="20"/>
+          <w:szCs w:val="20"/>
+        </w:rPr>
+        <w:t>;</w:t>
+      </w:r>
+      <w:proofErr w:type="gramEnd"/>
+      <w:r>
+        <w:rPr>
+          <w:rFonts w:ascii="Helvetica" w:hAnsi="Helvetica" w:cs="Helvetica"/>
+          <w:i/>
+          <w:color w:val="2F5496" w:themeColor="accent5" w:themeShade="BF"/>
+          <w:sz w:val="20"/>
+          <w:szCs w:val="20"/>
+        </w:rPr>
+        <w:br/>
+      </w:r>
+      <w:r>
+        <w:rPr>
+          <w:rFonts w:ascii="Helvetica" w:hAnsi="Helvetica" w:cs="Helvetica"/>
+          <w:sz w:val="20"/>
+          <w:szCs w:val="20"/>
+        </w:rPr>
+        <w:t>where ‘</w:t>
+      </w:r>
+      <w:r>
+        <w:rPr>
+          <w:rFonts w:ascii="Helvetica" w:hAnsi="Helvetica" w:cs="Helvetica"/>
+          <w:i/>
+          <w:color w:val="2F5496" w:themeColor="accent5" w:themeShade="BF"/>
+          <w:sz w:val="20"/>
+          <w:szCs w:val="20"/>
+        </w:rPr>
+        <w:t>*</w:t>
+      </w:r>
+      <w:r>
+        <w:rPr>
+          <w:rFonts w:ascii="Helvetica" w:hAnsi="Helvetica" w:cs="Helvetica"/>
+          <w:i/>
+          <w:color w:val="2F5496" w:themeColor="accent5" w:themeShade="BF"/>
+          <w:sz w:val="20"/>
+          <w:szCs w:val="20"/>
+        </w:rPr>
+        <w:t xml:space="preserve">’ </w:t>
+      </w:r>
+      <w:r>
+        <w:rPr>
+          <w:rFonts w:ascii="Helvetica" w:hAnsi="Helvetica" w:cs="Helvetica"/>
+          <w:sz w:val="20"/>
+          <w:szCs w:val="20"/>
+        </w:rPr>
+        <w:t xml:space="preserve"> is wild character that matches everything</w:t>
+      </w:r>
+    </w:p>
+    <w:p>
+      <w:pPr>
+        <w:pStyle w:val="NormalWeb"/>
+        <w:shd w:val="clear" w:color="auto" w:fill="FFFFFF"/>
+        <w:spacing w:before="0" w:beforeAutospacing="0" w:after="150" w:afterAutospacing="0" w:line="378" w:lineRule="atLeast"/>
+        <w:textAlignment w:val="baseline"/>
+        <w:rPr>
+          <w:rFonts w:ascii="Helvetica" w:hAnsi="Helvetica" w:cs="Helvetica"/>
+          <w:color w:val="000000"/>
+          <w:sz w:val="20"/>
+          <w:szCs w:val="20"/>
+        </w:rPr>
+      </w:pPr>
+      <w:r>
+        <w:rPr>
+          <w:rFonts w:ascii="Helvetica" w:hAnsi="Helvetica" w:cs="Helvetica"/>
+          <w:color w:val="000000"/>
+          <w:sz w:val="20"/>
+          <w:szCs w:val="20"/>
+        </w:rPr>
+        <w:t>8.</w:t>
+      </w:r>
+      <w:r>
+        <w:rPr>
+          <w:rFonts w:ascii="Helvetica" w:hAnsi="Helvetica" w:cs="Helvetica"/>
+          <w:color w:val="000000"/>
+          <w:sz w:val="20"/>
+          <w:szCs w:val="20"/>
+        </w:rPr>
+        <w:t xml:space="preserve"> Drop table in database:</w:t>
+      </w:r>
+    </w:p>
+    <w:p>
+      <w:pPr>
+        <w:pStyle w:val="NormalWeb"/>
+        <w:shd w:val="clear" w:color="auto" w:fill="FFFFFF"/>
+        <w:spacing w:before="0" w:beforeAutospacing="0" w:after="150" w:afterAutospacing="0" w:line="378" w:lineRule="atLeast"/>
+        <w:textAlignment w:val="baseline"/>
+        <w:rPr>
+          <w:rFonts w:ascii="Helvetica" w:hAnsi="Helvetica" w:cs="Helvetica"/>
+          <w:i/>
+          <w:color w:val="2F5496" w:themeColor="accent5" w:themeShade="BF"/>
+          <w:sz w:val="20"/>
+          <w:szCs w:val="20"/>
+        </w:rPr>
+      </w:pPr>
+      <w:proofErr w:type="spellStart"/>
+      <w:proofErr w:type="gramStart"/>
+      <w:r>
+        <w:rPr>
+          <w:rFonts w:ascii="Helvetica" w:hAnsi="Helvetica" w:cs="Helvetica"/>
+          <w:i/>
+          <w:color w:val="2F5496" w:themeColor="accent5" w:themeShade="BF"/>
+          <w:sz w:val="20"/>
+          <w:szCs w:val="20"/>
+        </w:rPr>
+        <w:t>mysql</w:t>
+      </w:r>
+      <w:proofErr w:type="spellEnd"/>
+      <w:proofErr w:type="gramEnd"/>
+      <w:r>
+        <w:rPr>
+          <w:rFonts w:ascii="Helvetica" w:hAnsi="Helvetica" w:cs="Helvetica"/>
+          <w:i/>
+          <w:color w:val="2F5496" w:themeColor="accent5" w:themeShade="BF"/>
+          <w:sz w:val="20"/>
+          <w:szCs w:val="20"/>
+        </w:rPr>
+        <w:t xml:space="preserve">&gt; </w:t>
+      </w:r>
+      <w:r>
+        <w:rPr>
+          <w:rFonts w:ascii="Helvetica" w:hAnsi="Helvetica" w:cs="Helvetica"/>
+          <w:i/>
+          <w:color w:val="2F5496" w:themeColor="accent5" w:themeShade="BF"/>
+          <w:sz w:val="20"/>
+          <w:szCs w:val="20"/>
+        </w:rPr>
+        <w:t>drop</w:t>
+      </w:r>
+      <w:r>
+        <w:rPr>
+          <w:rFonts w:ascii="Helvetica" w:hAnsi="Helvetica" w:cs="Helvetica"/>
+          <w:i/>
+          <w:color w:val="2F5496" w:themeColor="accent5" w:themeShade="BF"/>
+          <w:sz w:val="20"/>
+          <w:szCs w:val="20"/>
+        </w:rPr>
+        <w:t xml:space="preserve"> </w:t>
+      </w:r>
+      <w:r>
+        <w:rPr>
+          <w:rFonts w:ascii="Helvetica" w:hAnsi="Helvetica" w:cs="Helvetica"/>
+          <w:i/>
+          <w:color w:val="2F5496" w:themeColor="accent5" w:themeShade="BF"/>
+          <w:sz w:val="20"/>
+          <w:szCs w:val="20"/>
+        </w:rPr>
+        <w:t>table</w:t>
+      </w:r>
+      <w:r>
+        <w:rPr>
+          <w:rFonts w:ascii="Helvetica" w:hAnsi="Helvetica" w:cs="Helvetica"/>
+          <w:i/>
+          <w:color w:val="2F5496" w:themeColor="accent5" w:themeShade="BF"/>
+          <w:sz w:val="20"/>
+          <w:szCs w:val="20"/>
+        </w:rPr>
+        <w:t xml:space="preserve"> </w:t>
+      </w:r>
+      <w:proofErr w:type="spellStart"/>
+      <w:r>
+        <w:rPr>
+          <w:rFonts w:ascii="Helvetica" w:hAnsi="Helvetica" w:cs="Helvetica"/>
+          <w:i/>
+          <w:color w:val="2F5496" w:themeColor="accent5" w:themeShade="BF"/>
+          <w:sz w:val="20"/>
+          <w:szCs w:val="20"/>
+        </w:rPr>
+        <w:t>NameOf</w:t>
+      </w:r>
+      <w:r>
+        <w:rPr>
+          <w:rFonts w:ascii="Helvetica" w:hAnsi="Helvetica" w:cs="Helvetica"/>
+          <w:i/>
+          <w:color w:val="2F5496" w:themeColor="accent5" w:themeShade="BF"/>
+          <w:sz w:val="20"/>
+          <w:szCs w:val="20"/>
+        </w:rPr>
+        <w:t>Table</w:t>
+      </w:r>
+      <w:proofErr w:type="spellEnd"/>
+      <w:r>
+        <w:rPr>
+          <w:rFonts w:ascii="Helvetica" w:hAnsi="Helvetica" w:cs="Helvetica"/>
+          <w:i/>
+          <w:color w:val="2F5496" w:themeColor="accent5" w:themeShade="BF"/>
+          <w:sz w:val="20"/>
+          <w:szCs w:val="20"/>
+        </w:rPr>
+        <w:t xml:space="preserve">; </w:t>
+      </w:r>
+    </w:p>
+    <w:p>
+      <w:pPr>
+        <w:pStyle w:val="NormalWeb"/>
+        <w:shd w:val="clear" w:color="auto" w:fill="FFFFFF"/>
+        <w:spacing w:before="0" w:beforeAutospacing="0" w:after="150" w:afterAutospacing="0" w:line="378" w:lineRule="atLeast"/>
+        <w:textAlignment w:val="baseline"/>
+        <w:rPr>
+          <w:rFonts w:ascii="Helvetica" w:hAnsi="Helvetica" w:cs="Helvetica"/>
+          <w:color w:val="000000"/>
+          <w:sz w:val="20"/>
+          <w:szCs w:val="20"/>
+        </w:rPr>
+      </w:pPr>
+      <w:r>
+        <w:rPr>
+          <w:rFonts w:ascii="Helvetica" w:hAnsi="Helvetica" w:cs="Helvetica"/>
+          <w:color w:val="000000"/>
+          <w:sz w:val="20"/>
+          <w:szCs w:val="20"/>
+        </w:rPr>
+        <w:t>9.</w:t>
+      </w:r>
+      <w:r>
+        <w:rPr>
+          <w:rFonts w:ascii="Helvetica" w:hAnsi="Helvetica" w:cs="Helvetica"/>
+          <w:color w:val="000000"/>
+          <w:sz w:val="20"/>
+          <w:szCs w:val="20"/>
+        </w:rPr>
+        <w:t xml:space="preserve"> To drop a database execute the following command</w:t>
+      </w:r>
+    </w:p>
+    <w:p>
+      <w:pPr>
+        <w:pStyle w:val="NormalWeb"/>
+        <w:shd w:val="clear" w:color="auto" w:fill="FFFFFF"/>
+        <w:spacing w:before="0" w:beforeAutospacing="0" w:after="150" w:afterAutospacing="0" w:line="378" w:lineRule="atLeast"/>
+        <w:textAlignment w:val="baseline"/>
+        <w:rPr>
+          <w:rFonts w:ascii="Helvetica" w:hAnsi="Helvetica" w:cs="Helvetica"/>
+          <w:i/>
+          <w:color w:val="2F5496" w:themeColor="accent5" w:themeShade="BF"/>
+          <w:sz w:val="20"/>
+          <w:szCs w:val="20"/>
+        </w:rPr>
+      </w:pPr>
+      <w:proofErr w:type="spellStart"/>
+      <w:proofErr w:type="gramStart"/>
+      <w:r>
+        <w:rPr>
+          <w:rFonts w:ascii="Helvetica" w:hAnsi="Helvetica" w:cs="Helvetica"/>
+          <w:i/>
+          <w:color w:val="2F5496" w:themeColor="accent5" w:themeShade="BF"/>
+          <w:sz w:val="20"/>
+          <w:szCs w:val="20"/>
+        </w:rPr>
+        <w:t>mysql</w:t>
+      </w:r>
+      <w:proofErr w:type="spellEnd"/>
+      <w:proofErr w:type="gramEnd"/>
+      <w:r>
+        <w:rPr>
+          <w:rFonts w:ascii="Helvetica" w:hAnsi="Helvetica" w:cs="Helvetica"/>
+          <w:i/>
+          <w:color w:val="2F5496" w:themeColor="accent5" w:themeShade="BF"/>
+          <w:sz w:val="20"/>
+          <w:szCs w:val="20"/>
+        </w:rPr>
+        <w:t xml:space="preserve">&gt; </w:t>
+      </w:r>
+      <w:r>
+        <w:rPr>
+          <w:rFonts w:ascii="Helvetica" w:hAnsi="Helvetica" w:cs="Helvetica"/>
+          <w:i/>
+          <w:color w:val="2F5496" w:themeColor="accent5" w:themeShade="BF"/>
+          <w:sz w:val="20"/>
+          <w:szCs w:val="20"/>
+        </w:rPr>
+        <w:t>drop</w:t>
+      </w:r>
+      <w:r>
+        <w:rPr>
+          <w:rFonts w:ascii="Helvetica" w:hAnsi="Helvetica" w:cs="Helvetica"/>
+          <w:i/>
+          <w:color w:val="2F5496" w:themeColor="accent5" w:themeShade="BF"/>
+          <w:sz w:val="20"/>
+          <w:szCs w:val="20"/>
+        </w:rPr>
+        <w:t xml:space="preserve"> database </w:t>
+      </w:r>
+      <w:proofErr w:type="spellStart"/>
+      <w:r>
+        <w:rPr>
+          <w:rFonts w:ascii="Helvetica" w:hAnsi="Helvetica" w:cs="Helvetica"/>
+          <w:i/>
+          <w:color w:val="2F5496" w:themeColor="accent5" w:themeShade="BF"/>
+          <w:sz w:val="20"/>
+          <w:szCs w:val="20"/>
+        </w:rPr>
+        <w:t>NameOfDatabase</w:t>
+      </w:r>
+      <w:proofErr w:type="spellEnd"/>
+      <w:r>
+        <w:rPr>
+          <w:rFonts w:ascii="Helvetica" w:hAnsi="Helvetica" w:cs="Helvetica"/>
+          <w:i/>
+          <w:color w:val="2F5496" w:themeColor="accent5" w:themeShade="BF"/>
+          <w:sz w:val="20"/>
+          <w:szCs w:val="20"/>
+        </w:rPr>
+        <w:t xml:space="preserve">; </w:t>
+      </w:r>
+    </w:p>
+    <w:p>
+      <w:pPr>
+        <w:pStyle w:val="NormalWeb"/>
+        <w:shd w:val="clear" w:color="auto" w:fill="FFFFFF"/>
+        <w:spacing w:before="0" w:beforeAutospacing="0" w:after="150" w:afterAutospacing="0" w:line="378" w:lineRule="atLeast"/>
+        <w:textAlignment w:val="baseline"/>
+        <w:rPr>
+          <w:rFonts w:ascii="Helvetica" w:hAnsi="Helvetica" w:cs="Helvetica"/>
+          <w:sz w:val="20"/>
+          <w:szCs w:val="20"/>
+        </w:rPr>
+      </w:pPr>
+    </w:p>
+    <w:p>
+      <w:pPr>
+        <w:pStyle w:val="NormalWeb"/>
+        <w:shd w:val="clear" w:color="auto" w:fill="FFFFFF"/>
+        <w:spacing w:before="0" w:beforeAutospacing="0" w:after="150" w:afterAutospacing="0" w:line="378" w:lineRule="atLeast"/>
+        <w:textAlignment w:val="baseline"/>
+        <w:rPr>
+          <w:rFonts w:ascii="Helvetica" w:hAnsi="Helvetica" w:cs="Helvetica"/>
+          <w:color w:val="000000"/>
+          <w:sz w:val="20"/>
+          <w:szCs w:val="20"/>
+        </w:rPr>
+      </w:pPr>
+    </w:p>
+    <w:p>
+      <w:pPr>
+        <w:pStyle w:val="NormalWeb"/>
+        <w:shd w:val="clear" w:color="auto" w:fill="FFFFFF"/>
+        <w:spacing w:before="0" w:beforeAutospacing="0" w:after="150" w:afterAutospacing="0" w:line="378" w:lineRule="atLeast"/>
+        <w:textAlignment w:val="baseline"/>
+        <w:rPr>
+          <w:rFonts w:ascii="Helvetica" w:eastAsiaTheme="minorHAnsi" w:hAnsi="Helvetica" w:cs="Helvetica"/>
+          <w:i/>
+          <w:color w:val="000000"/>
+          <w:u w:val="single"/>
+        </w:rPr>
+      </w:pPr>
+      <w:r>
+        <w:rPr>
+          <w:rFonts w:ascii="Helvetica" w:eastAsiaTheme="minorHAnsi" w:hAnsi="Helvetica" w:cs="Helvetica"/>
+          <w:i/>
+          <w:color w:val="000000"/>
+          <w:u w:val="single"/>
+        </w:rPr>
+        <w:t>A few useful links:</w:t>
+      </w:r>
+      <w:r>
+        <w:rPr>
+          <w:rFonts w:ascii="Helvetica" w:eastAsiaTheme="minorHAnsi" w:hAnsi="Helvetica" w:cs="Helvetica"/>
+          <w:i/>
+          <w:color w:val="000000"/>
+          <w:u w:val="single"/>
+        </w:rPr>
+        <w:br/>
+      </w:r>
+    </w:p>
+    <w:p>
+      <w:pPr>
+        <w:pStyle w:val="NormalWeb"/>
+        <w:shd w:val="clear" w:color="auto" w:fill="FFFFFF"/>
+        <w:spacing w:before="0" w:beforeAutospacing="0" w:after="150" w:afterAutospacing="0" w:line="378" w:lineRule="atLeast"/>
+        <w:textAlignment w:val="baseline"/>
+        <w:rPr>
+          <w:rFonts w:ascii="Helvetica" w:eastAsiaTheme="minorHAnsi" w:hAnsi="Helvetica" w:cs="Helvetica"/>
+          <w:color w:val="000000"/>
+          <w:u w:val="single"/>
+        </w:rPr>
+      </w:pPr>
+      <w:hyperlink r:id="rId4" w:history="1">
+        <w:r>
+          <w:rPr>
+            <w:rStyle w:val="Hyperlink"/>
+            <w:rFonts w:ascii="Helvetica" w:eastAsiaTheme="minorHAnsi" w:hAnsi="Helvetica" w:cs="Helvetica"/>
+          </w:rPr>
+          <w:t>https://www.digitalocean.com/community/tutorials/how-to-create-a-table-in-mysql-and-mariadb-on-an-ubuntu-cloud-server</w:t>
+        </w:r>
+      </w:hyperlink>
+    </w:p>
+    <w:p>
+      <w:pPr>
+        <w:pStyle w:val="NormalWeb"/>
+        <w:shd w:val="clear" w:color="auto" w:fill="FFFFFF"/>
+        <w:spacing w:before="0" w:beforeAutospacing="0" w:after="150" w:afterAutospacing="0" w:line="378" w:lineRule="atLeast"/>
+        <w:textAlignment w:val="baseline"/>
+        <w:rPr>
+          <w:rFonts w:ascii="Helvetica" w:eastAsiaTheme="minorHAnsi" w:hAnsi="Helvetica" w:cs="Helvetica"/>
+          <w:color w:val="000000"/>
+          <w:u w:val="single"/>
+        </w:rPr>
+      </w:pPr>
+      <w:hyperlink r:id="rId5" w:history="1">
+        <w:r>
+          <w:rPr>
+            <w:rStyle w:val="Hyperlink"/>
+            <w:rFonts w:ascii="Helvetica" w:eastAsiaTheme="minorHAnsi" w:hAnsi="Helvetica" w:cs="Helvetica"/>
+          </w:rPr>
+          <w:t>https://help.ubuntu.com/lts/serverguide/mysql.html</w:t>
+        </w:r>
+      </w:hyperlink>
+    </w:p>
+    <w:p>
+      <w:pPr>
+        <w:pStyle w:val="NormalWeb"/>
+        <w:shd w:val="clear" w:color="auto" w:fill="FFFFFF"/>
+        <w:spacing w:before="0" w:beforeAutospacing="0" w:after="150" w:afterAutospacing="0" w:line="378" w:lineRule="atLeast"/>
+        <w:textAlignment w:val="baseline"/>
+        <w:rPr>
+          <w:rFonts w:ascii="Helvetica" w:eastAsiaTheme="minorHAnsi" w:hAnsi="Helvetica" w:cs="Helvetica"/>
+          <w:color w:val="000000"/>
+          <w:u w:val="single"/>
+        </w:rPr>
+      </w:pPr>
+      <w:r>
+        <w:rPr>
+          <w:rFonts w:ascii="Helvetica" w:eastAsiaTheme="minorHAnsi" w:hAnsi="Helvetica" w:cs="Helvetica"/>
+          <w:color w:val="000000"/>
+          <w:u w:val="single"/>
+        </w:rPr>
+        <w:t>http://dev.mysql.com/doc/refman/5.1/en/insert-select.html</w:t>
+      </w:r>
+    </w:p>
+    <w:p>
+      <w:pPr>
+        <w:pStyle w:val="NormalWeb"/>
+        <w:shd w:val="clear" w:color="auto" w:fill="FFFFFF"/>
+        <w:spacing w:before="0" w:beforeAutospacing="0" w:after="150" w:afterAutospacing="0" w:line="378" w:lineRule="atLeast"/>
+        <w:textAlignment w:val="baseline"/>
+        <w:rPr>
+          <w:rFonts w:ascii="Helvetica" w:eastAsiaTheme="minorHAnsi" w:hAnsi="Helvetica" w:cs="Helvetica"/>
+          <w:color w:val="000000"/>
+          <w:u w:val="single"/>
+        </w:rPr>
+      </w:pPr>
+      <w:r>
+        <w:rPr>
+          <w:rFonts w:ascii="Helvetica" w:eastAsiaTheme="minorHAnsi" w:hAnsi="Helvetica" w:cs="Helvetica"/>
+          <w:color w:val="000000"/>
+          <w:u w:val="single"/>
+        </w:rPr>
+        <w:t>http://www.youtube.com/watch?v=3vz4FltGo0A</w:t>
+      </w:r>
+    </w:p>
+    <w:p>
+      <w:pPr>
         <w:rPr>
           <w:rFonts w:ascii="Arial" w:hAnsi="Arial" w:cs="Arial"/>
           <w:sz w:val="32"/>
         </w:rPr>
       </w:pPr>
+      <w:bookmarkStart w:id="0" w:name="_GoBack"/>
+      <w:bookmarkEnd w:id="0"/>
     </w:p>
     <w:sectPr>
       <w:pgSz w:w="12240" w:h="15840"/>
@@ -1594,7 +5084,6 @@
     <w:name w:val="Normal (Web)"/>
     <w:basedOn w:val="Normal"/>
     <w:uiPriority w:val="99"/>
-    <w:semiHidden/>
     <w:unhideWhenUsed/>
     <w:rsid w:val="00EE4934"/>
     <w:pPr>
@@ -1604,6 +5093,48 @@
       <w:rFonts w:ascii="Times New Roman" w:eastAsia="Times New Roman" w:hAnsi="Times New Roman" w:cs="Times New Roman"/>
       <w:sz w:val="24"/>
       <w:szCs w:val="24"/>
+    </w:rPr>
+  </w:style>
+  <w:style w:type="table" w:styleId="TableGrid">
+    <w:name w:val="Table Grid"/>
+    <w:basedOn w:val="TableNormal"/>
+    <w:uiPriority w:val="39"/>
+    <w:rsid w:val="002668A2"/>
+    <w:pPr>
+      <w:spacing w:after="0" w:line="240" w:lineRule="auto"/>
+    </w:pPr>
+    <w:tblPr>
+      <w:tblInd w:w="0" w:type="dxa"/>
+      <w:tblBorders>
+        <w:top w:val="single" w:sz="4" w:space="0" w:color="auto"/>
+        <w:left w:val="single" w:sz="4" w:space="0" w:color="auto"/>
+        <w:bottom w:val="single" w:sz="4" w:space="0" w:color="auto"/>
+        <w:right w:val="single" w:sz="4" w:space="0" w:color="auto"/>
+        <w:insideH w:val="single" w:sz="4" w:space="0" w:color="auto"/>
+        <w:insideV w:val="single" w:sz="4" w:space="0" w:color="auto"/>
+      </w:tblBorders>
+      <w:tblCellMar>
+        <w:top w:w="0" w:type="dxa"/>
+        <w:left w:w="108" w:type="dxa"/>
+        <w:bottom w:w="0" w:type="dxa"/>
+        <w:right w:w="108" w:type="dxa"/>
+      </w:tblCellMar>
+    </w:tblPr>
+  </w:style>
+  <w:style w:type="character" w:customStyle="1" w:styleId="apple-converted-space">
+    <w:name w:val="apple-converted-space"/>
+    <w:basedOn w:val="DefaultParagraphFont"/>
+    <w:rsid w:val="00C849C7"/>
+  </w:style>
+  <w:style w:type="character" w:styleId="Hyperlink">
+    <w:name w:val="Hyperlink"/>
+    <w:basedOn w:val="DefaultParagraphFont"/>
+    <w:uiPriority w:val="99"/>
+    <w:unhideWhenUsed/>
+    <w:rsid w:val="00BD5C69"/>
+    <w:rPr>
+      <w:color w:val="0563C1" w:themeColor="hyperlink"/>
+      <w:u w:val="single"/>
     </w:rPr>
   </w:style>
 </w:styles>

</xml_diff>